<commit_message>
M2Doc: improve how sample template deals with User Stories.
Change-Id: I8581ed978e896dc14ce24ad5f2dfec768d46b7dd
Signed-off-by: Florent Latombe <florent.latombe@obeo.fr>
</commit_message>
<xml_diff>
--- a/samples/plugins/org.obeonetwork.is.samples/contents/E-BookStore/documentation/doc-src/E-BookStore_GraalSystemAndRequirements_template.docx
+++ b/samples/plugins/org.obeonetwork.is.samples/contents/E-BookStore/documentation/doc-src/E-BookStore_GraalSystemAndRequirements_template.docx
@@ -617,15 +617,7 @@
           </w:tcPr>
           <w:p>
             <w:r>
-              <w:t>&lt;</w:t>
-            </w:r>
-            <w:proofErr w:type="spellStart"/>
-            <w:r>
-              <w:t>versionProjet</w:t>
-            </w:r>
-            <w:proofErr w:type="spellEnd"/>
-            <w:r>
-              <w:t>&gt;</w:t>
+              <w:t>&lt;versionProjet&gt;</w:t>
             </w:r>
           </w:p>
         </w:tc>
@@ -2110,9 +2102,6 @@
         <w:t>Introduction</w:t>
       </w:r>
       <w:bookmarkEnd w:id="0"/>
-      <w:r>
-        <w:t>’</w:t>
-      </w:r>
     </w:p>
     <w:p>
       <w:pPr>
@@ -2130,13 +2119,6 @@
       <w:bookmarkEnd w:id="2"/>
     </w:p>
     <w:p>
-      <w:pPr>
-        <w:rPr>
-          <w:i/>
-          <w:sz w:val="24"/>
-          <w:szCs w:val="24"/>
-        </w:rPr>
-      </w:pPr>
       <w:r>
         <w:rPr>
           <w:i/>
@@ -2161,48 +2143,8 @@
         </w:rPr>
         <w:fldChar w:fldCharType="end"/>
       </w:r>
-      <w:r>
-        <w:rPr>
-          <w:i/>
-          <w:sz w:val="24"/>
-          <w:szCs w:val="24"/>
-        </w:rPr>
-        <w:t xml:space="preserve"> </w:t>
-      </w:r>
-    </w:p>
-    <w:p>
-      <w:r>
-        <w:fldChar w:fldCharType="begin"/>
-      </w:r>
-      <w:r>
-        <w:instrText>m:</w:instrText>
-      </w:r>
-      <w:r>
-        <w:instrText xml:space="preserve"> '</w:instrText>
-      </w:r>
-      <w:r>
-        <w:instrText>images/logoEtablissement.jpg</w:instrText>
-      </w:r>
-      <w:r>
-        <w:instrText>'</w:instrText>
-      </w:r>
-      <w:r>
-        <w:instrText>.asImage() width:"50" height:"50"</w:instrText>
-      </w:r>
-      <w:r>
-        <w:fldChar w:fldCharType="end"/>
-      </w:r>
-    </w:p>
-    <w:p>
-      <w:r>
-        <w:fldChar w:fldCharType="begin"/>
-      </w:r>
-      <w:r>
-        <w:instrText xml:space="preserve">m:image file:"images/logoProjet.jpg" width:"50" height:"50" </w:instrText>
-      </w:r>
-      <w:r>
-        <w:fldChar w:fldCharType="end"/>
-      </w:r>
+      <w:bookmarkStart w:id="3" w:name="_GoBack"/>
+      <w:bookmarkEnd w:id="3"/>
     </w:p>
     <w:p>
       <w:pPr>
@@ -2263,7 +2205,7 @@
         </w:rPr>
         <w:fldChar w:fldCharType="end"/>
       </w:r>
-      <w:bookmarkStart w:id="3" w:name="_Toc465952524"/>
+      <w:bookmarkStart w:id="4" w:name="_Toc465952524"/>
     </w:p>
     <w:p>
       <w:pPr>
@@ -2279,53 +2221,37 @@
           <w:highlight w:val="green"/>
           <w:lang w:val="en-US"/>
         </w:rPr>
-        <w:t xml:space="preserve">Introduction au </w:t>
-      </w:r>
-      <w:proofErr w:type="spellStart"/>
-      <w:r>
+        <w:t>Introduction au projet…</w:t>
+      </w:r>
+    </w:p>
+    <w:p>
+      <w:pPr>
+        <w:pStyle w:val="western"/>
+        <w:spacing w:after="240"/>
         <w:rPr>
           <w:highlight w:val="green"/>
           <w:lang w:val="en-US"/>
         </w:rPr>
-        <w:t>projet</w:t>
-      </w:r>
-      <w:proofErr w:type="spellEnd"/>
+      </w:pPr>
       <w:r>
         <w:rPr>
           <w:highlight w:val="green"/>
           <w:lang w:val="en-US"/>
         </w:rPr>
-        <w:t>…</w:t>
-      </w:r>
-    </w:p>
-    <w:p>
-      <w:pPr>
-        <w:pStyle w:val="western"/>
-        <w:spacing w:after="240"/>
+        <w:fldChar w:fldCharType="begin"/>
+      </w:r>
+      <w:r>
         <w:rPr>
           <w:highlight w:val="green"/>
           <w:lang w:val="en-US"/>
         </w:rPr>
-      </w:pPr>
+        <w:instrText>m:enduserdoc</w:instrText>
+      </w:r>
       <w:r>
         <w:rPr>
           <w:highlight w:val="green"/>
           <w:lang w:val="en-US"/>
         </w:rPr>
-        <w:fldChar w:fldCharType="begin"/>
-      </w:r>
-      <w:r>
-        <w:rPr>
-          <w:highlight w:val="green"/>
-          <w:lang w:val="en-US"/>
-        </w:rPr>
-        <w:instrText xml:space="preserve"> m:enduserdoc </w:instrText>
-      </w:r>
-      <w:r>
-        <w:rPr>
-          <w:highlight w:val="green"/>
-          <w:lang w:val="en-US"/>
-        </w:rPr>
         <w:fldChar w:fldCharType="end"/>
       </w:r>
     </w:p>
@@ -2337,17 +2263,17 @@
         <w:lastRenderedPageBreak/>
         <w:t>Informations générales du projet</w:t>
       </w:r>
-      <w:bookmarkEnd w:id="3"/>
+      <w:bookmarkEnd w:id="4"/>
     </w:p>
     <w:p>
       <w:pPr>
         <w:pStyle w:val="Titre2"/>
       </w:pPr>
-      <w:bookmarkStart w:id="4" w:name="_Toc465952525"/>
+      <w:bookmarkStart w:id="5" w:name="_Toc465952525"/>
       <w:r>
         <w:t>Les acteurs</w:t>
       </w:r>
-      <w:bookmarkEnd w:id="4"/>
+      <w:bookmarkEnd w:id="5"/>
     </w:p>
     <w:p>
       <w:pPr>
@@ -2359,7 +2285,6 @@
     </w:p>
     <w:p>
       <w:pPr>
-        <w:jc w:val="center"/>
         <w:rPr>
           <w:i/>
           <w:sz w:val="24"/>
@@ -2591,11 +2516,11 @@
       <w:pPr>
         <w:pStyle w:val="Titre2"/>
       </w:pPr>
-      <w:bookmarkStart w:id="5" w:name="_Toc465952526"/>
+      <w:bookmarkStart w:id="6" w:name="_Toc465952526"/>
       <w:r>
         <w:t>Exigences transverses</w:t>
       </w:r>
-      <w:bookmarkEnd w:id="5"/>
+      <w:bookmarkEnd w:id="6"/>
     </w:p>
     <w:p>
       <w:pPr>
@@ -3308,13 +3233,13 @@
       <w:pPr>
         <w:pStyle w:val="Titre2"/>
       </w:pPr>
-      <w:bookmarkStart w:id="6" w:name="__RefHeading__2916_715794777"/>
-      <w:bookmarkStart w:id="7" w:name="_Toc465952527"/>
-      <w:bookmarkEnd w:id="6"/>
+      <w:bookmarkStart w:id="7" w:name="__RefHeading__2916_715794777"/>
+      <w:bookmarkStart w:id="8" w:name="_Toc465952527"/>
+      <w:bookmarkEnd w:id="7"/>
       <w:r>
         <w:t>Etat et statuts des données</w:t>
       </w:r>
-      <w:bookmarkEnd w:id="7"/>
+      <w:bookmarkEnd w:id="8"/>
     </w:p>
     <w:p>
       <w:pPr>
@@ -3374,15 +3299,15 @@
       <w:pPr>
         <w:pStyle w:val="Titre2"/>
       </w:pPr>
-      <w:bookmarkStart w:id="8" w:name="__RefHeading__40966_924618655"/>
-      <w:bookmarkStart w:id="9" w:name="__RefHeading__27649_1602612344"/>
-      <w:bookmarkStart w:id="10" w:name="_Toc465952528"/>
-      <w:bookmarkEnd w:id="8"/>
+      <w:bookmarkStart w:id="9" w:name="__RefHeading__40966_924618655"/>
+      <w:bookmarkStart w:id="10" w:name="__RefHeading__27649_1602612344"/>
+      <w:bookmarkStart w:id="11" w:name="_Toc465952528"/>
       <w:bookmarkEnd w:id="9"/>
+      <w:bookmarkEnd w:id="10"/>
       <w:r>
         <w:t>Exigences métier</w:t>
       </w:r>
-      <w:bookmarkEnd w:id="10"/>
+      <w:bookmarkEnd w:id="11"/>
       <w:r>
         <w:t xml:space="preserve"> </w:t>
       </w:r>
@@ -3576,13 +3501,13 @@
       <w:pPr>
         <w:pStyle w:val="Titre2"/>
       </w:pPr>
-      <w:bookmarkStart w:id="11" w:name="__RefHeading__27651_1602612344"/>
-      <w:bookmarkStart w:id="12" w:name="_Toc465952529"/>
-      <w:bookmarkEnd w:id="11"/>
+      <w:bookmarkStart w:id="12" w:name="__RefHeading__27651_1602612344"/>
+      <w:bookmarkStart w:id="13" w:name="_Toc465952529"/>
+      <w:bookmarkEnd w:id="12"/>
       <w:r>
         <w:t>Exigences techniques</w:t>
       </w:r>
-      <w:bookmarkEnd w:id="12"/>
+      <w:bookmarkEnd w:id="13"/>
     </w:p>
     <w:p>
       <w:pPr>
@@ -3752,24 +3677,24 @@
       <w:pPr>
         <w:pStyle w:val="Titre1"/>
       </w:pPr>
-      <w:bookmarkStart w:id="13" w:name="_Toc465952530"/>
+      <w:bookmarkStart w:id="14" w:name="_Toc465952530"/>
       <w:r>
         <w:lastRenderedPageBreak/>
         <w:t>Les cas d’utilisations</w:t>
       </w:r>
-      <w:bookmarkEnd w:id="13"/>
+      <w:bookmarkEnd w:id="14"/>
     </w:p>
     <w:p>
       <w:pPr>
         <w:pStyle w:val="Titre2"/>
       </w:pPr>
-      <w:bookmarkStart w:id="14" w:name="__RefHeading__9577_2056016558"/>
-      <w:bookmarkStart w:id="15" w:name="_Toc465952531"/>
-      <w:bookmarkEnd w:id="14"/>
+      <w:bookmarkStart w:id="15" w:name="__RefHeading__9577_2056016558"/>
+      <w:bookmarkStart w:id="16" w:name="_Toc465952531"/>
+      <w:bookmarkEnd w:id="15"/>
       <w:r>
         <w:t>Le diagramme des uses case</w:t>
       </w:r>
-      <w:bookmarkEnd w:id="15"/>
+      <w:bookmarkEnd w:id="16"/>
     </w:p>
     <w:p>
       <w:pPr>
@@ -3903,11 +3828,11 @@
       <w:pPr>
         <w:pStyle w:val="Titre2"/>
       </w:pPr>
-      <w:bookmarkStart w:id="16" w:name="_Toc465952532"/>
+      <w:bookmarkStart w:id="17" w:name="_Toc465952532"/>
       <w:r>
         <w:t xml:space="preserve">Cas d’utilisation : </w:t>
       </w:r>
-      <w:bookmarkEnd w:id="16"/>
+      <w:bookmarkEnd w:id="17"/>
       <w:r>
         <w:fldChar w:fldCharType="begin"/>
       </w:r>
@@ -3963,8 +3888,8 @@
       <w:pPr>
         <w:pStyle w:val="Titre3"/>
       </w:pPr>
-      <w:bookmarkStart w:id="17" w:name="__RefHeading__9579_2056016558"/>
-      <w:bookmarkEnd w:id="17"/>
+      <w:bookmarkStart w:id="18" w:name="__RefHeading__9579_2056016558"/>
+      <w:bookmarkEnd w:id="18"/>
       <w:r>
         <w:t>Diagramme de tâches</w:t>
       </w:r>
@@ -4082,231 +4007,573 @@
       </w:r>
     </w:p>
     <w:p>
-      <w:r>
+      <w:pPr>
+        <w:rPr>
+          <w:sz w:val="24"/>
+          <w:szCs w:val="24"/>
+        </w:rPr>
+      </w:pPr>
+      <w:r>
+        <w:rPr>
+          <w:sz w:val="24"/>
+          <w:szCs w:val="24"/>
+        </w:rPr>
         <w:fldChar w:fldCharType="begin"/>
       </w:r>
       <w:r>
+        <w:rPr>
+          <w:sz w:val="24"/>
+          <w:szCs w:val="24"/>
+        </w:rPr>
         <w:instrText>m:if uc.name.startsWith('MQT -')</w:instrText>
       </w:r>
       <w:r>
+        <w:rPr>
+          <w:sz w:val="24"/>
+          <w:szCs w:val="24"/>
+        </w:rPr>
         <w:fldChar w:fldCharType="end"/>
       </w:r>
       <w:r>
+        <w:rPr>
+          <w:sz w:val="24"/>
+          <w:szCs w:val="24"/>
+        </w:rPr>
         <w:fldChar w:fldCharType="begin"/>
       </w:r>
       <w:r>
+        <w:rPr>
+          <w:sz w:val="24"/>
+          <w:szCs w:val="24"/>
+        </w:rPr>
         <w:instrText xml:space="preserve"> m:uc.name.substring(6) </w:instrText>
       </w:r>
       <w:r>
+        <w:rPr>
+          <w:sz w:val="24"/>
+          <w:szCs w:val="24"/>
+        </w:rPr>
         <w:fldChar w:fldCharType="end"/>
       </w:r>
       <w:r>
+        <w:rPr>
+          <w:sz w:val="24"/>
+          <w:szCs w:val="24"/>
+        </w:rPr>
         <w:fldChar w:fldCharType="begin"/>
       </w:r>
       <w:r>
+        <w:rPr>
+          <w:sz w:val="24"/>
+          <w:szCs w:val="24"/>
+        </w:rPr>
         <w:instrText xml:space="preserve"> m:else </w:instrText>
       </w:r>
       <w:r>
+        <w:rPr>
+          <w:sz w:val="24"/>
+          <w:szCs w:val="24"/>
+        </w:rPr>
         <w:fldChar w:fldCharType="end"/>
       </w:r>
       <w:r>
+        <w:rPr>
+          <w:sz w:val="24"/>
+          <w:szCs w:val="24"/>
+        </w:rPr>
         <w:fldChar w:fldCharType="begin"/>
       </w:r>
       <w:r>
+        <w:rPr>
+          <w:sz w:val="24"/>
+          <w:szCs w:val="24"/>
+        </w:rPr>
         <w:instrText>m:uc.name</w:instrText>
       </w:r>
       <w:r>
+        <w:rPr>
+          <w:sz w:val="24"/>
+          <w:szCs w:val="24"/>
+        </w:rPr>
         <w:fldChar w:fldCharType="end"/>
       </w:r>
       <w:r>
+        <w:rPr>
+          <w:sz w:val="24"/>
+          <w:szCs w:val="24"/>
+        </w:rPr>
         <w:fldChar w:fldCharType="begin"/>
       </w:r>
       <w:r>
+        <w:rPr>
+          <w:sz w:val="24"/>
+          <w:szCs w:val="24"/>
+        </w:rPr>
         <w:instrText>m:endif</w:instrText>
       </w:r>
       <w:r>
+        <w:rPr>
+          <w:sz w:val="24"/>
+          <w:szCs w:val="24"/>
+        </w:rPr>
         <w:fldChar w:fldCharType="end"/>
       </w:r>
     </w:p>
     <w:p>
-      <w:r>
+      <w:pPr>
+        <w:rPr>
+          <w:sz w:val="24"/>
+          <w:szCs w:val="24"/>
+        </w:rPr>
+      </w:pPr>
+      <w:r>
+        <w:rPr>
+          <w:sz w:val="24"/>
+          <w:szCs w:val="24"/>
+        </w:rPr>
         <w:fldChar w:fldCharType="begin"/>
       </w:r>
       <w:r>
+        <w:rPr>
+          <w:sz w:val="24"/>
+          <w:szCs w:val="24"/>
+        </w:rPr>
         <w:instrText>m:if uc.getDocument</w:instrText>
       </w:r>
       <w:r>
+        <w:rPr>
+          <w:sz w:val="24"/>
+          <w:szCs w:val="24"/>
+        </w:rPr>
         <w:instrText>ation</w:instrText>
       </w:r>
       <w:r>
+        <w:rPr>
+          <w:sz w:val="24"/>
+          <w:szCs w:val="24"/>
+        </w:rPr>
         <w:instrText>Links()-&gt;isEmpty()</w:instrText>
       </w:r>
       <w:r>
+        <w:rPr>
+          <w:sz w:val="24"/>
+          <w:szCs w:val="24"/>
+        </w:rPr>
         <w:fldChar w:fldCharType="end"/>
       </w:r>
     </w:p>
     <w:p>
-      <w:r>
+      <w:pPr>
+        <w:rPr>
+          <w:sz w:val="24"/>
+          <w:szCs w:val="24"/>
+        </w:rPr>
+      </w:pPr>
+      <w:r>
+        <w:rPr>
+          <w:sz w:val="24"/>
+          <w:szCs w:val="24"/>
+        </w:rPr>
         <w:t>Aucune maquette spécifiée à ce niveau.</w:t>
       </w:r>
     </w:p>
     <w:p>
-      <w:r>
+      <w:pPr>
+        <w:rPr>
+          <w:sz w:val="24"/>
+          <w:szCs w:val="24"/>
+        </w:rPr>
+      </w:pPr>
+      <w:r>
+        <w:rPr>
+          <w:sz w:val="24"/>
+          <w:szCs w:val="24"/>
+        </w:rPr>
         <w:fldChar w:fldCharType="begin"/>
       </w:r>
       <w:r>
+        <w:rPr>
+          <w:sz w:val="24"/>
+          <w:szCs w:val="24"/>
+        </w:rPr>
         <w:instrText>m:</w:instrText>
       </w:r>
       <w:r>
+        <w:rPr>
+          <w:sz w:val="24"/>
+          <w:szCs w:val="24"/>
+        </w:rPr>
         <w:instrText>else</w:instrText>
       </w:r>
       <w:r>
+        <w:rPr>
+          <w:sz w:val="24"/>
+          <w:szCs w:val="24"/>
+        </w:rPr>
         <w:fldChar w:fldCharType="end"/>
       </w:r>
     </w:p>
     <w:p>
-      <w:r>
+      <w:pPr>
+        <w:rPr>
+          <w:sz w:val="24"/>
+          <w:szCs w:val="24"/>
+        </w:rPr>
+      </w:pPr>
+      <w:r>
+        <w:rPr>
+          <w:sz w:val="24"/>
+          <w:szCs w:val="24"/>
+        </w:rPr>
         <w:fldChar w:fldCharType="begin"/>
       </w:r>
       <w:r>
+        <w:rPr>
+          <w:sz w:val="24"/>
+          <w:szCs w:val="24"/>
+        </w:rPr>
         <w:instrText>m:for document</w:instrText>
       </w:r>
       <w:r>
+        <w:rPr>
+          <w:sz w:val="24"/>
+          <w:szCs w:val="24"/>
+        </w:rPr>
         <w:instrText>ation</w:instrText>
       </w:r>
       <w:r>
+        <w:rPr>
+          <w:sz w:val="24"/>
+          <w:szCs w:val="24"/>
+        </w:rPr>
         <w:instrText>Link | uc.</w:instrText>
       </w:r>
       <w:r>
+        <w:rPr>
+          <w:sz w:val="24"/>
+          <w:szCs w:val="24"/>
+        </w:rPr>
         <w:instrText>getDocument</w:instrText>
       </w:r>
       <w:r>
+        <w:rPr>
+          <w:sz w:val="24"/>
+          <w:szCs w:val="24"/>
+        </w:rPr>
         <w:instrText>ation</w:instrText>
       </w:r>
       <w:r>
+        <w:rPr>
+          <w:sz w:val="24"/>
+          <w:szCs w:val="24"/>
+        </w:rPr>
         <w:instrText>Links()</w:instrText>
       </w:r>
       <w:r>
+        <w:rPr>
+          <w:sz w:val="24"/>
+          <w:szCs w:val="24"/>
+        </w:rPr>
         <w:fldChar w:fldCharType="end"/>
       </w:r>
     </w:p>
     <w:p>
-      <w:r>
+      <w:pPr>
+        <w:rPr>
+          <w:sz w:val="24"/>
+          <w:szCs w:val="24"/>
+        </w:rPr>
+      </w:pPr>
+      <w:r>
+        <w:rPr>
+          <w:sz w:val="24"/>
+          <w:szCs w:val="24"/>
+        </w:rPr>
         <w:fldChar w:fldCharType="begin"/>
       </w:r>
       <w:r>
+        <w:rPr>
+          <w:sz w:val="24"/>
+          <w:szCs w:val="24"/>
+        </w:rPr>
         <w:instrText>m:if document</w:instrText>
       </w:r>
       <w:r>
+        <w:rPr>
+          <w:sz w:val="24"/>
+          <w:szCs w:val="24"/>
+        </w:rPr>
         <w:instrText>ation</w:instrText>
       </w:r>
       <w:r>
+        <w:rPr>
+          <w:sz w:val="24"/>
+          <w:szCs w:val="24"/>
+        </w:rPr>
         <w:instrText>Link.</w:instrText>
       </w:r>
       <w:r>
+        <w:rPr>
+          <w:sz w:val="24"/>
+          <w:szCs w:val="24"/>
+        </w:rPr>
         <w:instrText>body</w:instrText>
       </w:r>
       <w:r>
+        <w:rPr>
+          <w:sz w:val="24"/>
+          <w:szCs w:val="24"/>
+        </w:rPr>
         <w:instrText xml:space="preserve"> &lt;&gt; null</w:instrText>
       </w:r>
       <w:r>
+        <w:rPr>
+          <w:sz w:val="24"/>
+          <w:szCs w:val="24"/>
+        </w:rPr>
         <w:instrText xml:space="preserve"> and (documentationLink.</w:instrText>
       </w:r>
       <w:r>
+        <w:rPr>
+          <w:sz w:val="24"/>
+          <w:szCs w:val="24"/>
+        </w:rPr>
         <w:instrText>body</w:instrText>
       </w:r>
       <w:r>
+        <w:rPr>
+          <w:sz w:val="24"/>
+          <w:szCs w:val="24"/>
+        </w:rPr>
         <w:instrText>.toLower().endsWith('png') or documentationLink.</w:instrText>
       </w:r>
       <w:r>
+        <w:rPr>
+          <w:sz w:val="24"/>
+          <w:szCs w:val="24"/>
+        </w:rPr>
         <w:instrText>body</w:instrText>
       </w:r>
       <w:r>
+        <w:rPr>
+          <w:sz w:val="24"/>
+          <w:szCs w:val="24"/>
+        </w:rPr>
         <w:instrText>.toLower().endsWith('jpg') or documentationLink.</w:instrText>
       </w:r>
       <w:r>
+        <w:rPr>
+          <w:sz w:val="24"/>
+          <w:szCs w:val="24"/>
+        </w:rPr>
         <w:instrText>body</w:instrText>
       </w:r>
       <w:r>
+        <w:rPr>
+          <w:sz w:val="24"/>
+          <w:szCs w:val="24"/>
+        </w:rPr>
         <w:instrText>.toLower().endsWith('jpeg') or documentationLink.</w:instrText>
       </w:r>
       <w:r>
+        <w:rPr>
+          <w:sz w:val="24"/>
+          <w:szCs w:val="24"/>
+        </w:rPr>
         <w:instrText>body</w:instrText>
       </w:r>
       <w:r>
+        <w:rPr>
+          <w:sz w:val="24"/>
+          <w:szCs w:val="24"/>
+        </w:rPr>
         <w:instrText>.toLower().endsWith('bmp'))</w:instrText>
       </w:r>
       <w:r>
+        <w:rPr>
+          <w:sz w:val="24"/>
+          <w:szCs w:val="24"/>
+        </w:rPr>
         <w:fldChar w:fldCharType="end"/>
       </w:r>
     </w:p>
     <w:p>
-      <w:r>
+      <w:pPr>
+        <w:rPr>
+          <w:sz w:val="24"/>
+          <w:szCs w:val="24"/>
+        </w:rPr>
+      </w:pPr>
+      <w:r>
+        <w:rPr>
+          <w:sz w:val="24"/>
+          <w:szCs w:val="24"/>
+        </w:rPr>
         <w:fldChar w:fldCharType="begin"/>
       </w:r>
       <w:r>
+        <w:rPr>
+          <w:sz w:val="24"/>
+          <w:szCs w:val="24"/>
+        </w:rPr>
         <w:instrText>m:</w:instrText>
       </w:r>
       <w:r>
+        <w:rPr>
+          <w:sz w:val="24"/>
+          <w:szCs w:val="24"/>
+        </w:rPr>
         <w:instrText>documentationLink.title.substring(20)</w:instrText>
       </w:r>
       <w:r>
+        <w:rPr>
+          <w:sz w:val="24"/>
+          <w:szCs w:val="24"/>
+        </w:rPr>
         <w:fldChar w:fldCharType="end"/>
       </w:r>
       <w:r>
+        <w:rPr>
+          <w:sz w:val="24"/>
+          <w:szCs w:val="24"/>
+        </w:rPr>
         <w:t xml:space="preserve"> </w:t>
       </w:r>
       <w:r>
+        <w:rPr>
+          <w:sz w:val="24"/>
+          <w:szCs w:val="24"/>
+        </w:rPr>
         <w:t>:</w:t>
       </w:r>
     </w:p>
     <w:p>
-      <w:r>
+      <w:pPr>
+        <w:rPr>
+          <w:sz w:val="24"/>
+          <w:szCs w:val="24"/>
+        </w:rPr>
+      </w:pPr>
+      <w:r>
+        <w:rPr>
+          <w:sz w:val="24"/>
+          <w:szCs w:val="24"/>
+        </w:rPr>
         <w:fldChar w:fldCharType="begin"/>
       </w:r>
       <w:r>
+        <w:rPr>
+          <w:sz w:val="24"/>
+          <w:szCs w:val="24"/>
+        </w:rPr>
         <w:instrText>m:</w:instrText>
       </w:r>
       <w:r>
+        <w:rPr>
+          <w:sz w:val="24"/>
+          <w:szCs w:val="24"/>
+        </w:rPr>
         <w:instrText>documentationLink.body</w:instrText>
       </w:r>
       <w:r>
+        <w:rPr>
+          <w:sz w:val="24"/>
+          <w:szCs w:val="24"/>
+        </w:rPr>
         <w:instrText>.asImage()</w:instrText>
       </w:r>
       <w:r>
+        <w:rPr>
+          <w:sz w:val="24"/>
+          <w:szCs w:val="24"/>
+        </w:rPr>
         <w:fldChar w:fldCharType="end"/>
       </w:r>
     </w:p>
     <w:p>
-      <w:r>
+      <w:pPr>
+        <w:rPr>
+          <w:sz w:val="24"/>
+          <w:szCs w:val="24"/>
+        </w:rPr>
+      </w:pPr>
+      <w:r>
+        <w:rPr>
+          <w:sz w:val="24"/>
+          <w:szCs w:val="24"/>
+        </w:rPr>
         <w:fldChar w:fldCharType="begin"/>
       </w:r>
       <w:r>
+        <w:rPr>
+          <w:sz w:val="24"/>
+          <w:szCs w:val="24"/>
+        </w:rPr>
         <w:instrText>m:endif</w:instrText>
       </w:r>
       <w:r>
+        <w:rPr>
+          <w:sz w:val="24"/>
+          <w:szCs w:val="24"/>
+        </w:rPr>
         <w:fldChar w:fldCharType="end"/>
       </w:r>
     </w:p>
     <w:p>
-      <w:r>
+      <w:pPr>
+        <w:rPr>
+          <w:sz w:val="24"/>
+          <w:szCs w:val="24"/>
+        </w:rPr>
+      </w:pPr>
+      <w:r>
+        <w:rPr>
+          <w:sz w:val="24"/>
+          <w:szCs w:val="24"/>
+        </w:rPr>
         <w:fldChar w:fldCharType="begin"/>
       </w:r>
       <w:r>
+        <w:rPr>
+          <w:sz w:val="24"/>
+          <w:szCs w:val="24"/>
+        </w:rPr>
         <w:instrText>m:endfor</w:instrText>
       </w:r>
       <w:r>
+        <w:rPr>
+          <w:sz w:val="24"/>
+          <w:szCs w:val="24"/>
+        </w:rPr>
         <w:fldChar w:fldCharType="end"/>
       </w:r>
     </w:p>
     <w:p>
-      <w:r>
+      <w:pPr>
+        <w:rPr>
+          <w:sz w:val="24"/>
+          <w:szCs w:val="24"/>
+        </w:rPr>
+      </w:pPr>
+      <w:r>
+        <w:rPr>
+          <w:sz w:val="24"/>
+          <w:szCs w:val="24"/>
+        </w:rPr>
         <w:fldChar w:fldCharType="begin"/>
       </w:r>
       <w:r>
+        <w:rPr>
+          <w:sz w:val="24"/>
+          <w:szCs w:val="24"/>
+        </w:rPr>
         <w:instrText>m:endif</w:instrText>
       </w:r>
       <w:r>
+        <w:rPr>
+          <w:sz w:val="24"/>
+          <w:szCs w:val="24"/>
+        </w:rPr>
         <w:fldChar w:fldCharType="end"/>
       </w:r>
     </w:p>
@@ -4314,8 +4581,6 @@
       <w:pPr>
         <w:pStyle w:val="Titre3"/>
       </w:pPr>
-      <w:bookmarkStart w:id="18" w:name="_GoBack"/>
-      <w:bookmarkEnd w:id="18"/>
       <w:r>
         <w:t>Tableau des acteurs</w:t>
       </w:r>
@@ -4694,6 +4959,7 @@
           <w:sz w:val="24"/>
           <w:szCs w:val="24"/>
         </w:rPr>
+        <w:lastRenderedPageBreak/>
         <w:fldChar w:fldCharType="begin"/>
       </w:r>
       <w:r>
@@ -5268,7 +5534,6 @@
           <w:sz w:val="24"/>
           <w:szCs w:val="24"/>
         </w:rPr>
-        <w:lastRenderedPageBreak/>
         <w:fldChar w:fldCharType="begin"/>
       </w:r>
       <w:r>
@@ -6031,11 +6296,9 @@
       </w:pPr>
       <w:bookmarkStart w:id="23" w:name="__RefHeading__9593_2056016558"/>
       <w:bookmarkEnd w:id="23"/>
-      <w:proofErr w:type="spellStart"/>
       <w:r>
         <w:t>Pré-conditions</w:t>
       </w:r>
-      <w:proofErr w:type="spellEnd"/>
     </w:p>
     <w:p>
       <w:pPr>
@@ -6053,19 +6316,13 @@
         <w:rPr>
           <w:sz w:val="24"/>
         </w:rPr>
-        <w:instrText xml:space="preserve"> m:if task.preconditions=null or task.preconditions.</w:instrText>
-      </w:r>
-      <w:r>
-        <w:rPr>
-          <w:sz w:val="24"/>
-        </w:rPr>
-        <w:instrText>size</w:instrText>
-      </w:r>
-      <w:r>
-        <w:rPr>
-          <w:sz w:val="24"/>
-        </w:rPr>
-        <w:instrText xml:space="preserve">()=0 </w:instrText>
+        <w:instrText xml:space="preserve"> m:if task.precondit</w:instrText>
+      </w:r>
+      <w:r>
+        <w:rPr>
+          <w:sz w:val="24"/>
+        </w:rPr>
+        <w:instrText>ions=null or task.preconditions-&gt;isEmpty()</w:instrText>
       </w:r>
       <w:r>
         <w:rPr>
@@ -6152,11 +6409,9 @@
       </w:pPr>
       <w:bookmarkStart w:id="24" w:name="__RefHeading__9595_2056016558"/>
       <w:bookmarkEnd w:id="24"/>
-      <w:proofErr w:type="spellStart"/>
       <w:r>
         <w:t>Post-conditions</w:t>
       </w:r>
-      <w:proofErr w:type="spellEnd"/>
     </w:p>
     <w:p>
       <w:pPr>
@@ -6174,19 +6429,13 @@
         <w:rPr>
           <w:sz w:val="24"/>
         </w:rPr>
-        <w:instrText xml:space="preserve"> m:if task.postconditions=null or task.postconditions.</w:instrText>
-      </w:r>
-      <w:r>
-        <w:rPr>
-          <w:sz w:val="24"/>
-        </w:rPr>
-        <w:instrText>size</w:instrText>
-      </w:r>
-      <w:r>
-        <w:rPr>
-          <w:sz w:val="24"/>
-        </w:rPr>
-        <w:instrText xml:space="preserve">()=0 </w:instrText>
+        <w:instrText xml:space="preserve"> m:if task.postconditions=null or task.postconditions</w:instrText>
+      </w:r>
+      <w:r>
+        <w:rPr>
+          <w:sz w:val="24"/>
+        </w:rPr>
+        <w:instrText>-&gt;isEmpty()</w:instrText>
       </w:r>
       <w:r>
         <w:rPr>
@@ -6650,6 +6899,7 @@
     </w:tbl>
     <w:p>
       <w:r>
+        <w:lastRenderedPageBreak/>
         <w:fldChar w:fldCharType="begin"/>
       </w:r>
       <w:r>
@@ -6802,15 +7052,7 @@
                 <w:sz w:val="24"/>
                 <w:szCs w:val="24"/>
               </w:rPr>
-              <w:instrText>m:if req.status=null or req.statu</w:instrText>
-            </w:r>
-            <w:r>
-              <w:rPr>
-                <w:sz w:val="24"/>
-                <w:szCs w:val="24"/>
-              </w:rPr>
-              <w:lastRenderedPageBreak/>
-              <w:instrText>s=''</w:instrText>
+              <w:instrText>m:if req.status=null or req.status=''</w:instrText>
             </w:r>
             <w:r>
               <w:rPr>
@@ -6909,7 +7151,6 @@
               <w:jc w:val="center"/>
             </w:pPr>
             <w:r>
-              <w:lastRenderedPageBreak/>
               <w:fldChar w:fldCharType="begin"/>
             </w:r>
             <w:r>
@@ -7715,7 +7956,15 @@
                 <w:sz w:val="24"/>
                 <w:szCs w:val="24"/>
               </w:rPr>
-              <w:instrText xml:space="preserve"> m:req.status </w:instrText>
+              <w:instrText xml:space="preserve"> m:req.sta</w:instrText>
+            </w:r>
+            <w:r>
+              <w:rPr>
+                <w:sz w:val="24"/>
+                <w:szCs w:val="24"/>
+              </w:rPr>
+              <w:lastRenderedPageBreak/>
+              <w:instrText xml:space="preserve">tus </w:instrText>
             </w:r>
             <w:r>
               <w:rPr>
@@ -7765,6 +8014,7 @@
               <w:jc w:val="center"/>
             </w:pPr>
             <w:r>
+              <w:lastRenderedPageBreak/>
               <w:fldChar w:fldCharType="begin"/>
             </w:r>
             <w:r>
@@ -7919,31 +8169,42 @@
     <w:p>
       <w:pPr>
         <w:rPr>
-          <w:i/>
-          <w:sz w:val="22"/>
-        </w:rPr>
-      </w:pPr>
-      <w:r>
-        <w:rPr>
           <w:sz w:val="24"/>
           <w:u w:val="single"/>
         </w:rPr>
-        <w:t>Diagramme :</w:t>
-      </w:r>
+      </w:pPr>
       <w:r>
         <w:rPr>
           <w:sz w:val="24"/>
           <w:u w:val="single"/>
         </w:rPr>
+        <w:t>Composition</w:t>
+      </w:r>
+      <w:r>
+        <w:rPr>
+          <w:sz w:val="24"/>
+          <w:u w:val="single"/>
+        </w:rPr>
+        <w:t> :</w:t>
+      </w:r>
+      <w:r>
+        <w:rPr>
+          <w:sz w:val="24"/>
+          <w:u w:val="single"/>
+        </w:rPr>
         <w:t xml:space="preserve"> </w:t>
       </w:r>
     </w:p>
     <w:p>
       <w:pPr>
-        <w:rPr>
-          <w:i/>
-          <w:sz w:val="24"/>
-          <w:szCs w:val="24"/>
+        <w:pStyle w:val="Paragraphedeliste"/>
+        <w:numPr>
+          <w:ilvl w:val="0"/>
+          <w:numId w:val="10"/>
+        </w:numPr>
+        <w:rPr>
+          <w:i/>
+          <w:sz w:val="24"/>
         </w:rPr>
       </w:pPr>
       <w:r>
@@ -7958,42 +8219,21 @@
           <w:i/>
           <w:sz w:val="24"/>
         </w:rPr>
-        <w:instrText>m:diagram descriptionId:"</w:instrText>
-      </w:r>
-      <w:r>
-        <w:rPr>
-          <w:i/>
-          <w:sz w:val="24"/>
-        </w:rPr>
-        <w:instrText>Use Case Diagram</w:instrText>
-      </w:r>
-      <w:r>
-        <w:rPr>
-          <w:i/>
-          <w:sz w:val="24"/>
-        </w:rPr>
-        <w:instrText>"</w:instrText>
-      </w:r>
-      <w:r>
-        <w:rPr>
-          <w:i/>
-          <w:sz w:val="24"/>
-        </w:rPr>
-        <w:instrText xml:space="preserve"> object:"</w:instrText>
-      </w:r>
-      <w:r>
-        <w:rPr>
-          <w:i/>
-          <w:sz w:val="24"/>
-        </w:rPr>
-        <w:instrText>us</w:instrText>
-      </w:r>
-      <w:r>
-        <w:rPr>
-          <w:i/>
-          <w:sz w:val="24"/>
-        </w:rPr>
-        <w:instrText>" width:"300" height:"200"</w:instrText>
+        <w:instrText>m: us.elements-&gt;filter(graal:</w:instrText>
+      </w:r>
+      <w:r>
+        <w:rPr>
+          <w:i/>
+          <w:sz w:val="24"/>
+        </w:rPr>
+        <w:instrText>:</w:instrText>
+      </w:r>
+      <w:r>
+        <w:rPr>
+          <w:i/>
+          <w:sz w:val="24"/>
+        </w:rPr>
+        <w:instrText>Task)-&gt;size()</w:instrText>
       </w:r>
       <w:r>
         <w:rPr>
@@ -8002,9 +8242,21 @@
         </w:rPr>
         <w:fldChar w:fldCharType="end"/>
       </w:r>
-    </w:p>
-    <w:p>
-      <w:pPr>
+      <w:r>
+        <w:rPr>
+          <w:i/>
+          <w:sz w:val="24"/>
+        </w:rPr>
+        <w:t xml:space="preserve"> tâches</w:t>
+      </w:r>
+    </w:p>
+    <w:p>
+      <w:pPr>
+        <w:pStyle w:val="Paragraphedeliste"/>
+        <w:numPr>
+          <w:ilvl w:val="0"/>
+          <w:numId w:val="10"/>
+        </w:numPr>
         <w:rPr>
           <w:i/>
           <w:sz w:val="24"/>
@@ -8022,7 +8274,7 @@
           <w:i/>
           <w:sz w:val="24"/>
         </w:rPr>
-        <w:instrText>m:endfor</w:instrText>
+        <w:instrText>m: us.elements-&gt;filter(graal::Node)-&gt;size()</w:instrText>
       </w:r>
       <w:r>
         <w:rPr>
@@ -8031,6 +8283,62 @@
         </w:rPr>
         <w:fldChar w:fldCharType="end"/>
       </w:r>
+      <w:r>
+        <w:rPr>
+          <w:i/>
+          <w:sz w:val="24"/>
+        </w:rPr>
+        <w:t xml:space="preserve"> noeuds</w:t>
+      </w:r>
+    </w:p>
+    <w:p>
+      <w:pPr>
+        <w:pStyle w:val="Paragraphedeliste"/>
+        <w:numPr>
+          <w:ilvl w:val="0"/>
+          <w:numId w:val="10"/>
+        </w:numPr>
+        <w:rPr>
+          <w:i/>
+          <w:sz w:val="24"/>
+        </w:rPr>
+      </w:pPr>
+      <w:r>
+        <w:rPr>
+          <w:i/>
+          <w:sz w:val="24"/>
+        </w:rPr>
+        <w:fldChar w:fldCharType="begin"/>
+      </w:r>
+      <w:r>
+        <w:rPr>
+          <w:i/>
+          <w:sz w:val="24"/>
+        </w:rPr>
+        <w:instrText>m: us.elements-&gt;filter(graal::Transition)-&gt;size()</w:instrText>
+      </w:r>
+      <w:r>
+        <w:rPr>
+          <w:i/>
+          <w:sz w:val="24"/>
+        </w:rPr>
+        <w:fldChar w:fldCharType="end"/>
+      </w:r>
+      <w:r>
+        <w:rPr>
+          <w:i/>
+          <w:sz w:val="24"/>
+        </w:rPr>
+        <w:t xml:space="preserve"> transitions</w:t>
+      </w:r>
+    </w:p>
+    <w:p>
+      <w:pPr>
+        <w:rPr>
+          <w:i/>
+          <w:sz w:val="24"/>
+        </w:rPr>
+      </w:pPr>
     </w:p>
     <w:p>
       <w:pPr>
@@ -8960,6 +9268,7 @@
           <w:sz w:val="24"/>
           <w:szCs w:val="24"/>
         </w:rPr>
+        <w:lastRenderedPageBreak/>
         <w:fldChar w:fldCharType="begin"/>
       </w:r>
       <w:r>
@@ -8975,6 +9284,35 @@
           <w:i/>
           <w:sz w:val="24"/>
           <w:szCs w:val="24"/>
+        </w:rPr>
+        <w:fldChar w:fldCharType="end"/>
+      </w:r>
+    </w:p>
+    <w:p>
+      <w:pPr>
+        <w:rPr>
+          <w:i/>
+          <w:sz w:val="24"/>
+        </w:rPr>
+      </w:pPr>
+      <w:r>
+        <w:rPr>
+          <w:i/>
+          <w:sz w:val="24"/>
+        </w:rPr>
+        <w:fldChar w:fldCharType="begin"/>
+      </w:r>
+      <w:r>
+        <w:rPr>
+          <w:i/>
+          <w:sz w:val="24"/>
+        </w:rPr>
+        <w:instrText>m:endfor</w:instrText>
+      </w:r>
+      <w:r>
+        <w:rPr>
+          <w:i/>
+          <w:sz w:val="24"/>
         </w:rPr>
         <w:fldChar w:fldCharType="end"/>
       </w:r>
@@ -9027,15 +9365,7 @@
       </w:pPr>
       <w:bookmarkStart w:id="27" w:name="_Toc465952535"/>
       <w:r>
-        <w:t xml:space="preserve">Les </w:t>
-      </w:r>
-      <w:proofErr w:type="spellStart"/>
-      <w:r>
-        <w:t>Users</w:t>
-      </w:r>
-      <w:proofErr w:type="spellEnd"/>
-      <w:r>
-        <w:t xml:space="preserve"> Story</w:t>
+        <w:t>Les Users Story</w:t>
       </w:r>
       <w:bookmarkEnd w:id="27"/>
     </w:p>
@@ -9094,7 +9424,7 @@
           <w:i/>
           <w:sz w:val="24"/>
         </w:rPr>
-        <w:instrText xml:space="preserve"> m:if us.description=null or us.description='' </w:instrText>
+        <w:instrText xml:space="preserve"> m:if us.description=null or us.description=''</w:instrText>
       </w:r>
       <w:r>
         <w:rPr>
@@ -9188,114 +9518,6 @@
       </w:pPr>
       <w:r>
         <w:t>Contenu</w:t>
-      </w:r>
-    </w:p>
-    <w:p>
-      <w:pPr>
-        <w:rPr>
-          <w:i/>
-          <w:sz w:val="24"/>
-        </w:rPr>
-      </w:pPr>
-      <w:r>
-        <w:rPr>
-          <w:i/>
-          <w:sz w:val="24"/>
-        </w:rPr>
-        <w:t xml:space="preserve">Insertion d’un tableau contenant </w:t>
-      </w:r>
-      <w:r>
-        <w:rPr>
-          <w:i/>
-          <w:sz w:val="24"/>
-        </w:rPr>
-        <w:t>l’ensemble des objets de l’US en cours</w:t>
-      </w:r>
-    </w:p>
-    <w:p>
-      <w:pPr>
-        <w:rPr>
-          <w:i/>
-          <w:sz w:val="24"/>
-        </w:rPr>
-      </w:pPr>
-      <w:r>
-        <w:rPr>
-          <w:i/>
-          <w:sz w:val="24"/>
-          <w:highlight w:val="yellow"/>
-        </w:rPr>
-        <w:t xml:space="preserve">Note : tous les user stories </w:t>
-      </w:r>
-      <w:proofErr w:type="spellStart"/>
-      <w:r>
-        <w:rPr>
-          <w:i/>
-          <w:sz w:val="24"/>
-          <w:highlight w:val="yellow"/>
-        </w:rPr>
-        <w:t>element</w:t>
-      </w:r>
-      <w:proofErr w:type="spellEnd"/>
-      <w:r>
-        <w:rPr>
-          <w:i/>
-          <w:sz w:val="24"/>
-          <w:highlight w:val="yellow"/>
-        </w:rPr>
-        <w:t xml:space="preserve"> n’ont pas d’attribut &lt;</w:t>
-      </w:r>
-      <w:proofErr w:type="spellStart"/>
-      <w:r>
-        <w:rPr>
-          <w:i/>
-          <w:sz w:val="24"/>
-          <w:highlight w:val="yellow"/>
-        </w:rPr>
-        <w:t>name</w:t>
-      </w:r>
-      <w:proofErr w:type="spellEnd"/>
-      <w:r>
-        <w:rPr>
-          <w:i/>
-          <w:sz w:val="24"/>
-          <w:highlight w:val="yellow"/>
-        </w:rPr>
-        <w:t xml:space="preserve">&gt; on ne peut donc pas trier sur cet attribut </w:t>
-      </w:r>
-      <w:r>
-        <w:rPr>
-          <w:i/>
-          <w:sz w:val="24"/>
-          <w:highlight w:val="yellow"/>
-        </w:rPr>
-        <w:t xml:space="preserve">ni le référencer sauf à filtrer sur les </w:t>
-      </w:r>
-      <w:proofErr w:type="spellStart"/>
-      <w:r>
-        <w:rPr>
-          <w:i/>
-          <w:sz w:val="24"/>
-          <w:highlight w:val="yellow"/>
-        </w:rPr>
-        <w:t>AbstractTasks</w:t>
-      </w:r>
-      <w:proofErr w:type="spellEnd"/>
-      <w:r>
-        <w:rPr>
-          <w:i/>
-          <w:sz w:val="24"/>
-          <w:highlight w:val="yellow"/>
-        </w:rPr>
-        <w:t>.</w:t>
-      </w:r>
-      <w:r>
-        <w:rPr>
-          <w:i/>
-          <w:sz w:val="24"/>
-          <w:highlight w:val="yellow"/>
-        </w:rPr>
-        <w:t>– RGU</w:t>
       </w:r>
     </w:p>
     <w:tbl>
@@ -9379,21 +9601,7 @@
           <w:i/>
           <w:sz w:val="24"/>
         </w:rPr>
-        <w:instrText>m:for elt| us.elements-&gt;filter(graal::</w:instrText>
-      </w:r>
-      <w:r>
-        <w:rPr>
-          <w:i/>
-          <w:sz w:val="24"/>
-        </w:rPr>
-        <w:instrText>Abstract</w:instrText>
-      </w:r>
-      <w:r>
-        <w:rPr>
-          <w:i/>
-          <w:sz w:val="24"/>
-        </w:rPr>
-        <w:instrText>Task)-&gt;sort</w:instrText>
+        <w:instrText>m:for elt| us.elements-&gt;sort</w:instrText>
       </w:r>
       <w:r>
         <w:rPr>
@@ -9407,7 +9615,21 @@
           <w:i/>
           <w:sz w:val="24"/>
         </w:rPr>
-        <w:instrText>By(t|t.name)</w:instrText>
+        <w:instrText>By(t|t.</w:instrText>
+      </w:r>
+      <w:r>
+        <w:rPr>
+          <w:i/>
+          <w:sz w:val="24"/>
+        </w:rPr>
+        <w:instrText>getLabel()</w:instrText>
+      </w:r>
+      <w:r>
+        <w:rPr>
+          <w:i/>
+          <w:sz w:val="24"/>
+        </w:rPr>
+        <w:instrText>)</w:instrText>
       </w:r>
       <w:r>
         <w:rPr>
@@ -9415,13 +9637,6 @@
           <w:sz w:val="24"/>
         </w:rPr>
         <w:fldChar w:fldCharType="end"/>
-      </w:r>
-      <w:r>
-        <w:rPr>
-          <w:i/>
-          <w:sz w:val="24"/>
-        </w:rPr>
-        <w:tab/>
       </w:r>
     </w:p>
     <w:tbl>
@@ -9466,7 +9681,7 @@
                 <w:i/>
                 <w:sz w:val="24"/>
               </w:rPr>
-              <w:instrText xml:space="preserve"> m:elt.name </w:instrText>
+              <w:instrText>m:elt.getLabel()</w:instrText>
             </w:r>
             <w:r>
               <w:rPr>
@@ -9538,17 +9753,38 @@
       <w:bookmarkEnd w:id="29"/>
     </w:p>
     <w:p>
+      <w:r>
+        <w:fldChar w:fldCharType="begin"/>
+      </w:r>
+      <w:r>
+        <w:instrText xml:space="preserve">m:if </w:instrText>
+      </w:r>
+      <w:r>
+        <w:instrText>system.namespaces-&gt;isEmpty()</w:instrText>
+      </w:r>
+      <w:r>
+        <w:fldChar w:fldCharType="end"/>
+      </w:r>
+      <w:r>
+        <w:t>Pas de namespaces définis.</w:t>
+      </w:r>
+      <w:r>
+        <w:fldChar w:fldCharType="begin"/>
+      </w:r>
+      <w:r>
+        <w:instrText>m:else</w:instrText>
+      </w:r>
+      <w:r>
+        <w:fldChar w:fldCharType="end"/>
+      </w:r>
+    </w:p>
+    <w:p>
       <w:pPr>
         <w:pStyle w:val="Titre3"/>
       </w:pPr>
       <w:r>
-        <w:t xml:space="preserve">La hiérarchie des </w:t>
-      </w:r>
-      <w:proofErr w:type="spellStart"/>
-      <w:r>
-        <w:t>namespaces</w:t>
-      </w:r>
-      <w:proofErr w:type="spellEnd"/>
+        <w:t>La hiérarchie des namespaces</w:t>
+      </w:r>
     </w:p>
     <w:p>
       <w:pPr>
@@ -9710,64 +9946,16 @@
         <w:rPr>
           <w:i/>
           <w:sz w:val="24"/>
-        </w:rPr>
-      </w:pPr>
-      <w:r>
-        <w:rPr>
-          <w:i/>
-          <w:sz w:val="24"/>
-          <w:highlight w:val="yellow"/>
-        </w:rPr>
-        <w:t xml:space="preserve">Boucle sur les </w:t>
-      </w:r>
-      <w:proofErr w:type="spellStart"/>
-      <w:r>
-        <w:rPr>
-          <w:i/>
-          <w:sz w:val="24"/>
-          <w:highlight w:val="yellow"/>
-        </w:rPr>
-        <w:t>Namespaces</w:t>
-      </w:r>
-      <w:proofErr w:type="spellEnd"/>
-      <w:r>
-        <w:rPr>
-          <w:i/>
-          <w:sz w:val="24"/>
-          <w:highlight w:val="yellow"/>
-        </w:rPr>
-        <w:t xml:space="preserve"> du projet trié par ordre alphabétique sur le champ &lt;</w:t>
-      </w:r>
-      <w:proofErr w:type="spellStart"/>
-      <w:r>
-        <w:rPr>
-          <w:i/>
-          <w:sz w:val="24"/>
-          <w:highlight w:val="yellow"/>
-        </w:rPr>
-        <w:t>name</w:t>
-      </w:r>
-      <w:proofErr w:type="spellEnd"/>
-      <w:r>
-        <w:rPr>
-          <w:i/>
-          <w:sz w:val="24"/>
-          <w:highlight w:val="yellow"/>
-        </w:rPr>
-        <w:t>&gt;</w:t>
-      </w:r>
+          <w:szCs w:val="24"/>
+        </w:rPr>
+      </w:pPr>
     </w:p>
     <w:p>
       <w:pPr>
         <w:pStyle w:val="Titre3"/>
       </w:pPr>
-      <w:proofErr w:type="spellStart"/>
-      <w:r>
-        <w:t>Namespace</w:t>
-      </w:r>
-      <w:proofErr w:type="spellEnd"/>
-      <w:r>
-        <w:t xml:space="preserve"> : </w:t>
+      <w:r>
+        <w:t xml:space="preserve">Namespace : </w:t>
       </w:r>
       <w:r>
         <w:fldChar w:fldCharType="begin"/>
@@ -9903,15 +10091,6 @@
     </w:p>
     <w:p>
       <w:pPr>
-        <w:rPr>
-          <w:i/>
-          <w:sz w:val="24"/>
-          <w:szCs w:val="24"/>
-        </w:rPr>
-      </w:pPr>
-    </w:p>
-    <w:p>
-      <w:pPr>
         <w:pStyle w:val="Lgende"/>
       </w:pPr>
       <w:r>
@@ -9978,7 +10157,7 @@
           <w:sz w:val="24"/>
           <w:szCs w:val="24"/>
         </w:rPr>
-        <w:instrText xml:space="preserve"> m:namespace.description</w:instrText>
+        <w:instrText>m:namespace.description</w:instrText>
       </w:r>
       <w:r>
         <w:rPr>
@@ -10003,7 +10182,6 @@
           <w:sz w:val="24"/>
           <w:szCs w:val="24"/>
         </w:rPr>
-        <w:lastRenderedPageBreak/>
         <w:fldChar w:fldCharType="begin"/>
       </w:r>
       <w:r>
@@ -10012,7 +10190,7 @@
           <w:sz w:val="24"/>
           <w:szCs w:val="24"/>
         </w:rPr>
-        <w:instrText xml:space="preserve"> m:endfor</w:instrText>
+        <w:instrText>m:endfor</w:instrText>
       </w:r>
       <w:r>
         <w:rPr>
@@ -10030,82 +10208,6 @@
           <w:sz w:val="24"/>
         </w:rPr>
       </w:pPr>
-    </w:p>
-    <w:p>
-      <w:pPr>
-        <w:rPr>
-          <w:i/>
-          <w:sz w:val="24"/>
-        </w:rPr>
-      </w:pPr>
-      <w:r>
-        <w:rPr>
-          <w:i/>
-          <w:sz w:val="24"/>
-          <w:highlight w:val="yellow"/>
-        </w:rPr>
-        <w:t xml:space="preserve">Fin </w:t>
-      </w:r>
-      <w:r>
-        <w:rPr>
-          <w:i/>
-          <w:sz w:val="24"/>
-          <w:highlight w:val="yellow"/>
-        </w:rPr>
-        <w:t xml:space="preserve">Boucle sur les </w:t>
-      </w:r>
-      <w:proofErr w:type="spellStart"/>
-      <w:r>
-        <w:rPr>
-          <w:i/>
-          <w:sz w:val="24"/>
-          <w:highlight w:val="yellow"/>
-        </w:rPr>
-        <w:t>Namespaces</w:t>
-      </w:r>
-      <w:proofErr w:type="spellEnd"/>
-      <w:r>
-        <w:rPr>
-          <w:i/>
-          <w:sz w:val="24"/>
-          <w:highlight w:val="yellow"/>
-        </w:rPr>
-        <w:t xml:space="preserve"> du projet trié par ordre alphabétique sur le champ &lt;</w:t>
-      </w:r>
-      <w:proofErr w:type="spellStart"/>
-      <w:r>
-        <w:rPr>
-          <w:i/>
-          <w:sz w:val="24"/>
-          <w:highlight w:val="yellow"/>
-        </w:rPr>
-        <w:t>name</w:t>
-      </w:r>
-      <w:proofErr w:type="spellEnd"/>
-      <w:r>
-        <w:rPr>
-          <w:i/>
-          <w:sz w:val="24"/>
-          <w:highlight w:val="yellow"/>
-        </w:rPr>
-        <w:t>&gt;</w:t>
-      </w:r>
-    </w:p>
-    <w:p>
-      <w:pPr>
-        <w:rPr>
-          <w:i/>
-          <w:sz w:val="24"/>
-        </w:rPr>
-      </w:pPr>
-    </w:p>
-    <w:p>
-      <w:pPr>
-        <w:rPr>
-          <w:i/>
-          <w:sz w:val="24"/>
-        </w:rPr>
-      </w:pPr>
       <w:r>
         <w:rPr>
           <w:i/>
@@ -10118,7 +10220,7 @@
           <w:i/>
           <w:sz w:val="24"/>
         </w:rPr>
-        <w:instrText xml:space="preserve"> m:endfor </w:instrText>
+        <w:instrText>m:endfor</w:instrText>
       </w:r>
       <w:r>
         <w:rPr>
@@ -10135,13 +10237,27 @@
           <w:sz w:val="24"/>
         </w:rPr>
       </w:pPr>
-    </w:p>
-    <w:p>
-      <w:pPr>
-        <w:rPr>
-          <w:sz w:val="22"/>
-        </w:rPr>
-      </w:pPr>
+      <w:r>
+        <w:rPr>
+          <w:i/>
+          <w:sz w:val="24"/>
+        </w:rPr>
+        <w:fldChar w:fldCharType="begin"/>
+      </w:r>
+      <w:r>
+        <w:rPr>
+          <w:i/>
+          <w:sz w:val="24"/>
+        </w:rPr>
+        <w:instrText>m:endif</w:instrText>
+      </w:r>
+      <w:r>
+        <w:rPr>
+          <w:i/>
+          <w:sz w:val="24"/>
+        </w:rPr>
+        <w:fldChar w:fldCharType="end"/>
+      </w:r>
     </w:p>
     <w:sectPr>
       <w:headerReference w:type="default" r:id="rId8"/>
@@ -10229,7 +10345,7 @@
       <w:rPr>
         <w:noProof/>
       </w:rPr>
-      <w:t>8</w:t>
+      <w:t>4</w:t>
     </w:r>
     <w:r>
       <w:fldChar w:fldCharType="end"/>
@@ -10265,7 +10381,10 @@
       <w:fldChar w:fldCharType="begin"/>
     </w:r>
     <w:r>
-      <w:instrText xml:space="preserve"> m: "images/logoEtablissement.jpg".asImage() width:"50" height:"50"</w:instrText>
+      <w:instrText xml:space="preserve"> m:</w:instrText>
+    </w:r>
+    <w:r>
+      <w:instrText>image file:"images/logoProjet.jpg" width:"50" height:"50"</w:instrText>
     </w:r>
     <w:r>
       <w:fldChar w:fldCharType="end"/>
@@ -10280,7 +10399,7 @@
       <w:fldChar w:fldCharType="begin"/>
     </w:r>
     <w:r>
-      <w:instrText xml:space="preserve"> m:image file:"images/logoProjet.jpg" width:"50" height:"50" </w:instrText>
+      <w:instrText>m:image file:"images/logoProjet.jpg" width:"50" height:"50"</w:instrText>
     </w:r>
     <w:r>
       <w:fldChar w:fldCharType="end"/>
@@ -10518,6 +10637,119 @@
     </w:lvl>
   </w:abstractNum>
   <w:abstractNum w:abstractNumId="2" w15:restartNumberingAfterBreak="0">
+    <w:nsid w:val="390F2B56"/>
+    <w:multiLevelType w:val="hybridMultilevel"/>
+    <w:tmpl w:val="87D8E714"/>
+    <w:lvl w:ilvl="0" w:tplc="040C0001">
+      <w:start w:val="1"/>
+      <w:numFmt w:val="bullet"/>
+      <w:lvlText w:val=""/>
+      <w:lvlJc w:val="left"/>
+      <w:pPr>
+        <w:ind w:left="720" w:hanging="360"/>
+      </w:pPr>
+      <w:rPr>
+        <w:rFonts w:ascii="Symbol" w:hAnsi="Symbol" w:hint="default"/>
+      </w:rPr>
+    </w:lvl>
+    <w:lvl w:ilvl="1" w:tplc="040C0003" w:tentative="1">
+      <w:start w:val="1"/>
+      <w:numFmt w:val="bullet"/>
+      <w:lvlText w:val="o"/>
+      <w:lvlJc w:val="left"/>
+      <w:pPr>
+        <w:ind w:left="1440" w:hanging="360"/>
+      </w:pPr>
+      <w:rPr>
+        <w:rFonts w:ascii="Courier New" w:hAnsi="Courier New" w:cs="Courier New" w:hint="default"/>
+      </w:rPr>
+    </w:lvl>
+    <w:lvl w:ilvl="2" w:tplc="040C0005" w:tentative="1">
+      <w:start w:val="1"/>
+      <w:numFmt w:val="bullet"/>
+      <w:lvlText w:val=""/>
+      <w:lvlJc w:val="left"/>
+      <w:pPr>
+        <w:ind w:left="2160" w:hanging="360"/>
+      </w:pPr>
+      <w:rPr>
+        <w:rFonts w:ascii="Wingdings" w:hAnsi="Wingdings" w:hint="default"/>
+      </w:rPr>
+    </w:lvl>
+    <w:lvl w:ilvl="3" w:tplc="040C0001" w:tentative="1">
+      <w:start w:val="1"/>
+      <w:numFmt w:val="bullet"/>
+      <w:lvlText w:val=""/>
+      <w:lvlJc w:val="left"/>
+      <w:pPr>
+        <w:ind w:left="2880" w:hanging="360"/>
+      </w:pPr>
+      <w:rPr>
+        <w:rFonts w:ascii="Symbol" w:hAnsi="Symbol" w:hint="default"/>
+      </w:rPr>
+    </w:lvl>
+    <w:lvl w:ilvl="4" w:tplc="040C0003" w:tentative="1">
+      <w:start w:val="1"/>
+      <w:numFmt w:val="bullet"/>
+      <w:lvlText w:val="o"/>
+      <w:lvlJc w:val="left"/>
+      <w:pPr>
+        <w:ind w:left="3600" w:hanging="360"/>
+      </w:pPr>
+      <w:rPr>
+        <w:rFonts w:ascii="Courier New" w:hAnsi="Courier New" w:cs="Courier New" w:hint="default"/>
+      </w:rPr>
+    </w:lvl>
+    <w:lvl w:ilvl="5" w:tplc="040C0005" w:tentative="1">
+      <w:start w:val="1"/>
+      <w:numFmt w:val="bullet"/>
+      <w:lvlText w:val=""/>
+      <w:lvlJc w:val="left"/>
+      <w:pPr>
+        <w:ind w:left="4320" w:hanging="360"/>
+      </w:pPr>
+      <w:rPr>
+        <w:rFonts w:ascii="Wingdings" w:hAnsi="Wingdings" w:hint="default"/>
+      </w:rPr>
+    </w:lvl>
+    <w:lvl w:ilvl="6" w:tplc="040C0001" w:tentative="1">
+      <w:start w:val="1"/>
+      <w:numFmt w:val="bullet"/>
+      <w:lvlText w:val=""/>
+      <w:lvlJc w:val="left"/>
+      <w:pPr>
+        <w:ind w:left="5040" w:hanging="360"/>
+      </w:pPr>
+      <w:rPr>
+        <w:rFonts w:ascii="Symbol" w:hAnsi="Symbol" w:hint="default"/>
+      </w:rPr>
+    </w:lvl>
+    <w:lvl w:ilvl="7" w:tplc="040C0003" w:tentative="1">
+      <w:start w:val="1"/>
+      <w:numFmt w:val="bullet"/>
+      <w:lvlText w:val="o"/>
+      <w:lvlJc w:val="left"/>
+      <w:pPr>
+        <w:ind w:left="5760" w:hanging="360"/>
+      </w:pPr>
+      <w:rPr>
+        <w:rFonts w:ascii="Courier New" w:hAnsi="Courier New" w:cs="Courier New" w:hint="default"/>
+      </w:rPr>
+    </w:lvl>
+    <w:lvl w:ilvl="8" w:tplc="040C0005" w:tentative="1">
+      <w:start w:val="1"/>
+      <w:numFmt w:val="bullet"/>
+      <w:lvlText w:val=""/>
+      <w:lvlJc w:val="left"/>
+      <w:pPr>
+        <w:ind w:left="6480" w:hanging="360"/>
+      </w:pPr>
+      <w:rPr>
+        <w:rFonts w:ascii="Wingdings" w:hAnsi="Wingdings" w:hint="default"/>
+      </w:rPr>
+    </w:lvl>
+  </w:abstractNum>
+  <w:abstractNum w:abstractNumId="3" w15:restartNumberingAfterBreak="0">
     <w:nsid w:val="54E06892"/>
     <w:multiLevelType w:val="multilevel"/>
     <w:tmpl w:val="74462420"/>
@@ -10612,10 +10844,10 @@
       </w:pPr>
     </w:lvl>
   </w:abstractNum>
-  <w:abstractNum w:abstractNumId="3" w15:restartNumberingAfterBreak="0">
-    <w:nsid w:val="6BB83B22"/>
+  <w:abstractNum w:abstractNumId="4" w15:restartNumberingAfterBreak="0">
+    <w:nsid w:val="557F20BA"/>
     <w:multiLevelType w:val="hybridMultilevel"/>
-    <w:tmpl w:val="8702DBDC"/>
+    <w:tmpl w:val="6CF0B416"/>
     <w:lvl w:ilvl="0" w:tplc="040C0001">
       <w:start w:val="1"/>
       <w:numFmt w:val="bullet"/>
@@ -10725,7 +10957,120 @@
       </w:rPr>
     </w:lvl>
   </w:abstractNum>
-  <w:abstractNum w:abstractNumId="4" w15:restartNumberingAfterBreak="0">
+  <w:abstractNum w:abstractNumId="5" w15:restartNumberingAfterBreak="0">
+    <w:nsid w:val="6BB83B22"/>
+    <w:multiLevelType w:val="hybridMultilevel"/>
+    <w:tmpl w:val="8702DBDC"/>
+    <w:lvl w:ilvl="0" w:tplc="040C0001">
+      <w:start w:val="1"/>
+      <w:numFmt w:val="bullet"/>
+      <w:lvlText w:val=""/>
+      <w:lvlJc w:val="left"/>
+      <w:pPr>
+        <w:ind w:left="720" w:hanging="360"/>
+      </w:pPr>
+      <w:rPr>
+        <w:rFonts w:ascii="Symbol" w:hAnsi="Symbol" w:hint="default"/>
+      </w:rPr>
+    </w:lvl>
+    <w:lvl w:ilvl="1" w:tplc="040C0003" w:tentative="1">
+      <w:start w:val="1"/>
+      <w:numFmt w:val="bullet"/>
+      <w:lvlText w:val="o"/>
+      <w:lvlJc w:val="left"/>
+      <w:pPr>
+        <w:ind w:left="1440" w:hanging="360"/>
+      </w:pPr>
+      <w:rPr>
+        <w:rFonts w:ascii="Courier New" w:hAnsi="Courier New" w:cs="Courier New" w:hint="default"/>
+      </w:rPr>
+    </w:lvl>
+    <w:lvl w:ilvl="2" w:tplc="040C0005" w:tentative="1">
+      <w:start w:val="1"/>
+      <w:numFmt w:val="bullet"/>
+      <w:lvlText w:val=""/>
+      <w:lvlJc w:val="left"/>
+      <w:pPr>
+        <w:ind w:left="2160" w:hanging="360"/>
+      </w:pPr>
+      <w:rPr>
+        <w:rFonts w:ascii="Wingdings" w:hAnsi="Wingdings" w:hint="default"/>
+      </w:rPr>
+    </w:lvl>
+    <w:lvl w:ilvl="3" w:tplc="040C0001" w:tentative="1">
+      <w:start w:val="1"/>
+      <w:numFmt w:val="bullet"/>
+      <w:lvlText w:val=""/>
+      <w:lvlJc w:val="left"/>
+      <w:pPr>
+        <w:ind w:left="2880" w:hanging="360"/>
+      </w:pPr>
+      <w:rPr>
+        <w:rFonts w:ascii="Symbol" w:hAnsi="Symbol" w:hint="default"/>
+      </w:rPr>
+    </w:lvl>
+    <w:lvl w:ilvl="4" w:tplc="040C0003" w:tentative="1">
+      <w:start w:val="1"/>
+      <w:numFmt w:val="bullet"/>
+      <w:lvlText w:val="o"/>
+      <w:lvlJc w:val="left"/>
+      <w:pPr>
+        <w:ind w:left="3600" w:hanging="360"/>
+      </w:pPr>
+      <w:rPr>
+        <w:rFonts w:ascii="Courier New" w:hAnsi="Courier New" w:cs="Courier New" w:hint="default"/>
+      </w:rPr>
+    </w:lvl>
+    <w:lvl w:ilvl="5" w:tplc="040C0005" w:tentative="1">
+      <w:start w:val="1"/>
+      <w:numFmt w:val="bullet"/>
+      <w:lvlText w:val=""/>
+      <w:lvlJc w:val="left"/>
+      <w:pPr>
+        <w:ind w:left="4320" w:hanging="360"/>
+      </w:pPr>
+      <w:rPr>
+        <w:rFonts w:ascii="Wingdings" w:hAnsi="Wingdings" w:hint="default"/>
+      </w:rPr>
+    </w:lvl>
+    <w:lvl w:ilvl="6" w:tplc="040C0001" w:tentative="1">
+      <w:start w:val="1"/>
+      <w:numFmt w:val="bullet"/>
+      <w:lvlText w:val=""/>
+      <w:lvlJc w:val="left"/>
+      <w:pPr>
+        <w:ind w:left="5040" w:hanging="360"/>
+      </w:pPr>
+      <w:rPr>
+        <w:rFonts w:ascii="Symbol" w:hAnsi="Symbol" w:hint="default"/>
+      </w:rPr>
+    </w:lvl>
+    <w:lvl w:ilvl="7" w:tplc="040C0003" w:tentative="1">
+      <w:start w:val="1"/>
+      <w:numFmt w:val="bullet"/>
+      <w:lvlText w:val="o"/>
+      <w:lvlJc w:val="left"/>
+      <w:pPr>
+        <w:ind w:left="5760" w:hanging="360"/>
+      </w:pPr>
+      <w:rPr>
+        <w:rFonts w:ascii="Courier New" w:hAnsi="Courier New" w:cs="Courier New" w:hint="default"/>
+      </w:rPr>
+    </w:lvl>
+    <w:lvl w:ilvl="8" w:tplc="040C0005" w:tentative="1">
+      <w:start w:val="1"/>
+      <w:numFmt w:val="bullet"/>
+      <w:lvlText w:val=""/>
+      <w:lvlJc w:val="left"/>
+      <w:pPr>
+        <w:ind w:left="6480" w:hanging="360"/>
+      </w:pPr>
+      <w:rPr>
+        <w:rFonts w:ascii="Wingdings" w:hAnsi="Wingdings" w:hint="default"/>
+      </w:rPr>
+    </w:lvl>
+  </w:abstractNum>
+  <w:abstractNum w:abstractNumId="6" w15:restartNumberingAfterBreak="0">
     <w:nsid w:val="6CFF47E9"/>
     <w:multiLevelType w:val="multilevel"/>
     <w:tmpl w:val="F920DDA0"/>
@@ -10874,7 +11219,7 @@
       </w:rPr>
     </w:lvl>
   </w:abstractNum>
-  <w:abstractNum w:abstractNumId="5" w15:restartNumberingAfterBreak="0">
+  <w:abstractNum w:abstractNumId="7" w15:restartNumberingAfterBreak="0">
     <w:nsid w:val="6E4B1278"/>
     <w:multiLevelType w:val="hybridMultilevel"/>
     <w:tmpl w:val="9278AC34"/>
@@ -10987,7 +11332,120 @@
       </w:rPr>
     </w:lvl>
   </w:abstractNum>
-  <w:abstractNum w:abstractNumId="6" w15:restartNumberingAfterBreak="0">
+  <w:abstractNum w:abstractNumId="8" w15:restartNumberingAfterBreak="0">
+    <w:nsid w:val="6FA55063"/>
+    <w:multiLevelType w:val="hybridMultilevel"/>
+    <w:tmpl w:val="78BE94F6"/>
+    <w:lvl w:ilvl="0" w:tplc="040C0001">
+      <w:start w:val="1"/>
+      <w:numFmt w:val="bullet"/>
+      <w:lvlText w:val=""/>
+      <w:lvlJc w:val="left"/>
+      <w:pPr>
+        <w:ind w:left="720" w:hanging="360"/>
+      </w:pPr>
+      <w:rPr>
+        <w:rFonts w:ascii="Symbol" w:hAnsi="Symbol" w:hint="default"/>
+      </w:rPr>
+    </w:lvl>
+    <w:lvl w:ilvl="1" w:tplc="040C0003" w:tentative="1">
+      <w:start w:val="1"/>
+      <w:numFmt w:val="bullet"/>
+      <w:lvlText w:val="o"/>
+      <w:lvlJc w:val="left"/>
+      <w:pPr>
+        <w:ind w:left="1440" w:hanging="360"/>
+      </w:pPr>
+      <w:rPr>
+        <w:rFonts w:ascii="Courier New" w:hAnsi="Courier New" w:cs="Courier New" w:hint="default"/>
+      </w:rPr>
+    </w:lvl>
+    <w:lvl w:ilvl="2" w:tplc="040C0005" w:tentative="1">
+      <w:start w:val="1"/>
+      <w:numFmt w:val="bullet"/>
+      <w:lvlText w:val=""/>
+      <w:lvlJc w:val="left"/>
+      <w:pPr>
+        <w:ind w:left="2160" w:hanging="360"/>
+      </w:pPr>
+      <w:rPr>
+        <w:rFonts w:ascii="Wingdings" w:hAnsi="Wingdings" w:hint="default"/>
+      </w:rPr>
+    </w:lvl>
+    <w:lvl w:ilvl="3" w:tplc="040C0001" w:tentative="1">
+      <w:start w:val="1"/>
+      <w:numFmt w:val="bullet"/>
+      <w:lvlText w:val=""/>
+      <w:lvlJc w:val="left"/>
+      <w:pPr>
+        <w:ind w:left="2880" w:hanging="360"/>
+      </w:pPr>
+      <w:rPr>
+        <w:rFonts w:ascii="Symbol" w:hAnsi="Symbol" w:hint="default"/>
+      </w:rPr>
+    </w:lvl>
+    <w:lvl w:ilvl="4" w:tplc="040C0003" w:tentative="1">
+      <w:start w:val="1"/>
+      <w:numFmt w:val="bullet"/>
+      <w:lvlText w:val="o"/>
+      <w:lvlJc w:val="left"/>
+      <w:pPr>
+        <w:ind w:left="3600" w:hanging="360"/>
+      </w:pPr>
+      <w:rPr>
+        <w:rFonts w:ascii="Courier New" w:hAnsi="Courier New" w:cs="Courier New" w:hint="default"/>
+      </w:rPr>
+    </w:lvl>
+    <w:lvl w:ilvl="5" w:tplc="040C0005" w:tentative="1">
+      <w:start w:val="1"/>
+      <w:numFmt w:val="bullet"/>
+      <w:lvlText w:val=""/>
+      <w:lvlJc w:val="left"/>
+      <w:pPr>
+        <w:ind w:left="4320" w:hanging="360"/>
+      </w:pPr>
+      <w:rPr>
+        <w:rFonts w:ascii="Wingdings" w:hAnsi="Wingdings" w:hint="default"/>
+      </w:rPr>
+    </w:lvl>
+    <w:lvl w:ilvl="6" w:tplc="040C0001" w:tentative="1">
+      <w:start w:val="1"/>
+      <w:numFmt w:val="bullet"/>
+      <w:lvlText w:val=""/>
+      <w:lvlJc w:val="left"/>
+      <w:pPr>
+        <w:ind w:left="5040" w:hanging="360"/>
+      </w:pPr>
+      <w:rPr>
+        <w:rFonts w:ascii="Symbol" w:hAnsi="Symbol" w:hint="default"/>
+      </w:rPr>
+    </w:lvl>
+    <w:lvl w:ilvl="7" w:tplc="040C0003" w:tentative="1">
+      <w:start w:val="1"/>
+      <w:numFmt w:val="bullet"/>
+      <w:lvlText w:val="o"/>
+      <w:lvlJc w:val="left"/>
+      <w:pPr>
+        <w:ind w:left="5760" w:hanging="360"/>
+      </w:pPr>
+      <w:rPr>
+        <w:rFonts w:ascii="Courier New" w:hAnsi="Courier New" w:cs="Courier New" w:hint="default"/>
+      </w:rPr>
+    </w:lvl>
+    <w:lvl w:ilvl="8" w:tplc="040C0005" w:tentative="1">
+      <w:start w:val="1"/>
+      <w:numFmt w:val="bullet"/>
+      <w:lvlText w:val=""/>
+      <w:lvlJc w:val="left"/>
+      <w:pPr>
+        <w:ind w:left="6480" w:hanging="360"/>
+      </w:pPr>
+      <w:rPr>
+        <w:rFonts w:ascii="Wingdings" w:hAnsi="Wingdings" w:hint="default"/>
+      </w:rPr>
+    </w:lvl>
+  </w:abstractNum>
+  <w:abstractNum w:abstractNumId="9" w15:restartNumberingAfterBreak="0">
     <w:nsid w:val="7C6175EB"/>
     <w:multiLevelType w:val="multilevel"/>
     <w:tmpl w:val="462C678E"/>
@@ -11101,7 +11559,7 @@
     </w:lvl>
   </w:abstractNum>
   <w:num w:numId="1">
-    <w:abstractNumId w:val="6"/>
+    <w:abstractNumId w:val="9"/>
     <w:lvlOverride w:ilvl="0">
       <w:startOverride w:val="1"/>
     </w:lvlOverride>
@@ -11131,10 +11589,10 @@
     </w:lvlOverride>
   </w:num>
   <w:num w:numId="2">
-    <w:abstractNumId w:val="4"/>
+    <w:abstractNumId w:val="6"/>
   </w:num>
   <w:num w:numId="3">
-    <w:abstractNumId w:val="2"/>
+    <w:abstractNumId w:val="3"/>
   </w:num>
   <w:num w:numId="4">
     <w:abstractNumId w:val="0"/>
@@ -11143,10 +11601,19 @@
     <w:abstractNumId w:val="1"/>
   </w:num>
   <w:num w:numId="6">
-    <w:abstractNumId w:val="3"/>
+    <w:abstractNumId w:val="5"/>
   </w:num>
   <w:num w:numId="7">
-    <w:abstractNumId w:val="5"/>
+    <w:abstractNumId w:val="7"/>
+  </w:num>
+  <w:num w:numId="8">
+    <w:abstractNumId w:val="8"/>
+  </w:num>
+  <w:num w:numId="9">
+    <w:abstractNumId w:val="4"/>
+  </w:num>
+  <w:num w:numId="10">
+    <w:abstractNumId w:val="2"/>
   </w:num>
 </w:numbering>
 </file>
@@ -12355,6 +12822,17 @@
       <w:szCs w:val="18"/>
     </w:rPr>
   </w:style>
+  <w:style w:type="paragraph" w:styleId="Paragraphedeliste">
+    <w:name w:val="List Paragraph"/>
+    <w:basedOn w:val="Normal"/>
+    <w:uiPriority w:val="34"/>
+    <w:qFormat/>
+    <w:rsid w:val="006A0239"/>
+    <w:pPr>
+      <w:ind w:left="720"/>
+      <w:contextualSpacing/>
+    </w:pPr>
+  </w:style>
 </w:styles>
 </file>
 
@@ -12658,7 +13136,7 @@
 </file>
 
 <file path=customXml/itemProps1.xml><?xml version="1.0" encoding="utf-8"?>
-<ds:datastoreItem xmlns:ds="http://schemas.openxmlformats.org/officeDocument/2006/customXml" ds:itemID="{8E761C51-204E-4F01-B20E-780265557755}">
+<ds:datastoreItem xmlns:ds="http://schemas.openxmlformats.org/officeDocument/2006/customXml" ds:itemID="{D09C0D24-9D4B-4459-BC0E-140629062689}">
   <ds:schemaRefs>
     <ds:schemaRef ds:uri="http://schemas.openxmlformats.org/officeDocument/2006/bibliography"/>
   </ds:schemaRefs>

</xml_diff>

<commit_message>
Sample: migrate Graal&Requirements M2Doc sample to the newer version.
Signed-off-by: Florent Latombe <florent.latombe@obeo.fr>
Change-Id: Icd48d38c2ac42d5efec128d9c3b0f5eab0dea651
</commit_message>
<xml_diff>
--- a/samples/plugins/org.obeonetwork.is.samples/contents/E-BookStore/documentation/doc-src/E-BookStore_GraalSystemAndRequirements_template.docx
+++ b/samples/plugins/org.obeonetwork.is.samples/contents/E-BookStore/documentation/doc-src/E-BookStore_GraalSystemAndRequirements_template.docx
@@ -617,7 +617,15 @@
           </w:tcPr>
           <w:p>
             <w:r>
-              <w:t>&lt;versionProjet&gt;</w:t>
+              <w:t>&lt;</w:t>
+            </w:r>
+            <w:proofErr w:type="spellStart"/>
+            <w:r>
+              <w:t>versionProjet</w:t>
+            </w:r>
+            <w:proofErr w:type="spellEnd"/>
+            <w:r>
+              <w:t>&gt;</w:t>
             </w:r>
           </w:p>
         </w:tc>
@@ -2119,6 +2127,13 @@
       <w:bookmarkEnd w:id="2"/>
     </w:p>
     <w:p>
+      <w:pPr>
+        <w:rPr>
+          <w:i/>
+          <w:sz w:val="24"/>
+          <w:szCs w:val="24"/>
+        </w:rPr>
+      </w:pPr>
       <w:r>
         <w:rPr>
           <w:i/>
@@ -2143,8 +2158,36 @@
         </w:rPr>
         <w:fldChar w:fldCharType="end"/>
       </w:r>
-      <w:bookmarkStart w:id="3" w:name="_GoBack"/>
-      <w:bookmarkEnd w:id="3"/>
+    </w:p>
+    <w:p>
+      <w:pPr>
+        <w:rPr>
+          <w:i/>
+          <w:sz w:val="24"/>
+          <w:szCs w:val="24"/>
+        </w:rPr>
+      </w:pPr>
+    </w:p>
+    <w:p>
+      <w:r>
+        <w:rPr>
+          <w:i/>
+          <w:sz w:val="24"/>
+          <w:szCs w:val="24"/>
+        </w:rPr>
+        <w:fldChar w:fldCharType="begin"/>
+      </w:r>
+      <w:r>
+        <w:instrText>m:'images/logoEtablissement.jpg'.asImage().setWidth(50).setHeight(50)</w:instrText>
+      </w:r>
+      <w:r>
+        <w:rPr>
+          <w:i/>
+          <w:sz w:val="24"/>
+          <w:szCs w:val="24"/>
+        </w:rPr>
+        <w:fldChar w:fldCharType="end"/>
+      </w:r>
     </w:p>
     <w:p>
       <w:pPr>
@@ -2205,7 +2248,7 @@
         </w:rPr>
         <w:fldChar w:fldCharType="end"/>
       </w:r>
-      <w:bookmarkStart w:id="4" w:name="_Toc465952524"/>
+      <w:bookmarkStart w:id="3" w:name="_Toc465952524"/>
     </w:p>
     <w:p>
       <w:pPr>
@@ -2221,7 +2264,23 @@
           <w:highlight w:val="green"/>
           <w:lang w:val="en-US"/>
         </w:rPr>
-        <w:t>Introduction au projet…</w:t>
+        <w:t xml:space="preserve">Introduction au </w:t>
+      </w:r>
+      <w:proofErr w:type="spellStart"/>
+      <w:r>
+        <w:rPr>
+          <w:highlight w:val="green"/>
+          <w:lang w:val="en-US"/>
+        </w:rPr>
+        <w:t>projet</w:t>
+      </w:r>
+      <w:proofErr w:type="spellEnd"/>
+      <w:r>
+        <w:rPr>
+          <w:highlight w:val="green"/>
+          <w:lang w:val="en-US"/>
+        </w:rPr>
+        <w:t>…</w:t>
       </w:r>
     </w:p>
     <w:p>
@@ -2263,264 +2322,264 @@
         <w:lastRenderedPageBreak/>
         <w:t>Informations générales du projet</w:t>
       </w:r>
+      <w:bookmarkEnd w:id="3"/>
+    </w:p>
+    <w:p>
+      <w:pPr>
+        <w:pStyle w:val="Titre2"/>
+      </w:pPr>
+      <w:bookmarkStart w:id="4" w:name="_Toc465952525"/>
+      <w:r>
+        <w:t>Les acteurs</w:t>
+      </w:r>
       <w:bookmarkEnd w:id="4"/>
     </w:p>
     <w:p>
       <w:pPr>
+        <w:pStyle w:val="Titre3"/>
+      </w:pPr>
+      <w:r>
+        <w:t>Le diagramme global des acteurs</w:t>
+      </w:r>
+    </w:p>
+    <w:p>
+      <w:pPr>
+        <w:rPr>
+          <w:i/>
+          <w:sz w:val="24"/>
+          <w:szCs w:val="24"/>
+        </w:rPr>
+      </w:pPr>
+      <w:r>
+        <w:rPr>
+          <w:i/>
+          <w:sz w:val="24"/>
+          <w:szCs w:val="24"/>
+        </w:rPr>
+        <w:fldChar w:fldCharType="begin"/>
+      </w:r>
+      <w:r>
+        <w:rPr>
+          <w:i/>
+          <w:sz w:val="24"/>
+          <w:szCs w:val="24"/>
+        </w:rPr>
+        <w:instrText xml:space="preserve"> m:diagram </w:instrText>
+      </w:r>
+      <w:r>
+        <w:rPr>
+          <w:i/>
+          <w:sz w:val="24"/>
+          <w:szCs w:val="24"/>
+        </w:rPr>
+        <w:instrText>descriptionId</w:instrText>
+      </w:r>
+      <w:r>
+        <w:rPr>
+          <w:i/>
+          <w:sz w:val="24"/>
+          <w:szCs w:val="24"/>
+        </w:rPr>
+        <w:instrText>:"</w:instrText>
+      </w:r>
+      <w:r>
+        <w:rPr>
+          <w:i/>
+          <w:sz w:val="24"/>
+          <w:szCs w:val="24"/>
+        </w:rPr>
+        <w:instrText>Actors Graph</w:instrText>
+      </w:r>
+      <w:r>
+        <w:rPr>
+          <w:i/>
+          <w:sz w:val="24"/>
+          <w:szCs w:val="24"/>
+        </w:rPr>
+        <w:instrText xml:space="preserve">" </w:instrText>
+      </w:r>
+      <w:r>
+        <w:rPr>
+          <w:i/>
+          <w:sz w:val="24"/>
+          <w:szCs w:val="24"/>
+        </w:rPr>
+        <w:instrText xml:space="preserve">object:"system" </w:instrText>
+      </w:r>
+      <w:r>
+        <w:rPr>
+          <w:i/>
+          <w:sz w:val="24"/>
+          <w:szCs w:val="24"/>
+        </w:rPr>
+        <w:instrText>width:"300" height:"</w:instrText>
+      </w:r>
+      <w:r>
+        <w:rPr>
+          <w:i/>
+          <w:sz w:val="24"/>
+          <w:szCs w:val="24"/>
+        </w:rPr>
+        <w:instrText>300</w:instrText>
+      </w:r>
+      <w:r>
+        <w:rPr>
+          <w:i/>
+          <w:sz w:val="24"/>
+          <w:szCs w:val="24"/>
+        </w:rPr>
+        <w:instrText>"</w:instrText>
+      </w:r>
+      <w:r>
+        <w:rPr>
+          <w:i/>
+          <w:sz w:val="24"/>
+          <w:szCs w:val="24"/>
+        </w:rPr>
+        <w:fldChar w:fldCharType="end"/>
+      </w:r>
+    </w:p>
+    <w:p>
+      <w:pPr>
+        <w:rPr>
+          <w:i/>
+          <w:sz w:val="24"/>
+          <w:szCs w:val="24"/>
+        </w:rPr>
+      </w:pPr>
+      <w:r>
+        <w:rPr>
+          <w:i/>
+          <w:sz w:val="24"/>
+          <w:szCs w:val="24"/>
+        </w:rPr>
+        <w:fldChar w:fldCharType="begin"/>
+      </w:r>
+      <w:r>
+        <w:rPr>
+          <w:i/>
+          <w:sz w:val="24"/>
+          <w:szCs w:val="24"/>
+        </w:rPr>
+        <w:instrText xml:space="preserve"> </w:instrText>
+      </w:r>
+      <w:r>
+        <w:rPr>
+          <w:i/>
+          <w:sz w:val="24"/>
+          <w:szCs w:val="24"/>
+        </w:rPr>
+        <w:instrText>m:for actor |</w:instrText>
+      </w:r>
+      <w:r>
+        <w:rPr>
+          <w:i/>
+          <w:sz w:val="24"/>
+          <w:szCs w:val="24"/>
+        </w:rPr>
+        <w:instrText xml:space="preserve"> system.actors-&gt;sortedBy(a | a.name) </w:instrText>
+      </w:r>
+      <w:r>
+        <w:rPr>
+          <w:i/>
+          <w:sz w:val="24"/>
+          <w:szCs w:val="24"/>
+        </w:rPr>
+        <w:fldChar w:fldCharType="end"/>
+      </w:r>
+    </w:p>
+    <w:p>
+      <w:pPr>
+        <w:pStyle w:val="Titre3"/>
+      </w:pPr>
+      <w:r>
+        <w:t xml:space="preserve">Acteur : </w:t>
+      </w:r>
+      <w:r>
+        <w:fldChar w:fldCharType="begin"/>
+      </w:r>
+      <w:r>
+        <w:instrText xml:space="preserve"> m:actor.name</w:instrText>
+      </w:r>
+      <w:r>
+        <w:fldChar w:fldCharType="end"/>
+      </w:r>
+    </w:p>
+    <w:p>
+      <w:pPr>
+        <w:rPr>
+          <w:i/>
+          <w:sz w:val="24"/>
+          <w:szCs w:val="24"/>
+        </w:rPr>
+      </w:pPr>
+      <w:r>
+        <w:rPr>
+          <w:i/>
+          <w:sz w:val="24"/>
+          <w:szCs w:val="24"/>
+        </w:rPr>
+        <w:fldChar w:fldCharType="begin"/>
+      </w:r>
+      <w:r>
+        <w:rPr>
+          <w:i/>
+          <w:sz w:val="24"/>
+          <w:szCs w:val="24"/>
+        </w:rPr>
+        <w:instrText xml:space="preserve"> m:actor.description</w:instrText>
+      </w:r>
+      <w:r>
+        <w:rPr>
+          <w:i/>
+          <w:sz w:val="24"/>
+          <w:szCs w:val="24"/>
+        </w:rPr>
+        <w:fldChar w:fldCharType="end"/>
+      </w:r>
+    </w:p>
+    <w:p>
+      <w:pPr>
+        <w:rPr>
+          <w:i/>
+          <w:sz w:val="24"/>
+          <w:szCs w:val="24"/>
+        </w:rPr>
+      </w:pPr>
+      <w:r>
+        <w:rPr>
+          <w:i/>
+          <w:sz w:val="24"/>
+          <w:szCs w:val="24"/>
+        </w:rPr>
+        <w:fldChar w:fldCharType="begin"/>
+      </w:r>
+      <w:r>
+        <w:rPr>
+          <w:i/>
+          <w:sz w:val="24"/>
+          <w:szCs w:val="24"/>
+        </w:rPr>
+        <w:instrText>m:endfor</w:instrText>
+      </w:r>
+      <w:r>
+        <w:rPr>
+          <w:i/>
+          <w:sz w:val="24"/>
+          <w:szCs w:val="24"/>
+        </w:rPr>
+        <w:fldChar w:fldCharType="end"/>
+      </w:r>
+    </w:p>
+    <w:p>
+      <w:pPr>
         <w:pStyle w:val="Titre2"/>
       </w:pPr>
-      <w:bookmarkStart w:id="5" w:name="_Toc465952525"/>
-      <w:r>
-        <w:t>Les acteurs</w:t>
+      <w:bookmarkStart w:id="5" w:name="_Toc465952526"/>
+      <w:r>
+        <w:t>Exigences transverses</w:t>
       </w:r>
       <w:bookmarkEnd w:id="5"/>
-    </w:p>
-    <w:p>
-      <w:pPr>
-        <w:pStyle w:val="Titre3"/>
-      </w:pPr>
-      <w:r>
-        <w:t>Le diagramme global des acteurs</w:t>
-      </w:r>
-    </w:p>
-    <w:p>
-      <w:pPr>
-        <w:rPr>
-          <w:i/>
-          <w:sz w:val="24"/>
-          <w:szCs w:val="24"/>
-        </w:rPr>
-      </w:pPr>
-      <w:r>
-        <w:rPr>
-          <w:i/>
-          <w:sz w:val="24"/>
-          <w:szCs w:val="24"/>
-        </w:rPr>
-        <w:fldChar w:fldCharType="begin"/>
-      </w:r>
-      <w:r>
-        <w:rPr>
-          <w:i/>
-          <w:sz w:val="24"/>
-          <w:szCs w:val="24"/>
-        </w:rPr>
-        <w:instrText xml:space="preserve"> m:diagram </w:instrText>
-      </w:r>
-      <w:r>
-        <w:rPr>
-          <w:i/>
-          <w:sz w:val="24"/>
-          <w:szCs w:val="24"/>
-        </w:rPr>
-        <w:instrText>descriptionId</w:instrText>
-      </w:r>
-      <w:r>
-        <w:rPr>
-          <w:i/>
-          <w:sz w:val="24"/>
-          <w:szCs w:val="24"/>
-        </w:rPr>
-        <w:instrText>:"</w:instrText>
-      </w:r>
-      <w:r>
-        <w:rPr>
-          <w:i/>
-          <w:sz w:val="24"/>
-          <w:szCs w:val="24"/>
-        </w:rPr>
-        <w:instrText>Actors Graph</w:instrText>
-      </w:r>
-      <w:r>
-        <w:rPr>
-          <w:i/>
-          <w:sz w:val="24"/>
-          <w:szCs w:val="24"/>
-        </w:rPr>
-        <w:instrText xml:space="preserve">" </w:instrText>
-      </w:r>
-      <w:r>
-        <w:rPr>
-          <w:i/>
-          <w:sz w:val="24"/>
-          <w:szCs w:val="24"/>
-        </w:rPr>
-        <w:instrText xml:space="preserve">object:"system" </w:instrText>
-      </w:r>
-      <w:r>
-        <w:rPr>
-          <w:i/>
-          <w:sz w:val="24"/>
-          <w:szCs w:val="24"/>
-        </w:rPr>
-        <w:instrText>width:"300" height:"</w:instrText>
-      </w:r>
-      <w:r>
-        <w:rPr>
-          <w:i/>
-          <w:sz w:val="24"/>
-          <w:szCs w:val="24"/>
-        </w:rPr>
-        <w:instrText>300</w:instrText>
-      </w:r>
-      <w:r>
-        <w:rPr>
-          <w:i/>
-          <w:sz w:val="24"/>
-          <w:szCs w:val="24"/>
-        </w:rPr>
-        <w:instrText>"</w:instrText>
-      </w:r>
-      <w:r>
-        <w:rPr>
-          <w:i/>
-          <w:sz w:val="24"/>
-          <w:szCs w:val="24"/>
-        </w:rPr>
-        <w:fldChar w:fldCharType="end"/>
-      </w:r>
-    </w:p>
-    <w:p>
-      <w:pPr>
-        <w:rPr>
-          <w:i/>
-          <w:sz w:val="24"/>
-          <w:szCs w:val="24"/>
-        </w:rPr>
-      </w:pPr>
-      <w:r>
-        <w:rPr>
-          <w:i/>
-          <w:sz w:val="24"/>
-          <w:szCs w:val="24"/>
-        </w:rPr>
-        <w:fldChar w:fldCharType="begin"/>
-      </w:r>
-      <w:r>
-        <w:rPr>
-          <w:i/>
-          <w:sz w:val="24"/>
-          <w:szCs w:val="24"/>
-        </w:rPr>
-        <w:instrText xml:space="preserve"> </w:instrText>
-      </w:r>
-      <w:r>
-        <w:rPr>
-          <w:i/>
-          <w:sz w:val="24"/>
-          <w:szCs w:val="24"/>
-        </w:rPr>
-        <w:instrText>m:for actor |</w:instrText>
-      </w:r>
-      <w:r>
-        <w:rPr>
-          <w:i/>
-          <w:sz w:val="24"/>
-          <w:szCs w:val="24"/>
-        </w:rPr>
-        <w:instrText xml:space="preserve"> system.actors-&gt;sortedBy(a | a.name) </w:instrText>
-      </w:r>
-      <w:r>
-        <w:rPr>
-          <w:i/>
-          <w:sz w:val="24"/>
-          <w:szCs w:val="24"/>
-        </w:rPr>
-        <w:fldChar w:fldCharType="end"/>
-      </w:r>
-    </w:p>
-    <w:p>
-      <w:pPr>
-        <w:pStyle w:val="Titre3"/>
-      </w:pPr>
-      <w:r>
-        <w:t xml:space="preserve">Acteur : </w:t>
-      </w:r>
-      <w:r>
-        <w:fldChar w:fldCharType="begin"/>
-      </w:r>
-      <w:r>
-        <w:instrText xml:space="preserve"> m:actor.name</w:instrText>
-      </w:r>
-      <w:r>
-        <w:fldChar w:fldCharType="end"/>
-      </w:r>
-    </w:p>
-    <w:p>
-      <w:pPr>
-        <w:rPr>
-          <w:i/>
-          <w:sz w:val="24"/>
-          <w:szCs w:val="24"/>
-        </w:rPr>
-      </w:pPr>
-      <w:r>
-        <w:rPr>
-          <w:i/>
-          <w:sz w:val="24"/>
-          <w:szCs w:val="24"/>
-        </w:rPr>
-        <w:fldChar w:fldCharType="begin"/>
-      </w:r>
-      <w:r>
-        <w:rPr>
-          <w:i/>
-          <w:sz w:val="24"/>
-          <w:szCs w:val="24"/>
-        </w:rPr>
-        <w:instrText xml:space="preserve"> m:actor.description</w:instrText>
-      </w:r>
-      <w:r>
-        <w:rPr>
-          <w:i/>
-          <w:sz w:val="24"/>
-          <w:szCs w:val="24"/>
-        </w:rPr>
-        <w:fldChar w:fldCharType="end"/>
-      </w:r>
-    </w:p>
-    <w:p>
-      <w:pPr>
-        <w:rPr>
-          <w:i/>
-          <w:sz w:val="24"/>
-          <w:szCs w:val="24"/>
-        </w:rPr>
-      </w:pPr>
-      <w:r>
-        <w:rPr>
-          <w:i/>
-          <w:sz w:val="24"/>
-          <w:szCs w:val="24"/>
-        </w:rPr>
-        <w:fldChar w:fldCharType="begin"/>
-      </w:r>
-      <w:r>
-        <w:rPr>
-          <w:i/>
-          <w:sz w:val="24"/>
-          <w:szCs w:val="24"/>
-        </w:rPr>
-        <w:instrText>m:endfor</w:instrText>
-      </w:r>
-      <w:r>
-        <w:rPr>
-          <w:i/>
-          <w:sz w:val="24"/>
-          <w:szCs w:val="24"/>
-        </w:rPr>
-        <w:fldChar w:fldCharType="end"/>
-      </w:r>
-    </w:p>
-    <w:p>
-      <w:pPr>
-        <w:pStyle w:val="Titre2"/>
-      </w:pPr>
-      <w:bookmarkStart w:id="6" w:name="_Toc465952526"/>
-      <w:r>
-        <w:t>Exigences transverses</w:t>
-      </w:r>
-      <w:bookmarkEnd w:id="6"/>
     </w:p>
     <w:p>
       <w:pPr>
@@ -3233,13 +3292,13 @@
       <w:pPr>
         <w:pStyle w:val="Titre2"/>
       </w:pPr>
-      <w:bookmarkStart w:id="7" w:name="__RefHeading__2916_715794777"/>
-      <w:bookmarkStart w:id="8" w:name="_Toc465952527"/>
+      <w:bookmarkStart w:id="6" w:name="__RefHeading__2916_715794777"/>
+      <w:bookmarkStart w:id="7" w:name="_Toc465952527"/>
+      <w:bookmarkEnd w:id="6"/>
+      <w:r>
+        <w:t>Etat et statuts des données</w:t>
+      </w:r>
       <w:bookmarkEnd w:id="7"/>
-      <w:r>
-        <w:t>Etat et statuts des données</w:t>
-      </w:r>
-      <w:bookmarkEnd w:id="8"/>
     </w:p>
     <w:p>
       <w:pPr>
@@ -3299,15 +3358,15 @@
       <w:pPr>
         <w:pStyle w:val="Titre2"/>
       </w:pPr>
-      <w:bookmarkStart w:id="9" w:name="__RefHeading__40966_924618655"/>
-      <w:bookmarkStart w:id="10" w:name="__RefHeading__27649_1602612344"/>
-      <w:bookmarkStart w:id="11" w:name="_Toc465952528"/>
+      <w:bookmarkStart w:id="8" w:name="__RefHeading__40966_924618655"/>
+      <w:bookmarkStart w:id="9" w:name="__RefHeading__27649_1602612344"/>
+      <w:bookmarkStart w:id="10" w:name="_Toc465952528"/>
+      <w:bookmarkEnd w:id="8"/>
       <w:bookmarkEnd w:id="9"/>
+      <w:r>
+        <w:t>Exigences métier</w:t>
+      </w:r>
       <w:bookmarkEnd w:id="10"/>
-      <w:r>
-        <w:t>Exigences métier</w:t>
-      </w:r>
-      <w:bookmarkEnd w:id="11"/>
       <w:r>
         <w:t xml:space="preserve"> </w:t>
       </w:r>
@@ -3501,13 +3560,13 @@
       <w:pPr>
         <w:pStyle w:val="Titre2"/>
       </w:pPr>
-      <w:bookmarkStart w:id="12" w:name="__RefHeading__27651_1602612344"/>
-      <w:bookmarkStart w:id="13" w:name="_Toc465952529"/>
+      <w:bookmarkStart w:id="11" w:name="__RefHeading__27651_1602612344"/>
+      <w:bookmarkStart w:id="12" w:name="_Toc465952529"/>
+      <w:bookmarkEnd w:id="11"/>
+      <w:r>
+        <w:t>Exigences techniques</w:t>
+      </w:r>
       <w:bookmarkEnd w:id="12"/>
-      <w:r>
-        <w:t>Exigences techniques</w:t>
-      </w:r>
-      <w:bookmarkEnd w:id="13"/>
     </w:p>
     <w:p>
       <w:pPr>
@@ -3677,120 +3736,1004 @@
       <w:pPr>
         <w:pStyle w:val="Titre1"/>
       </w:pPr>
-      <w:bookmarkStart w:id="14" w:name="_Toc465952530"/>
+      <w:bookmarkStart w:id="13" w:name="_Toc465952530"/>
       <w:r>
         <w:lastRenderedPageBreak/>
         <w:t>Les cas d’utilisations</w:t>
       </w:r>
+      <w:bookmarkEnd w:id="13"/>
+    </w:p>
+    <w:p>
+      <w:pPr>
+        <w:pStyle w:val="Titre2"/>
+      </w:pPr>
+      <w:bookmarkStart w:id="14" w:name="__RefHeading__9577_2056016558"/>
+      <w:bookmarkStart w:id="15" w:name="_Toc465952531"/>
       <w:bookmarkEnd w:id="14"/>
+      <w:r>
+        <w:t>Le diagramme des uses case</w:t>
+      </w:r>
+      <w:bookmarkEnd w:id="15"/>
+    </w:p>
+    <w:p>
+      <w:pPr>
+        <w:rPr>
+          <w:i/>
+          <w:sz w:val="22"/>
+        </w:rPr>
+      </w:pPr>
+      <w:r>
+        <w:rPr>
+          <w:i/>
+          <w:sz w:val="22"/>
+        </w:rPr>
+        <w:fldChar w:fldCharType="begin"/>
+      </w:r>
+      <w:r>
+        <w:rPr>
+          <w:i/>
+          <w:sz w:val="22"/>
+        </w:rPr>
+        <w:instrText>m:diag</w:instrText>
+      </w:r>
+      <w:r>
+        <w:rPr>
+          <w:i/>
+          <w:sz w:val="22"/>
+        </w:rPr>
+        <w:instrText xml:space="preserve">ram </w:instrText>
+      </w:r>
+      <w:r>
+        <w:rPr>
+          <w:i/>
+          <w:sz w:val="22"/>
+        </w:rPr>
+        <w:instrText>description</w:instrText>
+      </w:r>
+      <w:r>
+        <w:rPr>
+          <w:i/>
+          <w:sz w:val="22"/>
+        </w:rPr>
+        <w:instrText>Id:"</w:instrText>
+      </w:r>
+      <w:r>
+        <w:rPr>
+          <w:i/>
+          <w:sz w:val="22"/>
+        </w:rPr>
+        <w:instrText>Use</w:instrText>
+      </w:r>
+      <w:r>
+        <w:rPr>
+          <w:i/>
+          <w:sz w:val="22"/>
+        </w:rPr>
+        <w:instrText xml:space="preserve"> Cases Main View" object:"system"</w:instrText>
+      </w:r>
+      <w:r>
+        <w:rPr>
+          <w:i/>
+          <w:sz w:val="22"/>
+        </w:rPr>
+        <w:instrText xml:space="preserve"> width:"</w:instrText>
+      </w:r>
+      <w:r>
+        <w:rPr>
+          <w:i/>
+          <w:sz w:val="22"/>
+        </w:rPr>
+        <w:instrText>4</w:instrText>
+      </w:r>
+      <w:r>
+        <w:rPr>
+          <w:i/>
+          <w:sz w:val="22"/>
+        </w:rPr>
+        <w:instrText>50" height:"2</w:instrText>
+      </w:r>
+      <w:r>
+        <w:rPr>
+          <w:i/>
+          <w:sz w:val="22"/>
+        </w:rPr>
+        <w:instrText>25</w:instrText>
+      </w:r>
+      <w:r>
+        <w:rPr>
+          <w:i/>
+          <w:sz w:val="22"/>
+        </w:rPr>
+        <w:instrText>"</w:instrText>
+      </w:r>
+      <w:r>
+        <w:rPr>
+          <w:i/>
+          <w:sz w:val="22"/>
+        </w:rPr>
+        <w:fldChar w:fldCharType="end"/>
+      </w:r>
+    </w:p>
+    <w:p>
+      <w:pPr>
+        <w:rPr>
+          <w:i/>
+          <w:sz w:val="22"/>
+        </w:rPr>
+      </w:pPr>
+      <w:r>
+        <w:rPr>
+          <w:i/>
+          <w:sz w:val="22"/>
+        </w:rPr>
+        <w:fldChar w:fldCharType="begin"/>
+      </w:r>
+      <w:r>
+        <w:rPr>
+          <w:i/>
+          <w:sz w:val="22"/>
+        </w:rPr>
+        <w:instrText xml:space="preserve">m:for uc | system.useCases-&gt;sortedBy(u|u.name) </w:instrText>
+      </w:r>
+      <w:r>
+        <w:rPr>
+          <w:i/>
+          <w:sz w:val="22"/>
+        </w:rPr>
+        <w:fldChar w:fldCharType="end"/>
+      </w:r>
     </w:p>
     <w:p>
       <w:pPr>
         <w:pStyle w:val="Titre2"/>
       </w:pPr>
-      <w:bookmarkStart w:id="15" w:name="__RefHeading__9577_2056016558"/>
-      <w:bookmarkStart w:id="16" w:name="_Toc465952531"/>
-      <w:bookmarkEnd w:id="15"/>
-      <w:r>
-        <w:t>Le diagramme des uses case</w:t>
+      <w:bookmarkStart w:id="16" w:name="_Toc465952532"/>
+      <w:r>
+        <w:t xml:space="preserve">Cas d’utilisation : </w:t>
       </w:r>
       <w:bookmarkEnd w:id="16"/>
-    </w:p>
-    <w:p>
-      <w:pPr>
+      <w:r>
+        <w:fldChar w:fldCharType="begin"/>
+      </w:r>
+      <w:r>
+        <w:instrText>m:uc.name</w:instrText>
+      </w:r>
+      <w:r>
+        <w:fldChar w:fldCharType="end"/>
+      </w:r>
+    </w:p>
+    <w:p>
+      <w:pPr>
+        <w:pStyle w:val="Titre3"/>
+      </w:pPr>
+      <w:r>
+        <w:t>Description</w:t>
+      </w:r>
+    </w:p>
+    <w:p>
+      <w:pPr>
+        <w:rPr>
+          <w:i/>
+          <w:sz w:val="24"/>
+          <w:szCs w:val="24"/>
+        </w:rPr>
+      </w:pPr>
+      <w:r>
+        <w:rPr>
+          <w:i/>
+          <w:sz w:val="24"/>
+          <w:szCs w:val="24"/>
+        </w:rPr>
+        <w:fldChar w:fldCharType="begin"/>
+      </w:r>
+      <w:r>
+        <w:rPr>
+          <w:i/>
+          <w:sz w:val="24"/>
+          <w:szCs w:val="24"/>
+        </w:rPr>
+        <w:instrText>m:uc.description</w:instrText>
+      </w:r>
+      <w:r>
+        <w:rPr>
+          <w:i/>
+          <w:sz w:val="24"/>
+          <w:szCs w:val="24"/>
+        </w:rPr>
+        <w:fldChar w:fldCharType="end"/>
+      </w:r>
+    </w:p>
+    <w:p>
+      <w:pPr>
+        <w:pStyle w:val="Titre3"/>
+      </w:pPr>
+      <w:bookmarkStart w:id="17" w:name="__RefHeading__9579_2056016558"/>
+      <w:bookmarkEnd w:id="17"/>
+      <w:r>
+        <w:t>Diagramme de tâches</w:t>
+      </w:r>
+    </w:p>
+    <w:p>
+      <w:pPr>
+        <w:rPr>
+          <w:i/>
+          <w:sz w:val="24"/>
+          <w:szCs w:val="24"/>
+        </w:rPr>
+      </w:pPr>
+      <w:r>
+        <w:rPr>
+          <w:i/>
+          <w:sz w:val="24"/>
+          <w:szCs w:val="24"/>
+        </w:rPr>
+        <w:fldChar w:fldCharType="begin"/>
+      </w:r>
+      <w:r>
+        <w:rPr>
+          <w:i/>
+          <w:sz w:val="24"/>
+          <w:szCs w:val="24"/>
+        </w:rPr>
+        <w:instrText xml:space="preserve"> m:diagram </w:instrText>
+      </w:r>
+      <w:r>
+        <w:rPr>
+          <w:i/>
+          <w:sz w:val="24"/>
+          <w:szCs w:val="24"/>
+        </w:rPr>
+        <w:instrText>description</w:instrText>
+      </w:r>
+      <w:r>
+        <w:rPr>
+          <w:i/>
+          <w:sz w:val="24"/>
+          <w:szCs w:val="24"/>
+        </w:rPr>
+        <w:instrText>Id:</w:instrText>
+      </w:r>
+      <w:r>
+        <w:rPr>
+          <w:i/>
+          <w:sz w:val="24"/>
+          <w:szCs w:val="24"/>
+        </w:rPr>
+        <w:instrText>"</w:instrText>
+      </w:r>
+      <w:r>
+        <w:rPr>
+          <w:i/>
+          <w:sz w:val="24"/>
+          <w:szCs w:val="24"/>
+        </w:rPr>
+        <w:instrText>Use Case Diagram</w:instrText>
+      </w:r>
+      <w:r>
+        <w:rPr>
+          <w:i/>
+          <w:sz w:val="24"/>
+          <w:szCs w:val="24"/>
+        </w:rPr>
+        <w:instrText>" object:"uc"</w:instrText>
+      </w:r>
+      <w:r>
+        <w:rPr>
+          <w:i/>
+          <w:sz w:val="24"/>
+          <w:szCs w:val="24"/>
+        </w:rPr>
+        <w:instrText xml:space="preserve"> </w:instrText>
+      </w:r>
+      <w:r>
+        <w:rPr>
+          <w:i/>
+          <w:sz w:val="24"/>
+          <w:szCs w:val="24"/>
+        </w:rPr>
+        <w:instrText>create:"true"</w:instrText>
+      </w:r>
+      <w:r>
+        <w:rPr>
+          <w:i/>
+          <w:sz w:val="24"/>
+          <w:szCs w:val="24"/>
+        </w:rPr>
+        <w:instrText xml:space="preserve"> </w:instrText>
+      </w:r>
+      <w:r>
         <w:rPr>
           <w:i/>
           <w:sz w:val="22"/>
         </w:rPr>
-      </w:pPr>
-      <w:r>
-        <w:rPr>
-          <w:i/>
-          <w:sz w:val="22"/>
+        <w:instrText>width:"450"</w:instrText>
+      </w:r>
+      <w:r>
+        <w:rPr>
+          <w:i/>
+          <w:sz w:val="24"/>
+          <w:szCs w:val="24"/>
+        </w:rPr>
+        <w:fldChar w:fldCharType="end"/>
+      </w:r>
+    </w:p>
+    <w:p>
+      <w:pPr>
+        <w:pStyle w:val="Titre3"/>
+      </w:pPr>
+      <w:r>
+        <w:t>Maquettage</w:t>
+      </w:r>
+    </w:p>
+    <w:p>
+      <w:pPr>
+        <w:rPr>
+          <w:sz w:val="24"/>
+          <w:szCs w:val="24"/>
+        </w:rPr>
+      </w:pPr>
+      <w:r>
+        <w:rPr>
+          <w:sz w:val="24"/>
+          <w:szCs w:val="24"/>
         </w:rPr>
         <w:fldChar w:fldCharType="begin"/>
       </w:r>
       <w:r>
         <w:rPr>
-          <w:i/>
-          <w:sz w:val="22"/>
-        </w:rPr>
-        <w:instrText>m:diag</w:instrText>
-      </w:r>
-      <w:r>
-        <w:rPr>
-          <w:i/>
-          <w:sz w:val="22"/>
-        </w:rPr>
-        <w:instrText xml:space="preserve">ram </w:instrText>
-      </w:r>
-      <w:r>
-        <w:rPr>
-          <w:i/>
-          <w:sz w:val="22"/>
+          <w:sz w:val="24"/>
+          <w:szCs w:val="24"/>
+        </w:rPr>
+        <w:instrText>m:if uc.name.startsWith('MQT -')</w:instrText>
+      </w:r>
+      <w:r>
+        <w:rPr>
+          <w:sz w:val="24"/>
+          <w:szCs w:val="24"/>
+        </w:rPr>
+        <w:fldChar w:fldCharType="end"/>
+      </w:r>
+      <w:r>
+        <w:rPr>
+          <w:sz w:val="24"/>
+          <w:szCs w:val="24"/>
+        </w:rPr>
+        <w:fldChar w:fldCharType="begin"/>
+      </w:r>
+      <w:r>
+        <w:rPr>
+          <w:sz w:val="24"/>
+          <w:szCs w:val="24"/>
+        </w:rPr>
+        <w:instrText xml:space="preserve"> m:uc.name.substring(6) </w:instrText>
+      </w:r>
+      <w:r>
+        <w:rPr>
+          <w:sz w:val="24"/>
+          <w:szCs w:val="24"/>
+        </w:rPr>
+        <w:fldChar w:fldCharType="end"/>
+      </w:r>
+      <w:r>
+        <w:rPr>
+          <w:sz w:val="24"/>
+          <w:szCs w:val="24"/>
+        </w:rPr>
+        <w:fldChar w:fldCharType="begin"/>
+      </w:r>
+      <w:r>
+        <w:rPr>
+          <w:sz w:val="24"/>
+          <w:szCs w:val="24"/>
+        </w:rPr>
+        <w:instrText xml:space="preserve"> m:else </w:instrText>
+      </w:r>
+      <w:r>
+        <w:rPr>
+          <w:sz w:val="24"/>
+          <w:szCs w:val="24"/>
+        </w:rPr>
+        <w:fldChar w:fldCharType="end"/>
+      </w:r>
+      <w:r>
+        <w:rPr>
+          <w:sz w:val="24"/>
+          <w:szCs w:val="24"/>
+        </w:rPr>
+        <w:fldChar w:fldCharType="begin"/>
+      </w:r>
+      <w:r>
+        <w:rPr>
+          <w:sz w:val="24"/>
+          <w:szCs w:val="24"/>
+        </w:rPr>
+        <w:instrText>m:uc.name</w:instrText>
+      </w:r>
+      <w:r>
+        <w:rPr>
+          <w:sz w:val="24"/>
+          <w:szCs w:val="24"/>
+        </w:rPr>
+        <w:fldChar w:fldCharType="end"/>
+      </w:r>
+      <w:r>
+        <w:rPr>
+          <w:sz w:val="24"/>
+          <w:szCs w:val="24"/>
+        </w:rPr>
+        <w:fldChar w:fldCharType="begin"/>
+      </w:r>
+      <w:r>
+        <w:rPr>
+          <w:sz w:val="24"/>
+          <w:szCs w:val="24"/>
+        </w:rPr>
+        <w:instrText>m:endif</w:instrText>
+      </w:r>
+      <w:r>
+        <w:rPr>
+          <w:sz w:val="24"/>
+          <w:szCs w:val="24"/>
+        </w:rPr>
+        <w:fldChar w:fldCharType="end"/>
+      </w:r>
+    </w:p>
+    <w:p>
+      <w:pPr>
+        <w:rPr>
+          <w:sz w:val="24"/>
+          <w:szCs w:val="24"/>
+        </w:rPr>
+      </w:pPr>
+      <w:r>
+        <w:rPr>
+          <w:sz w:val="24"/>
+          <w:szCs w:val="24"/>
+        </w:rPr>
+        <w:fldChar w:fldCharType="begin"/>
+      </w:r>
+      <w:r>
+        <w:rPr>
+          <w:sz w:val="24"/>
+          <w:szCs w:val="24"/>
+        </w:rPr>
+        <w:instrText>m:if uc.getDocument</w:instrText>
+      </w:r>
+      <w:r>
+        <w:rPr>
+          <w:sz w:val="24"/>
+          <w:szCs w:val="24"/>
+        </w:rPr>
+        <w:instrText>ation</w:instrText>
+      </w:r>
+      <w:r>
+        <w:rPr>
+          <w:sz w:val="24"/>
+          <w:szCs w:val="24"/>
+        </w:rPr>
+        <w:instrText>Links()-&gt;isEmpty()</w:instrText>
+      </w:r>
+      <w:r>
+        <w:rPr>
+          <w:sz w:val="24"/>
+          <w:szCs w:val="24"/>
+        </w:rPr>
+        <w:fldChar w:fldCharType="end"/>
+      </w:r>
+    </w:p>
+    <w:p>
+      <w:pPr>
+        <w:rPr>
+          <w:sz w:val="24"/>
+          <w:szCs w:val="24"/>
+        </w:rPr>
+      </w:pPr>
+      <w:r>
+        <w:rPr>
+          <w:sz w:val="24"/>
+          <w:szCs w:val="24"/>
+        </w:rPr>
+        <w:t>Aucune maquette spécifiée à ce niveau.</w:t>
+      </w:r>
+    </w:p>
+    <w:p>
+      <w:pPr>
+        <w:rPr>
+          <w:sz w:val="24"/>
+          <w:szCs w:val="24"/>
+        </w:rPr>
+      </w:pPr>
+      <w:r>
+        <w:rPr>
+          <w:sz w:val="24"/>
+          <w:szCs w:val="24"/>
+        </w:rPr>
+        <w:fldChar w:fldCharType="begin"/>
+      </w:r>
+      <w:r>
+        <w:rPr>
+          <w:sz w:val="24"/>
+          <w:szCs w:val="24"/>
+        </w:rPr>
+        <w:instrText>m:</w:instrText>
+      </w:r>
+      <w:r>
+        <w:rPr>
+          <w:sz w:val="24"/>
+          <w:szCs w:val="24"/>
+        </w:rPr>
+        <w:instrText>else</w:instrText>
+      </w:r>
+      <w:r>
+        <w:rPr>
+          <w:sz w:val="24"/>
+          <w:szCs w:val="24"/>
+        </w:rPr>
+        <w:fldChar w:fldCharType="end"/>
+      </w:r>
+    </w:p>
+    <w:p>
+      <w:pPr>
+        <w:rPr>
+          <w:sz w:val="24"/>
+          <w:szCs w:val="24"/>
+        </w:rPr>
+      </w:pPr>
+      <w:r>
+        <w:rPr>
+          <w:sz w:val="24"/>
+          <w:szCs w:val="24"/>
+        </w:rPr>
+        <w:fldChar w:fldCharType="begin"/>
+      </w:r>
+      <w:r>
+        <w:rPr>
+          <w:sz w:val="24"/>
+          <w:szCs w:val="24"/>
+        </w:rPr>
+        <w:instrText>m:for document</w:instrText>
+      </w:r>
+      <w:r>
+        <w:rPr>
+          <w:sz w:val="24"/>
+          <w:szCs w:val="24"/>
+        </w:rPr>
+        <w:instrText>ation</w:instrText>
+      </w:r>
+      <w:r>
+        <w:rPr>
+          <w:sz w:val="24"/>
+          <w:szCs w:val="24"/>
+        </w:rPr>
+        <w:instrText>Link | uc.</w:instrText>
+      </w:r>
+      <w:r>
+        <w:rPr>
+          <w:sz w:val="24"/>
+          <w:szCs w:val="24"/>
+        </w:rPr>
+        <w:instrText>getDocument</w:instrText>
+      </w:r>
+      <w:r>
+        <w:rPr>
+          <w:sz w:val="24"/>
+          <w:szCs w:val="24"/>
+        </w:rPr>
+        <w:instrText>ation</w:instrText>
+      </w:r>
+      <w:r>
+        <w:rPr>
+          <w:sz w:val="24"/>
+          <w:szCs w:val="24"/>
+        </w:rPr>
+        <w:instrText>Links()</w:instrText>
+      </w:r>
+      <w:r>
+        <w:rPr>
+          <w:sz w:val="24"/>
+          <w:szCs w:val="24"/>
+        </w:rPr>
+        <w:fldChar w:fldCharType="end"/>
+      </w:r>
+    </w:p>
+    <w:p>
+      <w:pPr>
+        <w:rPr>
+          <w:sz w:val="24"/>
+          <w:szCs w:val="24"/>
+        </w:rPr>
+      </w:pPr>
+      <w:r>
+        <w:rPr>
+          <w:sz w:val="24"/>
+          <w:szCs w:val="24"/>
+        </w:rPr>
+        <w:fldChar w:fldCharType="begin"/>
+      </w:r>
+      <w:r>
+        <w:rPr>
+          <w:sz w:val="24"/>
+          <w:szCs w:val="24"/>
+        </w:rPr>
+        <w:instrText>m:if document</w:instrText>
+      </w:r>
+      <w:r>
+        <w:rPr>
+          <w:sz w:val="24"/>
+          <w:szCs w:val="24"/>
+        </w:rPr>
+        <w:instrText>ation</w:instrText>
+      </w:r>
+      <w:r>
+        <w:rPr>
+          <w:sz w:val="24"/>
+          <w:szCs w:val="24"/>
+        </w:rPr>
+        <w:instrText>Link.</w:instrText>
+      </w:r>
+      <w:r>
+        <w:rPr>
+          <w:sz w:val="24"/>
+          <w:szCs w:val="24"/>
+        </w:rPr>
+        <w:instrText>body</w:instrText>
+      </w:r>
+      <w:r>
+        <w:rPr>
+          <w:sz w:val="24"/>
+          <w:szCs w:val="24"/>
+        </w:rPr>
+        <w:instrText xml:space="preserve"> &lt;&gt; null</w:instrText>
+      </w:r>
+      <w:r>
+        <w:rPr>
+          <w:sz w:val="24"/>
+          <w:szCs w:val="24"/>
+        </w:rPr>
+        <w:instrText xml:space="preserve"> and (documentationLink.</w:instrText>
+      </w:r>
+      <w:r>
+        <w:rPr>
+          <w:sz w:val="24"/>
+          <w:szCs w:val="24"/>
+        </w:rPr>
+        <w:instrText>body</w:instrText>
+      </w:r>
+      <w:r>
+        <w:rPr>
+          <w:sz w:val="24"/>
+          <w:szCs w:val="24"/>
+        </w:rPr>
+        <w:instrText>.toLower().endsWith('png') or documentationLink.</w:instrText>
+      </w:r>
+      <w:r>
+        <w:rPr>
+          <w:sz w:val="24"/>
+          <w:szCs w:val="24"/>
+        </w:rPr>
+        <w:instrText>body</w:instrText>
+      </w:r>
+      <w:r>
+        <w:rPr>
+          <w:sz w:val="24"/>
+          <w:szCs w:val="24"/>
+        </w:rPr>
+        <w:instrText>.toLower().endsWith('jpg') or documentationLink.</w:instrText>
+      </w:r>
+      <w:r>
+        <w:rPr>
+          <w:sz w:val="24"/>
+          <w:szCs w:val="24"/>
+        </w:rPr>
+        <w:instrText>body</w:instrText>
+      </w:r>
+      <w:r>
+        <w:rPr>
+          <w:sz w:val="24"/>
+          <w:szCs w:val="24"/>
+        </w:rPr>
+        <w:instrText>.toLower().endsWith('jpeg') or documentationLink.</w:instrText>
+      </w:r>
+      <w:r>
+        <w:rPr>
+          <w:sz w:val="24"/>
+          <w:szCs w:val="24"/>
+        </w:rPr>
+        <w:instrText>body</w:instrText>
+      </w:r>
+      <w:r>
+        <w:rPr>
+          <w:sz w:val="24"/>
+          <w:szCs w:val="24"/>
+        </w:rPr>
+        <w:instrText>.toLower().endsWith('bmp'))</w:instrText>
+      </w:r>
+      <w:r>
+        <w:rPr>
+          <w:sz w:val="24"/>
+          <w:szCs w:val="24"/>
+        </w:rPr>
+        <w:fldChar w:fldCharType="end"/>
+      </w:r>
+    </w:p>
+    <w:p>
+      <w:pPr>
+        <w:rPr>
+          <w:sz w:val="24"/>
+          <w:szCs w:val="24"/>
+        </w:rPr>
+      </w:pPr>
+      <w:r>
+        <w:rPr>
+          <w:sz w:val="24"/>
+          <w:szCs w:val="24"/>
+        </w:rPr>
+        <w:fldChar w:fldCharType="begin"/>
+      </w:r>
+      <w:r>
+        <w:rPr>
+          <w:sz w:val="24"/>
+          <w:szCs w:val="24"/>
+        </w:rPr>
+        <w:instrText>m:</w:instrText>
+      </w:r>
+      <w:r>
+        <w:rPr>
+          <w:sz w:val="24"/>
+          <w:szCs w:val="24"/>
+        </w:rPr>
+        <w:instrText>documentationLink.title.substring(20)</w:instrText>
+      </w:r>
+      <w:r>
+        <w:rPr>
+          <w:sz w:val="24"/>
+          <w:szCs w:val="24"/>
+        </w:rPr>
+        <w:fldChar w:fldCharType="end"/>
+      </w:r>
+      <w:r>
+        <w:rPr>
+          <w:sz w:val="24"/>
+          <w:szCs w:val="24"/>
+        </w:rPr>
+        <w:t xml:space="preserve"> </w:t>
+      </w:r>
+      <w:r>
+        <w:rPr>
+          <w:sz w:val="24"/>
+          <w:szCs w:val="24"/>
+        </w:rPr>
+        <w:t>:</w:t>
+      </w:r>
+    </w:p>
+    <w:p>
+      <w:pPr>
+        <w:rPr>
+          <w:sz w:val="24"/>
+          <w:szCs w:val="24"/>
+        </w:rPr>
+      </w:pPr>
+      <w:r>
+        <w:rPr>
+          <w:sz w:val="24"/>
+          <w:szCs w:val="24"/>
+        </w:rPr>
+        <w:fldChar w:fldCharType="begin"/>
+      </w:r>
+      <w:r>
+        <w:rPr>
+          <w:sz w:val="24"/>
+          <w:szCs w:val="24"/>
+        </w:rPr>
+        <w:instrText>m:</w:instrText>
+      </w:r>
+      <w:r>
+        <w:rPr>
+          <w:sz w:val="24"/>
+          <w:szCs w:val="24"/>
+        </w:rPr>
+        <w:instrText>documentationLink.body</w:instrText>
+      </w:r>
+      <w:r>
+        <w:rPr>
+          <w:sz w:val="24"/>
+          <w:szCs w:val="24"/>
+        </w:rPr>
+        <w:instrText>.asImage()</w:instrText>
+      </w:r>
+      <w:r>
+        <w:rPr>
+          <w:sz w:val="24"/>
+          <w:szCs w:val="24"/>
+        </w:rPr>
+        <w:fldChar w:fldCharType="end"/>
+      </w:r>
+    </w:p>
+    <w:p>
+      <w:pPr>
+        <w:rPr>
+          <w:sz w:val="24"/>
+          <w:szCs w:val="24"/>
+        </w:rPr>
+      </w:pPr>
+      <w:r>
+        <w:rPr>
+          <w:sz w:val="24"/>
+          <w:szCs w:val="24"/>
+        </w:rPr>
+        <w:fldChar w:fldCharType="begin"/>
+      </w:r>
+      <w:r>
+        <w:rPr>
+          <w:sz w:val="24"/>
+          <w:szCs w:val="24"/>
+        </w:rPr>
+        <w:instrText>m:endif</w:instrText>
+      </w:r>
+      <w:r>
+        <w:rPr>
+          <w:sz w:val="24"/>
+          <w:szCs w:val="24"/>
+        </w:rPr>
+        <w:fldChar w:fldCharType="end"/>
+      </w:r>
+    </w:p>
+    <w:p>
+      <w:pPr>
+        <w:rPr>
+          <w:sz w:val="24"/>
+          <w:szCs w:val="24"/>
+        </w:rPr>
+      </w:pPr>
+      <w:r>
+        <w:rPr>
+          <w:sz w:val="24"/>
+          <w:szCs w:val="24"/>
+        </w:rPr>
+        <w:fldChar w:fldCharType="begin"/>
+      </w:r>
+      <w:r>
+        <w:rPr>
+          <w:sz w:val="24"/>
+          <w:szCs w:val="24"/>
+        </w:rPr>
+        <w:instrText>m:endfor</w:instrText>
+      </w:r>
+      <w:r>
+        <w:rPr>
+          <w:sz w:val="24"/>
+          <w:szCs w:val="24"/>
+        </w:rPr>
+        <w:fldChar w:fldCharType="end"/>
+      </w:r>
+    </w:p>
+    <w:p>
+      <w:pPr>
+        <w:rPr>
+          <w:sz w:val="24"/>
+          <w:szCs w:val="24"/>
+        </w:rPr>
+      </w:pPr>
+      <w:r>
+        <w:rPr>
+          <w:sz w:val="24"/>
+          <w:szCs w:val="24"/>
+        </w:rPr>
+        <w:fldChar w:fldCharType="begin"/>
+      </w:r>
+      <w:r>
+        <w:rPr>
+          <w:sz w:val="24"/>
+          <w:szCs w:val="24"/>
+        </w:rPr>
+        <w:instrText>m:endif</w:instrText>
+      </w:r>
+      <w:r>
+        <w:rPr>
+          <w:sz w:val="24"/>
+          <w:szCs w:val="24"/>
+        </w:rPr>
+        <w:fldChar w:fldCharType="end"/>
+      </w:r>
+    </w:p>
+    <w:p>
+      <w:pPr>
+        <w:pStyle w:val="Titre3"/>
+      </w:pPr>
+      <w:r>
+        <w:t>Tableau des acteurs</w:t>
+      </w:r>
+    </w:p>
+    <w:p>
+      <w:r>
+        <w:fldChar w:fldCharType="begin"/>
+      </w:r>
+      <w:r>
+        <w:instrText xml:space="preserve"> m:</w:instrText>
+      </w:r>
+      <w:r>
+        <w:rPr>
+          <w:b/>
+          <w:i/>
+        </w:rPr>
+        <w:instrText>uc.name</w:instrText>
+      </w:r>
+      <w:r>
+        <w:instrText xml:space="preserve"> </w:instrText>
+      </w:r>
+      <w:r>
+        <w:fldChar w:fldCharType="end"/>
+      </w:r>
+    </w:p>
+    <w:p>
+      <w:pPr>
+        <w:rPr>
+          <w:i/>
+          <w:sz w:val="24"/>
+          <w:szCs w:val="24"/>
+        </w:rPr>
+      </w:pPr>
+      <w:r>
+        <w:rPr>
+          <w:i/>
+          <w:sz w:val="24"/>
+          <w:szCs w:val="24"/>
+        </w:rPr>
+        <w:fldChar w:fldCharType="begin"/>
+      </w:r>
+      <w:r>
+        <w:rPr>
+          <w:i/>
+          <w:sz w:val="24"/>
+          <w:szCs w:val="24"/>
+        </w:rPr>
+        <w:instrText xml:space="preserve"> m:wtable </w:instrText>
+      </w:r>
+      <w:r>
+        <w:rPr>
+          <w:i/>
+          <w:sz w:val="24"/>
+          <w:szCs w:val="24"/>
         </w:rPr>
         <w:instrText>description</w:instrText>
       </w:r>
       <w:r>
         <w:rPr>
           <w:i/>
-          <w:sz w:val="22"/>
-        </w:rPr>
-        <w:instrText>Id:"</w:instrText>
-      </w:r>
-      <w:r>
-        <w:rPr>
-          <w:i/>
-          <w:sz w:val="22"/>
-        </w:rPr>
-        <w:instrText>Use</w:instrText>
-      </w:r>
-      <w:r>
-        <w:rPr>
-          <w:i/>
-          <w:sz w:val="22"/>
-        </w:rPr>
-        <w:instrText xml:space="preserve"> Cases Main View" object:"system"</w:instrText>
-      </w:r>
-      <w:r>
-        <w:rPr>
-          <w:i/>
-          <w:sz w:val="22"/>
-        </w:rPr>
-        <w:instrText xml:space="preserve"> width:"</w:instrText>
-      </w:r>
-      <w:r>
-        <w:rPr>
-          <w:i/>
-          <w:sz w:val="22"/>
-        </w:rPr>
-        <w:instrText>4</w:instrText>
-      </w:r>
-      <w:r>
-        <w:rPr>
-          <w:i/>
-          <w:sz w:val="22"/>
-        </w:rPr>
-        <w:instrText>50" height:"2</w:instrText>
-      </w:r>
-      <w:r>
-        <w:rPr>
-          <w:i/>
-          <w:sz w:val="22"/>
-        </w:rPr>
-        <w:instrText>25</w:instrText>
-      </w:r>
-      <w:r>
-        <w:rPr>
-          <w:i/>
-          <w:sz w:val="22"/>
-        </w:rPr>
-        <w:instrText>"</w:instrText>
-      </w:r>
-      <w:r>
-        <w:rPr>
-          <w:i/>
-          <w:sz w:val="22"/>
+          <w:sz w:val="24"/>
+          <w:szCs w:val="24"/>
+        </w:rPr>
+        <w:instrText>Id:"Actors list" object:"uc" create:"true"</w:instrText>
+      </w:r>
+      <w:r>
+        <w:rPr>
+          <w:i/>
+          <w:sz w:val="24"/>
+          <w:szCs w:val="24"/>
+        </w:rPr>
+        <w:instrText xml:space="preserve"> hideTitle:"true"</w:instrText>
+      </w:r>
+      <w:r>
+        <w:rPr>
+          <w:i/>
+          <w:sz w:val="24"/>
+          <w:szCs w:val="24"/>
+        </w:rPr>
+        <w:instrText xml:space="preserve"> </w:instrText>
+      </w:r>
+      <w:r>
+        <w:rPr>
+          <w:i/>
+          <w:sz w:val="24"/>
+          <w:szCs w:val="24"/>
+        </w:rPr>
+        <w:instrText xml:space="preserve"> </w:instrText>
+      </w:r>
+      <w:r>
+        <w:rPr>
+          <w:i/>
+          <w:sz w:val="24"/>
+          <w:szCs w:val="24"/>
         </w:rPr>
         <w:fldChar w:fldCharType="end"/>
       </w:r>
@@ -3799,901 +4742,17 @@
       <w:pPr>
         <w:rPr>
           <w:i/>
-          <w:sz w:val="22"/>
-        </w:rPr>
-      </w:pPr>
-      <w:r>
-        <w:rPr>
-          <w:i/>
-          <w:sz w:val="22"/>
-        </w:rPr>
-        <w:fldChar w:fldCharType="begin"/>
-      </w:r>
-      <w:r>
-        <w:rPr>
-          <w:i/>
-          <w:sz w:val="22"/>
-        </w:rPr>
-        <w:instrText xml:space="preserve">m:for uc | system.useCases-&gt;sortedBy(u|u.name) </w:instrText>
-      </w:r>
-      <w:r>
-        <w:rPr>
-          <w:i/>
-          <w:sz w:val="22"/>
-        </w:rPr>
-        <w:fldChar w:fldCharType="end"/>
-      </w:r>
-    </w:p>
-    <w:p>
-      <w:pPr>
-        <w:pStyle w:val="Titre2"/>
-      </w:pPr>
-      <w:bookmarkStart w:id="17" w:name="_Toc465952532"/>
-      <w:r>
-        <w:t xml:space="preserve">Cas d’utilisation : </w:t>
-      </w:r>
-      <w:bookmarkEnd w:id="17"/>
-      <w:r>
-        <w:fldChar w:fldCharType="begin"/>
-      </w:r>
-      <w:r>
-        <w:instrText>m:uc.name</w:instrText>
-      </w:r>
-      <w:r>
-        <w:fldChar w:fldCharType="end"/>
-      </w:r>
+          <w:sz w:val="24"/>
+          <w:szCs w:val="24"/>
+        </w:rPr>
+      </w:pPr>
     </w:p>
     <w:p>
       <w:pPr>
         <w:pStyle w:val="Titre3"/>
       </w:pPr>
-      <w:r>
-        <w:t>Description</w:t>
-      </w:r>
-    </w:p>
-    <w:p>
-      <w:pPr>
-        <w:rPr>
-          <w:i/>
-          <w:sz w:val="24"/>
-          <w:szCs w:val="24"/>
-        </w:rPr>
-      </w:pPr>
-      <w:r>
-        <w:rPr>
-          <w:i/>
-          <w:sz w:val="24"/>
-          <w:szCs w:val="24"/>
-        </w:rPr>
-        <w:fldChar w:fldCharType="begin"/>
-      </w:r>
-      <w:r>
-        <w:rPr>
-          <w:i/>
-          <w:sz w:val="24"/>
-          <w:szCs w:val="24"/>
-        </w:rPr>
-        <w:instrText>m:uc.description</w:instrText>
-      </w:r>
-      <w:r>
-        <w:rPr>
-          <w:i/>
-          <w:sz w:val="24"/>
-          <w:szCs w:val="24"/>
-        </w:rPr>
-        <w:fldChar w:fldCharType="end"/>
-      </w:r>
-    </w:p>
-    <w:p>
-      <w:pPr>
-        <w:pStyle w:val="Titre3"/>
-      </w:pPr>
-      <w:bookmarkStart w:id="18" w:name="__RefHeading__9579_2056016558"/>
+      <w:bookmarkStart w:id="18" w:name="__RefHeading__9585_2056016558"/>
       <w:bookmarkEnd w:id="18"/>
-      <w:r>
-        <w:t>Diagramme de tâches</w:t>
-      </w:r>
-    </w:p>
-    <w:p>
-      <w:pPr>
-        <w:rPr>
-          <w:i/>
-          <w:sz w:val="24"/>
-          <w:szCs w:val="24"/>
-        </w:rPr>
-      </w:pPr>
-      <w:r>
-        <w:rPr>
-          <w:i/>
-          <w:sz w:val="24"/>
-          <w:szCs w:val="24"/>
-        </w:rPr>
-        <w:fldChar w:fldCharType="begin"/>
-      </w:r>
-      <w:r>
-        <w:rPr>
-          <w:i/>
-          <w:sz w:val="24"/>
-          <w:szCs w:val="24"/>
-        </w:rPr>
-        <w:instrText xml:space="preserve"> m:diagram </w:instrText>
-      </w:r>
-      <w:r>
-        <w:rPr>
-          <w:i/>
-          <w:sz w:val="24"/>
-          <w:szCs w:val="24"/>
-        </w:rPr>
-        <w:instrText>description</w:instrText>
-      </w:r>
-      <w:r>
-        <w:rPr>
-          <w:i/>
-          <w:sz w:val="24"/>
-          <w:szCs w:val="24"/>
-        </w:rPr>
-        <w:instrText>Id:</w:instrText>
-      </w:r>
-      <w:r>
-        <w:rPr>
-          <w:i/>
-          <w:sz w:val="24"/>
-          <w:szCs w:val="24"/>
-        </w:rPr>
-        <w:instrText>"</w:instrText>
-      </w:r>
-      <w:r>
-        <w:rPr>
-          <w:i/>
-          <w:sz w:val="24"/>
-          <w:szCs w:val="24"/>
-        </w:rPr>
-        <w:instrText>Use Case Diagram</w:instrText>
-      </w:r>
-      <w:r>
-        <w:rPr>
-          <w:i/>
-          <w:sz w:val="24"/>
-          <w:szCs w:val="24"/>
-        </w:rPr>
-        <w:instrText>" object:"uc"</w:instrText>
-      </w:r>
-      <w:r>
-        <w:rPr>
-          <w:i/>
-          <w:sz w:val="24"/>
-          <w:szCs w:val="24"/>
-        </w:rPr>
-        <w:instrText xml:space="preserve"> </w:instrText>
-      </w:r>
-      <w:r>
-        <w:rPr>
-          <w:i/>
-          <w:sz w:val="24"/>
-          <w:szCs w:val="24"/>
-        </w:rPr>
-        <w:instrText>create:"true"</w:instrText>
-      </w:r>
-      <w:r>
-        <w:rPr>
-          <w:i/>
-          <w:sz w:val="24"/>
-          <w:szCs w:val="24"/>
-        </w:rPr>
-        <w:instrText xml:space="preserve"> </w:instrText>
-      </w:r>
-      <w:r>
-        <w:rPr>
-          <w:i/>
-          <w:sz w:val="22"/>
-        </w:rPr>
-        <w:instrText>width:"450"</w:instrText>
-      </w:r>
-      <w:r>
-        <w:rPr>
-          <w:i/>
-          <w:sz w:val="24"/>
-          <w:szCs w:val="24"/>
-        </w:rPr>
-        <w:fldChar w:fldCharType="end"/>
-      </w:r>
-    </w:p>
-    <w:p>
-      <w:pPr>
-        <w:pStyle w:val="Titre3"/>
-      </w:pPr>
-      <w:r>
-        <w:t>Maquettage</w:t>
-      </w:r>
-    </w:p>
-    <w:p>
-      <w:pPr>
-        <w:rPr>
-          <w:sz w:val="24"/>
-          <w:szCs w:val="24"/>
-        </w:rPr>
-      </w:pPr>
-      <w:r>
-        <w:rPr>
-          <w:sz w:val="24"/>
-          <w:szCs w:val="24"/>
-        </w:rPr>
-        <w:fldChar w:fldCharType="begin"/>
-      </w:r>
-      <w:r>
-        <w:rPr>
-          <w:sz w:val="24"/>
-          <w:szCs w:val="24"/>
-        </w:rPr>
-        <w:instrText>m:if uc.name.startsWith('MQT -')</w:instrText>
-      </w:r>
-      <w:r>
-        <w:rPr>
-          <w:sz w:val="24"/>
-          <w:szCs w:val="24"/>
-        </w:rPr>
-        <w:fldChar w:fldCharType="end"/>
-      </w:r>
-      <w:r>
-        <w:rPr>
-          <w:sz w:val="24"/>
-          <w:szCs w:val="24"/>
-        </w:rPr>
-        <w:fldChar w:fldCharType="begin"/>
-      </w:r>
-      <w:r>
-        <w:rPr>
-          <w:sz w:val="24"/>
-          <w:szCs w:val="24"/>
-        </w:rPr>
-        <w:instrText xml:space="preserve"> m:uc.name.substring(6) </w:instrText>
-      </w:r>
-      <w:r>
-        <w:rPr>
-          <w:sz w:val="24"/>
-          <w:szCs w:val="24"/>
-        </w:rPr>
-        <w:fldChar w:fldCharType="end"/>
-      </w:r>
-      <w:r>
-        <w:rPr>
-          <w:sz w:val="24"/>
-          <w:szCs w:val="24"/>
-        </w:rPr>
-        <w:fldChar w:fldCharType="begin"/>
-      </w:r>
-      <w:r>
-        <w:rPr>
-          <w:sz w:val="24"/>
-          <w:szCs w:val="24"/>
-        </w:rPr>
-        <w:instrText xml:space="preserve"> m:else </w:instrText>
-      </w:r>
-      <w:r>
-        <w:rPr>
-          <w:sz w:val="24"/>
-          <w:szCs w:val="24"/>
-        </w:rPr>
-        <w:fldChar w:fldCharType="end"/>
-      </w:r>
-      <w:r>
-        <w:rPr>
-          <w:sz w:val="24"/>
-          <w:szCs w:val="24"/>
-        </w:rPr>
-        <w:fldChar w:fldCharType="begin"/>
-      </w:r>
-      <w:r>
-        <w:rPr>
-          <w:sz w:val="24"/>
-          <w:szCs w:val="24"/>
-        </w:rPr>
-        <w:instrText>m:uc.name</w:instrText>
-      </w:r>
-      <w:r>
-        <w:rPr>
-          <w:sz w:val="24"/>
-          <w:szCs w:val="24"/>
-        </w:rPr>
-        <w:fldChar w:fldCharType="end"/>
-      </w:r>
-      <w:r>
-        <w:rPr>
-          <w:sz w:val="24"/>
-          <w:szCs w:val="24"/>
-        </w:rPr>
-        <w:fldChar w:fldCharType="begin"/>
-      </w:r>
-      <w:r>
-        <w:rPr>
-          <w:sz w:val="24"/>
-          <w:szCs w:val="24"/>
-        </w:rPr>
-        <w:instrText>m:endif</w:instrText>
-      </w:r>
-      <w:r>
-        <w:rPr>
-          <w:sz w:val="24"/>
-          <w:szCs w:val="24"/>
-        </w:rPr>
-        <w:fldChar w:fldCharType="end"/>
-      </w:r>
-    </w:p>
-    <w:p>
-      <w:pPr>
-        <w:rPr>
-          <w:sz w:val="24"/>
-          <w:szCs w:val="24"/>
-        </w:rPr>
-      </w:pPr>
-      <w:r>
-        <w:rPr>
-          <w:sz w:val="24"/>
-          <w:szCs w:val="24"/>
-        </w:rPr>
-        <w:fldChar w:fldCharType="begin"/>
-      </w:r>
-      <w:r>
-        <w:rPr>
-          <w:sz w:val="24"/>
-          <w:szCs w:val="24"/>
-        </w:rPr>
-        <w:instrText>m:if uc.getDocument</w:instrText>
-      </w:r>
-      <w:r>
-        <w:rPr>
-          <w:sz w:val="24"/>
-          <w:szCs w:val="24"/>
-        </w:rPr>
-        <w:instrText>ation</w:instrText>
-      </w:r>
-      <w:r>
-        <w:rPr>
-          <w:sz w:val="24"/>
-          <w:szCs w:val="24"/>
-        </w:rPr>
-        <w:instrText>Links()-&gt;isEmpty()</w:instrText>
-      </w:r>
-      <w:r>
-        <w:rPr>
-          <w:sz w:val="24"/>
-          <w:szCs w:val="24"/>
-        </w:rPr>
-        <w:fldChar w:fldCharType="end"/>
-      </w:r>
-    </w:p>
-    <w:p>
-      <w:pPr>
-        <w:rPr>
-          <w:sz w:val="24"/>
-          <w:szCs w:val="24"/>
-        </w:rPr>
-      </w:pPr>
-      <w:r>
-        <w:rPr>
-          <w:sz w:val="24"/>
-          <w:szCs w:val="24"/>
-        </w:rPr>
-        <w:t>Aucune maquette spécifiée à ce niveau.</w:t>
-      </w:r>
-    </w:p>
-    <w:p>
-      <w:pPr>
-        <w:rPr>
-          <w:sz w:val="24"/>
-          <w:szCs w:val="24"/>
-        </w:rPr>
-      </w:pPr>
-      <w:r>
-        <w:rPr>
-          <w:sz w:val="24"/>
-          <w:szCs w:val="24"/>
-        </w:rPr>
-        <w:fldChar w:fldCharType="begin"/>
-      </w:r>
-      <w:r>
-        <w:rPr>
-          <w:sz w:val="24"/>
-          <w:szCs w:val="24"/>
-        </w:rPr>
-        <w:instrText>m:</w:instrText>
-      </w:r>
-      <w:r>
-        <w:rPr>
-          <w:sz w:val="24"/>
-          <w:szCs w:val="24"/>
-        </w:rPr>
-        <w:instrText>else</w:instrText>
-      </w:r>
-      <w:r>
-        <w:rPr>
-          <w:sz w:val="24"/>
-          <w:szCs w:val="24"/>
-        </w:rPr>
-        <w:fldChar w:fldCharType="end"/>
-      </w:r>
-    </w:p>
-    <w:p>
-      <w:pPr>
-        <w:rPr>
-          <w:sz w:val="24"/>
-          <w:szCs w:val="24"/>
-        </w:rPr>
-      </w:pPr>
-      <w:r>
-        <w:rPr>
-          <w:sz w:val="24"/>
-          <w:szCs w:val="24"/>
-        </w:rPr>
-        <w:fldChar w:fldCharType="begin"/>
-      </w:r>
-      <w:r>
-        <w:rPr>
-          <w:sz w:val="24"/>
-          <w:szCs w:val="24"/>
-        </w:rPr>
-        <w:instrText>m:for document</w:instrText>
-      </w:r>
-      <w:r>
-        <w:rPr>
-          <w:sz w:val="24"/>
-          <w:szCs w:val="24"/>
-        </w:rPr>
-        <w:instrText>ation</w:instrText>
-      </w:r>
-      <w:r>
-        <w:rPr>
-          <w:sz w:val="24"/>
-          <w:szCs w:val="24"/>
-        </w:rPr>
-        <w:instrText>Link | uc.</w:instrText>
-      </w:r>
-      <w:r>
-        <w:rPr>
-          <w:sz w:val="24"/>
-          <w:szCs w:val="24"/>
-        </w:rPr>
-        <w:instrText>getDocument</w:instrText>
-      </w:r>
-      <w:r>
-        <w:rPr>
-          <w:sz w:val="24"/>
-          <w:szCs w:val="24"/>
-        </w:rPr>
-        <w:instrText>ation</w:instrText>
-      </w:r>
-      <w:r>
-        <w:rPr>
-          <w:sz w:val="24"/>
-          <w:szCs w:val="24"/>
-        </w:rPr>
-        <w:instrText>Links()</w:instrText>
-      </w:r>
-      <w:r>
-        <w:rPr>
-          <w:sz w:val="24"/>
-          <w:szCs w:val="24"/>
-        </w:rPr>
-        <w:fldChar w:fldCharType="end"/>
-      </w:r>
-    </w:p>
-    <w:p>
-      <w:pPr>
-        <w:rPr>
-          <w:sz w:val="24"/>
-          <w:szCs w:val="24"/>
-        </w:rPr>
-      </w:pPr>
-      <w:r>
-        <w:rPr>
-          <w:sz w:val="24"/>
-          <w:szCs w:val="24"/>
-        </w:rPr>
-        <w:fldChar w:fldCharType="begin"/>
-      </w:r>
-      <w:r>
-        <w:rPr>
-          <w:sz w:val="24"/>
-          <w:szCs w:val="24"/>
-        </w:rPr>
-        <w:instrText>m:if document</w:instrText>
-      </w:r>
-      <w:r>
-        <w:rPr>
-          <w:sz w:val="24"/>
-          <w:szCs w:val="24"/>
-        </w:rPr>
-        <w:instrText>ation</w:instrText>
-      </w:r>
-      <w:r>
-        <w:rPr>
-          <w:sz w:val="24"/>
-          <w:szCs w:val="24"/>
-        </w:rPr>
-        <w:instrText>Link.</w:instrText>
-      </w:r>
-      <w:r>
-        <w:rPr>
-          <w:sz w:val="24"/>
-          <w:szCs w:val="24"/>
-        </w:rPr>
-        <w:instrText>body</w:instrText>
-      </w:r>
-      <w:r>
-        <w:rPr>
-          <w:sz w:val="24"/>
-          <w:szCs w:val="24"/>
-        </w:rPr>
-        <w:instrText xml:space="preserve"> &lt;&gt; null</w:instrText>
-      </w:r>
-      <w:r>
-        <w:rPr>
-          <w:sz w:val="24"/>
-          <w:szCs w:val="24"/>
-        </w:rPr>
-        <w:instrText xml:space="preserve"> and (documentationLink.</w:instrText>
-      </w:r>
-      <w:r>
-        <w:rPr>
-          <w:sz w:val="24"/>
-          <w:szCs w:val="24"/>
-        </w:rPr>
-        <w:instrText>body</w:instrText>
-      </w:r>
-      <w:r>
-        <w:rPr>
-          <w:sz w:val="24"/>
-          <w:szCs w:val="24"/>
-        </w:rPr>
-        <w:instrText>.toLower().endsWith('png') or documentationLink.</w:instrText>
-      </w:r>
-      <w:r>
-        <w:rPr>
-          <w:sz w:val="24"/>
-          <w:szCs w:val="24"/>
-        </w:rPr>
-        <w:instrText>body</w:instrText>
-      </w:r>
-      <w:r>
-        <w:rPr>
-          <w:sz w:val="24"/>
-          <w:szCs w:val="24"/>
-        </w:rPr>
-        <w:instrText>.toLower().endsWith('jpg') or documentationLink.</w:instrText>
-      </w:r>
-      <w:r>
-        <w:rPr>
-          <w:sz w:val="24"/>
-          <w:szCs w:val="24"/>
-        </w:rPr>
-        <w:instrText>body</w:instrText>
-      </w:r>
-      <w:r>
-        <w:rPr>
-          <w:sz w:val="24"/>
-          <w:szCs w:val="24"/>
-        </w:rPr>
-        <w:instrText>.toLower().endsWith('jpeg') or documentationLink.</w:instrText>
-      </w:r>
-      <w:r>
-        <w:rPr>
-          <w:sz w:val="24"/>
-          <w:szCs w:val="24"/>
-        </w:rPr>
-        <w:instrText>body</w:instrText>
-      </w:r>
-      <w:r>
-        <w:rPr>
-          <w:sz w:val="24"/>
-          <w:szCs w:val="24"/>
-        </w:rPr>
-        <w:instrText>.toLower().endsWith('bmp'))</w:instrText>
-      </w:r>
-      <w:r>
-        <w:rPr>
-          <w:sz w:val="24"/>
-          <w:szCs w:val="24"/>
-        </w:rPr>
-        <w:fldChar w:fldCharType="end"/>
-      </w:r>
-    </w:p>
-    <w:p>
-      <w:pPr>
-        <w:rPr>
-          <w:sz w:val="24"/>
-          <w:szCs w:val="24"/>
-        </w:rPr>
-      </w:pPr>
-      <w:r>
-        <w:rPr>
-          <w:sz w:val="24"/>
-          <w:szCs w:val="24"/>
-        </w:rPr>
-        <w:fldChar w:fldCharType="begin"/>
-      </w:r>
-      <w:r>
-        <w:rPr>
-          <w:sz w:val="24"/>
-          <w:szCs w:val="24"/>
-        </w:rPr>
-        <w:instrText>m:</w:instrText>
-      </w:r>
-      <w:r>
-        <w:rPr>
-          <w:sz w:val="24"/>
-          <w:szCs w:val="24"/>
-        </w:rPr>
-        <w:instrText>documentationLink.title.substring(20)</w:instrText>
-      </w:r>
-      <w:r>
-        <w:rPr>
-          <w:sz w:val="24"/>
-          <w:szCs w:val="24"/>
-        </w:rPr>
-        <w:fldChar w:fldCharType="end"/>
-      </w:r>
-      <w:r>
-        <w:rPr>
-          <w:sz w:val="24"/>
-          <w:szCs w:val="24"/>
-        </w:rPr>
-        <w:t xml:space="preserve"> </w:t>
-      </w:r>
-      <w:r>
-        <w:rPr>
-          <w:sz w:val="24"/>
-          <w:szCs w:val="24"/>
-        </w:rPr>
-        <w:t>:</w:t>
-      </w:r>
-    </w:p>
-    <w:p>
-      <w:pPr>
-        <w:rPr>
-          <w:sz w:val="24"/>
-          <w:szCs w:val="24"/>
-        </w:rPr>
-      </w:pPr>
-      <w:r>
-        <w:rPr>
-          <w:sz w:val="24"/>
-          <w:szCs w:val="24"/>
-        </w:rPr>
-        <w:fldChar w:fldCharType="begin"/>
-      </w:r>
-      <w:r>
-        <w:rPr>
-          <w:sz w:val="24"/>
-          <w:szCs w:val="24"/>
-        </w:rPr>
-        <w:instrText>m:</w:instrText>
-      </w:r>
-      <w:r>
-        <w:rPr>
-          <w:sz w:val="24"/>
-          <w:szCs w:val="24"/>
-        </w:rPr>
-        <w:instrText>documentationLink.body</w:instrText>
-      </w:r>
-      <w:r>
-        <w:rPr>
-          <w:sz w:val="24"/>
-          <w:szCs w:val="24"/>
-        </w:rPr>
-        <w:instrText>.asImage()</w:instrText>
-      </w:r>
-      <w:r>
-        <w:rPr>
-          <w:sz w:val="24"/>
-          <w:szCs w:val="24"/>
-        </w:rPr>
-        <w:fldChar w:fldCharType="end"/>
-      </w:r>
-    </w:p>
-    <w:p>
-      <w:pPr>
-        <w:rPr>
-          <w:sz w:val="24"/>
-          <w:szCs w:val="24"/>
-        </w:rPr>
-      </w:pPr>
-      <w:r>
-        <w:rPr>
-          <w:sz w:val="24"/>
-          <w:szCs w:val="24"/>
-        </w:rPr>
-        <w:fldChar w:fldCharType="begin"/>
-      </w:r>
-      <w:r>
-        <w:rPr>
-          <w:sz w:val="24"/>
-          <w:szCs w:val="24"/>
-        </w:rPr>
-        <w:instrText>m:endif</w:instrText>
-      </w:r>
-      <w:r>
-        <w:rPr>
-          <w:sz w:val="24"/>
-          <w:szCs w:val="24"/>
-        </w:rPr>
-        <w:fldChar w:fldCharType="end"/>
-      </w:r>
-    </w:p>
-    <w:p>
-      <w:pPr>
-        <w:rPr>
-          <w:sz w:val="24"/>
-          <w:szCs w:val="24"/>
-        </w:rPr>
-      </w:pPr>
-      <w:r>
-        <w:rPr>
-          <w:sz w:val="24"/>
-          <w:szCs w:val="24"/>
-        </w:rPr>
-        <w:fldChar w:fldCharType="begin"/>
-      </w:r>
-      <w:r>
-        <w:rPr>
-          <w:sz w:val="24"/>
-          <w:szCs w:val="24"/>
-        </w:rPr>
-        <w:instrText>m:endfor</w:instrText>
-      </w:r>
-      <w:r>
-        <w:rPr>
-          <w:sz w:val="24"/>
-          <w:szCs w:val="24"/>
-        </w:rPr>
-        <w:fldChar w:fldCharType="end"/>
-      </w:r>
-    </w:p>
-    <w:p>
-      <w:pPr>
-        <w:rPr>
-          <w:sz w:val="24"/>
-          <w:szCs w:val="24"/>
-        </w:rPr>
-      </w:pPr>
-      <w:r>
-        <w:rPr>
-          <w:sz w:val="24"/>
-          <w:szCs w:val="24"/>
-        </w:rPr>
-        <w:fldChar w:fldCharType="begin"/>
-      </w:r>
-      <w:r>
-        <w:rPr>
-          <w:sz w:val="24"/>
-          <w:szCs w:val="24"/>
-        </w:rPr>
-        <w:instrText>m:endif</w:instrText>
-      </w:r>
-      <w:r>
-        <w:rPr>
-          <w:sz w:val="24"/>
-          <w:szCs w:val="24"/>
-        </w:rPr>
-        <w:fldChar w:fldCharType="end"/>
-      </w:r>
-    </w:p>
-    <w:p>
-      <w:pPr>
-        <w:pStyle w:val="Titre3"/>
-      </w:pPr>
-      <w:r>
-        <w:t>Tableau des acteurs</w:t>
-      </w:r>
-    </w:p>
-    <w:p>
-      <w:r>
-        <w:fldChar w:fldCharType="begin"/>
-      </w:r>
-      <w:r>
-        <w:instrText xml:space="preserve"> m:</w:instrText>
-      </w:r>
-      <w:r>
-        <w:rPr>
-          <w:b/>
-          <w:i/>
-        </w:rPr>
-        <w:instrText>uc.name</w:instrText>
-      </w:r>
-      <w:r>
-        <w:instrText xml:space="preserve"> </w:instrText>
-      </w:r>
-      <w:r>
-        <w:fldChar w:fldCharType="end"/>
-      </w:r>
-    </w:p>
-    <w:p>
-      <w:pPr>
-        <w:rPr>
-          <w:i/>
-          <w:sz w:val="24"/>
-          <w:szCs w:val="24"/>
-        </w:rPr>
-      </w:pPr>
-      <w:r>
-        <w:rPr>
-          <w:i/>
-          <w:sz w:val="24"/>
-          <w:szCs w:val="24"/>
-        </w:rPr>
-        <w:fldChar w:fldCharType="begin"/>
-      </w:r>
-      <w:r>
-        <w:rPr>
-          <w:i/>
-          <w:sz w:val="24"/>
-          <w:szCs w:val="24"/>
-        </w:rPr>
-        <w:instrText xml:space="preserve"> m:wtable </w:instrText>
-      </w:r>
-      <w:r>
-        <w:rPr>
-          <w:i/>
-          <w:sz w:val="24"/>
-          <w:szCs w:val="24"/>
-        </w:rPr>
-        <w:instrText>description</w:instrText>
-      </w:r>
-      <w:r>
-        <w:rPr>
-          <w:i/>
-          <w:sz w:val="24"/>
-          <w:szCs w:val="24"/>
-        </w:rPr>
-        <w:instrText>Id:"Actors list" object:"uc" create:"true"</w:instrText>
-      </w:r>
-      <w:r>
-        <w:rPr>
-          <w:i/>
-          <w:sz w:val="24"/>
-          <w:szCs w:val="24"/>
-        </w:rPr>
-        <w:instrText xml:space="preserve"> hideTitle:"true"</w:instrText>
-      </w:r>
-      <w:r>
-        <w:rPr>
-          <w:i/>
-          <w:sz w:val="24"/>
-          <w:szCs w:val="24"/>
-        </w:rPr>
-        <w:instrText xml:space="preserve"> </w:instrText>
-      </w:r>
-      <w:r>
-        <w:rPr>
-          <w:i/>
-          <w:sz w:val="24"/>
-          <w:szCs w:val="24"/>
-        </w:rPr>
-        <w:instrText xml:space="preserve"> </w:instrText>
-      </w:r>
-      <w:r>
-        <w:rPr>
-          <w:i/>
-          <w:sz w:val="24"/>
-          <w:szCs w:val="24"/>
-        </w:rPr>
-        <w:fldChar w:fldCharType="end"/>
-      </w:r>
-    </w:p>
-    <w:p>
-      <w:pPr>
-        <w:rPr>
-          <w:i/>
-          <w:sz w:val="24"/>
-          <w:szCs w:val="24"/>
-        </w:rPr>
-      </w:pPr>
-    </w:p>
-    <w:p>
-      <w:pPr>
-        <w:pStyle w:val="Titre3"/>
-      </w:pPr>
-      <w:bookmarkStart w:id="19" w:name="__RefHeading__9585_2056016558"/>
-      <w:bookmarkEnd w:id="19"/>
       <w:r>
         <w:t>C</w:t>
       </w:r>
@@ -5565,8 +5624,8 @@
       <w:pPr>
         <w:pStyle w:val="Titre3"/>
       </w:pPr>
-      <w:bookmarkStart w:id="20" w:name="__RefHeading__9587_2056016558"/>
-      <w:bookmarkEnd w:id="20"/>
+      <w:bookmarkStart w:id="19" w:name="__RefHeading__9587_2056016558"/>
+      <w:bookmarkEnd w:id="19"/>
       <w:r>
         <w:t>CMMI</w:t>
       </w:r>
@@ -6141,147 +6200,262 @@
       <w:pPr>
         <w:pStyle w:val="Titre4"/>
       </w:pPr>
-      <w:bookmarkStart w:id="21" w:name="__RefHeading__9589_2056016558"/>
+      <w:bookmarkStart w:id="20" w:name="__RefHeading__9589_2056016558"/>
+      <w:bookmarkEnd w:id="20"/>
+      <w:r>
+        <w:t>Description</w:t>
+      </w:r>
+    </w:p>
+    <w:p>
+      <w:pPr>
+        <w:rPr>
+          <w:sz w:val="24"/>
+          <w:szCs w:val="24"/>
+        </w:rPr>
+      </w:pPr>
+      <w:r>
+        <w:rPr>
+          <w:sz w:val="24"/>
+          <w:szCs w:val="24"/>
+        </w:rPr>
+        <w:fldChar w:fldCharType="begin"/>
+      </w:r>
+      <w:r>
+        <w:rPr>
+          <w:sz w:val="24"/>
+          <w:szCs w:val="24"/>
+        </w:rPr>
+        <w:instrText xml:space="preserve"> m:task.description</w:instrText>
+      </w:r>
+      <w:r>
+        <w:rPr>
+          <w:sz w:val="24"/>
+          <w:szCs w:val="24"/>
+        </w:rPr>
+        <w:fldChar w:fldCharType="end"/>
+      </w:r>
+    </w:p>
+    <w:p>
+      <w:pPr>
+        <w:pStyle w:val="Titre4"/>
+      </w:pPr>
+      <w:bookmarkStart w:id="21" w:name="__RefHeading__9591_2056016558"/>
       <w:bookmarkEnd w:id="21"/>
       <w:r>
-        <w:t>Description</w:t>
-      </w:r>
-    </w:p>
-    <w:p>
-      <w:pPr>
-        <w:rPr>
-          <w:sz w:val="24"/>
-          <w:szCs w:val="24"/>
-        </w:rPr>
-      </w:pPr>
-      <w:r>
-        <w:rPr>
-          <w:sz w:val="24"/>
-          <w:szCs w:val="24"/>
-        </w:rPr>
+        <w:t>Plan d'actions</w:t>
+      </w:r>
+    </w:p>
+    <w:p>
+      <w:r>
         <w:fldChar w:fldCharType="begin"/>
       </w:r>
       <w:r>
-        <w:rPr>
-          <w:sz w:val="24"/>
-          <w:szCs w:val="24"/>
-        </w:rPr>
-        <w:instrText xml:space="preserve"> m:task.description</w:instrText>
-      </w:r>
-      <w:r>
-        <w:rPr>
-          <w:sz w:val="24"/>
-          <w:szCs w:val="24"/>
-        </w:rPr>
+        <w:instrText xml:space="preserve"> m:if task.</w:instrText>
+      </w:r>
+      <w:r>
+        <w:instrText>diagramExistsOnEObject</w:instrText>
+      </w:r>
+      <w:r>
+        <w:instrText>('</w:instrText>
+      </w:r>
+      <w:r>
+        <w:instrText>Actions Plan</w:instrText>
+      </w:r>
+      <w:r>
+        <w:instrText xml:space="preserve">') </w:instrText>
+      </w:r>
+      <w:r>
         <w:fldChar w:fldCharType="end"/>
       </w:r>
     </w:p>
     <w:p>
+      <w:r>
+        <w:fldChar w:fldCharType="begin"/>
+      </w:r>
+      <w:r>
+        <w:instrText>m:diagram  descript</w:instrText>
+      </w:r>
+      <w:r>
+        <w:instrText>i</w:instrText>
+      </w:r>
+      <w:r>
+        <w:instrText>onId:"</w:instrText>
+      </w:r>
+      <w:r>
+        <w:instrText>Actions Plan</w:instrText>
+      </w:r>
+      <w:r>
+        <w:instrText>" object:"task" width:"300" heigh</w:instrText>
+      </w:r>
+      <w:r>
+        <w:instrText>t</w:instrText>
+      </w:r>
+      <w:r>
+        <w:instrText>:"</w:instrText>
+      </w:r>
+      <w:r>
+        <w:instrText>200</w:instrText>
+      </w:r>
+      <w:r>
+        <w:instrText>"</w:instrText>
+      </w:r>
+      <w:r>
+        <w:fldChar w:fldCharType="end"/>
+      </w:r>
+    </w:p>
+    <w:p>
+      <w:pPr>
+        <w:rPr>
+          <w:sz w:val="24"/>
+        </w:rPr>
+      </w:pPr>
+      <w:r>
+        <w:fldChar w:fldCharType="begin"/>
+      </w:r>
+      <w:r>
+        <w:instrText xml:space="preserve"> m:else </w:instrText>
+      </w:r>
+      <w:r>
+        <w:fldChar w:fldCharType="end"/>
+      </w:r>
+      <w:r>
+        <w:rPr>
+          <w:sz w:val="24"/>
+        </w:rPr>
+        <w:t xml:space="preserve">Il n’y a pas de </w:t>
+      </w:r>
+      <w:r>
+        <w:rPr>
+          <w:sz w:val="24"/>
+        </w:rPr>
+        <w:t>plan d’action pour cette tâche.</w:t>
+      </w:r>
+      <w:r>
+        <w:rPr>
+          <w:sz w:val="24"/>
+        </w:rPr>
+        <w:fldChar w:fldCharType="begin"/>
+      </w:r>
+      <w:r>
+        <w:rPr>
+          <w:sz w:val="24"/>
+        </w:rPr>
+        <w:instrText>m:endif</w:instrText>
+      </w:r>
+      <w:r>
+        <w:rPr>
+          <w:sz w:val="24"/>
+        </w:rPr>
+        <w:fldChar w:fldCharType="end"/>
+      </w:r>
+    </w:p>
+    <w:p>
       <w:pPr>
         <w:pStyle w:val="Titre4"/>
       </w:pPr>
-      <w:bookmarkStart w:id="22" w:name="__RefHeading__9591_2056016558"/>
+      <w:bookmarkStart w:id="22" w:name="__RefHeading__9593_2056016558"/>
       <w:bookmarkEnd w:id="22"/>
-      <w:r>
-        <w:t>Plan d'actions</w:t>
-      </w:r>
-    </w:p>
-    <w:p>
-      <w:r>
+      <w:proofErr w:type="spellStart"/>
+      <w:r>
+        <w:t>Pré-conditions</w:t>
+      </w:r>
+      <w:proofErr w:type="spellEnd"/>
+    </w:p>
+    <w:p>
+      <w:pPr>
+        <w:rPr>
+          <w:sz w:val="24"/>
+        </w:rPr>
+      </w:pPr>
+      <w:r>
+        <w:rPr>
+          <w:sz w:val="24"/>
+        </w:rPr>
         <w:fldChar w:fldCharType="begin"/>
       </w:r>
       <w:r>
-        <w:instrText xml:space="preserve"> m:if task.</w:instrText>
-      </w:r>
-      <w:r>
-        <w:instrText>diagramExistsOnEObject</w:instrText>
-      </w:r>
-      <w:r>
-        <w:instrText>('</w:instrText>
-      </w:r>
-      <w:r>
-        <w:instrText>Actions Plan</w:instrText>
-      </w:r>
-      <w:r>
-        <w:instrText xml:space="preserve">') </w:instrText>
-      </w:r>
-      <w:r>
+        <w:rPr>
+          <w:sz w:val="24"/>
+        </w:rPr>
+        <w:instrText xml:space="preserve"> m:if task.precondit</w:instrText>
+      </w:r>
+      <w:r>
+        <w:rPr>
+          <w:sz w:val="24"/>
+        </w:rPr>
+        <w:instrText>ions=null or task.preconditions-&gt;isEmpty()</w:instrText>
+      </w:r>
+      <w:r>
+        <w:rPr>
+          <w:sz w:val="24"/>
+        </w:rPr>
         <w:fldChar w:fldCharType="end"/>
       </w:r>
-    </w:p>
-    <w:p>
-      <w:r>
+      <w:r>
+        <w:rPr>
+          <w:sz w:val="24"/>
+        </w:rPr>
+        <w:t xml:space="preserve"> </w:t>
+      </w:r>
+      <w:r>
+        <w:rPr>
+          <w:sz w:val="24"/>
+        </w:rPr>
+        <w:t>Pré conditions non renseignées</w:t>
+      </w:r>
+      <w:r>
+        <w:rPr>
+          <w:sz w:val="24"/>
+        </w:rPr>
+        <w:t>.</w:t>
+      </w:r>
+      <w:r>
+        <w:rPr>
+          <w:sz w:val="24"/>
+        </w:rPr>
         <w:fldChar w:fldCharType="begin"/>
       </w:r>
       <w:r>
-        <w:instrText>m:diagram  descript</w:instrText>
-      </w:r>
-      <w:r>
-        <w:instrText>i</w:instrText>
-      </w:r>
-      <w:r>
-        <w:instrText>onId:"</w:instrText>
-      </w:r>
-      <w:r>
-        <w:instrText>Actions Plan</w:instrText>
-      </w:r>
-      <w:r>
-        <w:instrText>" object:"task" width:"300" heigh</w:instrText>
-      </w:r>
-      <w:r>
-        <w:instrText>t</w:instrText>
-      </w:r>
-      <w:r>
-        <w:instrText>:"</w:instrText>
-      </w:r>
-      <w:r>
-        <w:instrText>200</w:instrText>
-      </w:r>
-      <w:r>
-        <w:instrText>"</w:instrText>
-      </w:r>
-      <w:r>
+        <w:rPr>
+          <w:sz w:val="24"/>
+        </w:rPr>
+        <w:instrText xml:space="preserve"> m:else </w:instrText>
+      </w:r>
+      <w:r>
+        <w:rPr>
+          <w:sz w:val="24"/>
+        </w:rPr>
         <w:fldChar w:fldCharType="end"/>
       </w:r>
-    </w:p>
-    <w:p>
-      <w:pPr>
-        <w:rPr>
-          <w:sz w:val="24"/>
-        </w:rPr>
-      </w:pPr>
-      <w:r>
+      <w:r>
+        <w:rPr>
+          <w:sz w:val="24"/>
+        </w:rPr>
         <w:fldChar w:fldCharType="begin"/>
       </w:r>
       <w:r>
-        <w:instrText xml:space="preserve"> m:else </w:instrText>
-      </w:r>
-      <w:r>
+        <w:rPr>
+          <w:sz w:val="24"/>
+        </w:rPr>
+        <w:instrText xml:space="preserve"> m:task.preconditions </w:instrText>
+      </w:r>
+      <w:r>
+        <w:rPr>
+          <w:sz w:val="24"/>
+        </w:rPr>
         <w:fldChar w:fldCharType="end"/>
       </w:r>
       <w:r>
         <w:rPr>
           <w:sz w:val="24"/>
         </w:rPr>
-        <w:t xml:space="preserve">Il n’y a pas de </w:t>
-      </w:r>
-      <w:r>
-        <w:rPr>
-          <w:sz w:val="24"/>
-        </w:rPr>
-        <w:t>plan d’action pour cette tâche.</w:t>
-      </w:r>
-      <w:r>
-        <w:rPr>
-          <w:sz w:val="24"/>
-        </w:rPr>
         <w:fldChar w:fldCharType="begin"/>
       </w:r>
       <w:r>
         <w:rPr>
           <w:sz w:val="24"/>
         </w:rPr>
-        <w:instrText>m:endif</w:instrText>
+        <w:instrText xml:space="preserve"> m:endif </w:instrText>
       </w:r>
       <w:r>
         <w:rPr>
@@ -6294,124 +6468,13 @@
       <w:pPr>
         <w:pStyle w:val="Titre4"/>
       </w:pPr>
-      <w:bookmarkStart w:id="23" w:name="__RefHeading__9593_2056016558"/>
+      <w:bookmarkStart w:id="23" w:name="__RefHeading__9595_2056016558"/>
       <w:bookmarkEnd w:id="23"/>
-      <w:r>
-        <w:t>Pré-conditions</w:t>
-      </w:r>
-    </w:p>
-    <w:p>
-      <w:pPr>
-        <w:rPr>
-          <w:sz w:val="24"/>
-        </w:rPr>
-      </w:pPr>
-      <w:r>
-        <w:rPr>
-          <w:sz w:val="24"/>
-        </w:rPr>
-        <w:fldChar w:fldCharType="begin"/>
-      </w:r>
-      <w:r>
-        <w:rPr>
-          <w:sz w:val="24"/>
-        </w:rPr>
-        <w:instrText xml:space="preserve"> m:if task.precondit</w:instrText>
-      </w:r>
-      <w:r>
-        <w:rPr>
-          <w:sz w:val="24"/>
-        </w:rPr>
-        <w:instrText>ions=null or task.preconditions-&gt;isEmpty()</w:instrText>
-      </w:r>
-      <w:r>
-        <w:rPr>
-          <w:sz w:val="24"/>
-        </w:rPr>
-        <w:fldChar w:fldCharType="end"/>
-      </w:r>
-      <w:r>
-        <w:rPr>
-          <w:sz w:val="24"/>
-        </w:rPr>
-        <w:t xml:space="preserve"> </w:t>
-      </w:r>
-      <w:r>
-        <w:rPr>
-          <w:sz w:val="24"/>
-        </w:rPr>
-        <w:t>Pré conditions non renseignées</w:t>
-      </w:r>
-      <w:r>
-        <w:rPr>
-          <w:sz w:val="24"/>
-        </w:rPr>
-        <w:t>.</w:t>
-      </w:r>
-      <w:r>
-        <w:rPr>
-          <w:sz w:val="24"/>
-        </w:rPr>
-        <w:fldChar w:fldCharType="begin"/>
-      </w:r>
-      <w:r>
-        <w:rPr>
-          <w:sz w:val="24"/>
-        </w:rPr>
-        <w:instrText xml:space="preserve"> m:else </w:instrText>
-      </w:r>
-      <w:r>
-        <w:rPr>
-          <w:sz w:val="24"/>
-        </w:rPr>
-        <w:fldChar w:fldCharType="end"/>
-      </w:r>
-      <w:r>
-        <w:rPr>
-          <w:sz w:val="24"/>
-        </w:rPr>
-        <w:fldChar w:fldCharType="begin"/>
-      </w:r>
-      <w:r>
-        <w:rPr>
-          <w:sz w:val="24"/>
-        </w:rPr>
-        <w:instrText xml:space="preserve"> m:task.preconditions </w:instrText>
-      </w:r>
-      <w:r>
-        <w:rPr>
-          <w:sz w:val="24"/>
-        </w:rPr>
-        <w:fldChar w:fldCharType="end"/>
-      </w:r>
-      <w:r>
-        <w:rPr>
-          <w:sz w:val="24"/>
-        </w:rPr>
-        <w:fldChar w:fldCharType="begin"/>
-      </w:r>
-      <w:r>
-        <w:rPr>
-          <w:sz w:val="24"/>
-        </w:rPr>
-        <w:instrText xml:space="preserve"> m:endif </w:instrText>
-      </w:r>
-      <w:r>
-        <w:rPr>
-          <w:sz w:val="24"/>
-        </w:rPr>
-        <w:fldChar w:fldCharType="end"/>
-      </w:r>
-    </w:p>
-    <w:p>
-      <w:pPr>
-        <w:pStyle w:val="Titre4"/>
-      </w:pPr>
-      <w:bookmarkStart w:id="24" w:name="__RefHeading__9595_2056016558"/>
-      <w:bookmarkEnd w:id="24"/>
+      <w:proofErr w:type="spellStart"/>
       <w:r>
         <w:t>Post-conditions</w:t>
       </w:r>
+      <w:proofErr w:type="spellEnd"/>
     </w:p>
     <w:p>
       <w:pPr>
@@ -6778,8 +6841,8 @@
       <w:pPr>
         <w:pStyle w:val="Titre4"/>
       </w:pPr>
-      <w:bookmarkStart w:id="25" w:name="__RefHeading__9597_2056016558"/>
-      <w:bookmarkEnd w:id="25"/>
+      <w:bookmarkStart w:id="24" w:name="__RefHeading__9597_2056016558"/>
+      <w:bookmarkEnd w:id="24"/>
       <w:r>
         <w:t>Exigences</w:t>
       </w:r>
@@ -8288,8 +8351,17 @@
           <w:i/>
           <w:sz w:val="24"/>
         </w:rPr>
-        <w:t xml:space="preserve"> noeuds</w:t>
-      </w:r>
+        <w:t xml:space="preserve"> </w:t>
+      </w:r>
+      <w:proofErr w:type="spellStart"/>
+      <w:r>
+        <w:rPr>
+          <w:i/>
+          <w:sz w:val="24"/>
+        </w:rPr>
+        <w:t>noeuds</w:t>
+      </w:r>
+      <w:proofErr w:type="spellEnd"/>
     </w:p>
     <w:p>
       <w:pPr>
@@ -9352,22 +9424,30 @@
       <w:pPr>
         <w:pStyle w:val="Titre1"/>
       </w:pPr>
-      <w:bookmarkStart w:id="26" w:name="_Toc465952534"/>
+      <w:bookmarkStart w:id="25" w:name="_Toc465952534"/>
       <w:r>
         <w:lastRenderedPageBreak/>
         <w:t>Annexes</w:t>
       </w:r>
+      <w:bookmarkEnd w:id="25"/>
+    </w:p>
+    <w:p>
+      <w:pPr>
+        <w:pStyle w:val="Titre2"/>
+      </w:pPr>
+      <w:bookmarkStart w:id="26" w:name="_Toc465952535"/>
+      <w:r>
+        <w:t xml:space="preserve">Les </w:t>
+      </w:r>
+      <w:proofErr w:type="spellStart"/>
+      <w:r>
+        <w:t>Users</w:t>
+      </w:r>
+      <w:proofErr w:type="spellEnd"/>
+      <w:r>
+        <w:t xml:space="preserve"> Story</w:t>
+      </w:r>
       <w:bookmarkEnd w:id="26"/>
-    </w:p>
-    <w:p>
-      <w:pPr>
-        <w:pStyle w:val="Titre2"/>
-      </w:pPr>
-      <w:bookmarkStart w:id="27" w:name="_Toc465952535"/>
-      <w:r>
-        <w:t>Les Users Story</w:t>
-      </w:r>
-      <w:bookmarkEnd w:id="27"/>
     </w:p>
     <w:p>
       <w:r>
@@ -9744,13 +9824,13 @@
       <w:pPr>
         <w:pStyle w:val="Titre2"/>
       </w:pPr>
-      <w:bookmarkStart w:id="28" w:name="__RefHeading__9603_2056016558"/>
-      <w:bookmarkStart w:id="29" w:name="_Toc465952536"/>
+      <w:bookmarkStart w:id="27" w:name="__RefHeading__9603_2056016558"/>
+      <w:bookmarkStart w:id="28" w:name="_Toc465952536"/>
+      <w:bookmarkEnd w:id="27"/>
+      <w:r>
+        <w:t>Les classes participantes</w:t>
+      </w:r>
       <w:bookmarkEnd w:id="28"/>
-      <w:r>
-        <w:t>Les classes participantes</w:t>
-      </w:r>
-      <w:bookmarkEnd w:id="29"/>
     </w:p>
     <w:p>
       <w:r>
@@ -9766,7 +9846,15 @@
         <w:fldChar w:fldCharType="end"/>
       </w:r>
       <w:r>
-        <w:t>Pas de namespaces définis.</w:t>
+        <w:t xml:space="preserve">Pas de </w:t>
+      </w:r>
+      <w:proofErr w:type="spellStart"/>
+      <w:r>
+        <w:t>namespaces</w:t>
+      </w:r>
+      <w:proofErr w:type="spellEnd"/>
+      <w:r>
+        <w:t xml:space="preserve"> définis.</w:t>
       </w:r>
       <w:r>
         <w:fldChar w:fldCharType="begin"/>
@@ -9783,8 +9871,13 @@
         <w:pStyle w:val="Titre3"/>
       </w:pPr>
       <w:r>
-        <w:t>La hiérarchie des namespaces</w:t>
-      </w:r>
+        <w:t xml:space="preserve">La hiérarchie des </w:t>
+      </w:r>
+      <w:proofErr w:type="spellStart"/>
+      <w:r>
+        <w:t>namespaces</w:t>
+      </w:r>
+      <w:proofErr w:type="spellEnd"/>
     </w:p>
     <w:p>
       <w:pPr>
@@ -9954,8 +10047,13 @@
       <w:pPr>
         <w:pStyle w:val="Titre3"/>
       </w:pPr>
-      <w:r>
-        <w:t xml:space="preserve">Namespace : </w:t>
+      <w:proofErr w:type="spellStart"/>
+      <w:r>
+        <w:t>Namespace</w:t>
+      </w:r>
+      <w:proofErr w:type="spellEnd"/>
+      <w:r>
+        <w:t xml:space="preserve"> : </w:t>
       </w:r>
       <w:r>
         <w:fldChar w:fldCharType="begin"/>
@@ -10173,7 +10271,6 @@
         <w:rPr>
           <w:i/>
           <w:sz w:val="24"/>
-          <w:szCs w:val="24"/>
         </w:rPr>
       </w:pPr>
       <w:r>
@@ -10220,36 +10317,38 @@
           <w:i/>
           <w:sz w:val="24"/>
         </w:rPr>
+        <w:instrText>m:endif</w:instrText>
+      </w:r>
+      <w:r>
+        <w:rPr>
+          <w:i/>
+          <w:sz w:val="24"/>
+        </w:rPr>
+        <w:fldChar w:fldCharType="end"/>
+      </w:r>
+    </w:p>
+    <w:bookmarkStart w:id="29" w:name="_GoBack"/>
+    <w:bookmarkEnd w:id="29"/>
+    <w:p>
+      <w:pPr>
+        <w:rPr>
+          <w:i/>
+          <w:sz w:val="24"/>
+        </w:rPr>
+      </w:pPr>
+      <w:r>
+        <w:rPr>
+          <w:i/>
+          <w:sz w:val="24"/>
+        </w:rPr>
+        <w:fldChar w:fldCharType="begin"/>
+      </w:r>
+      <w:r>
+        <w:rPr>
+          <w:i/>
+          <w:sz w:val="24"/>
+        </w:rPr>
         <w:instrText>m:endfor</w:instrText>
-      </w:r>
-      <w:r>
-        <w:rPr>
-          <w:i/>
-          <w:sz w:val="24"/>
-        </w:rPr>
-        <w:fldChar w:fldCharType="end"/>
-      </w:r>
-    </w:p>
-    <w:p>
-      <w:pPr>
-        <w:rPr>
-          <w:i/>
-          <w:sz w:val="24"/>
-        </w:rPr>
-      </w:pPr>
-      <w:r>
-        <w:rPr>
-          <w:i/>
-          <w:sz w:val="24"/>
-        </w:rPr>
-        <w:fldChar w:fldCharType="begin"/>
-      </w:r>
-      <w:r>
-        <w:rPr>
-          <w:i/>
-          <w:sz w:val="24"/>
-        </w:rPr>
-        <w:instrText>m:endif</w:instrText>
       </w:r>
       <w:r>
         <w:rPr>
@@ -10345,7 +10444,7 @@
       <w:rPr>
         <w:noProof/>
       </w:rPr>
-      <w:t>4</w:t>
+      <w:t>11</w:t>
     </w:r>
     <w:r>
       <w:fldChar w:fldCharType="end"/>
@@ -10381,10 +10480,16 @@
       <w:fldChar w:fldCharType="begin"/>
     </w:r>
     <w:r>
-      <w:instrText xml:space="preserve"> m:</w:instrText>
+      <w:instrText>m:</w:instrText>
     </w:r>
     <w:r>
-      <w:instrText>image file:"images/logoProjet.jpg" width:"50" height:"50"</w:instrText>
+      <w:instrText>'images/logo</w:instrText>
+    </w:r>
+    <w:r>
+      <w:instrText>Etablissement</w:instrText>
+    </w:r>
+    <w:r>
+      <w:instrText>.jpg'.asImage().setWidth(50).setHeight(50)</w:instrText>
     </w:r>
     <w:r>
       <w:fldChar w:fldCharType="end"/>
@@ -13136,7 +13241,7 @@
 </file>
 
 <file path=customXml/itemProps1.xml><?xml version="1.0" encoding="utf-8"?>
-<ds:datastoreItem xmlns:ds="http://schemas.openxmlformats.org/officeDocument/2006/customXml" ds:itemID="{D09C0D24-9D4B-4459-BC0E-140629062689}">
+<ds:datastoreItem xmlns:ds="http://schemas.openxmlformats.org/officeDocument/2006/customXml" ds:itemID="{B2E977F4-AFDE-45CB-8337-C08743F269B9}">
   <ds:schemaRefs>
     <ds:schemaRef ds:uri="http://schemas.openxmlformats.org/officeDocument/2006/bibliography"/>
   </ds:schemaRefs>

</xml_diff>

<commit_message>
[evolCinematic2021] E-BookStore sample update
</commit_message>
<xml_diff>
--- a/samples/plugins/org.obeonetwork.is.samples/contents/E-BookStore/documentation/doc-src/E-BookStore_GraalSystemAndRequirements_template.docx
+++ b/samples/plugins/org.obeonetwork.is.samples/contents/E-BookStore/documentation/doc-src/E-BookStore_GraalSystemAndRequirements_template.docx
@@ -10317,7 +10317,11 @@
       <w:fldChar w:fldCharType="end"/>
     </w:r>
   </w:p>
-  <w:p/>
+  <w:p>
+    <w:r>
+      <w:t/>
+    </w:r>
+  </w:p>
 </w:ftr>
 </file>
 

</xml_diff>

<commit_message>
[SAFRAN-1240] E-BookStore - Fix Graal template due to M2Doc 4.0.0 and regenerate docx samples
</commit_message>
<xml_diff>
--- a/samples/plugins/org.obeonetwork.is.samples/contents/E-BookStore/documentation/doc-src/E-BookStore_GraalSystemAndRequirements_template.docx
+++ b/samples/plugins/org.obeonetwork.is.samples/contents/E-BookStore/documentation/doc-src/E-BookStore_GraalSystemAndRequirements_template.docx
@@ -1,6 +1,6 @@
 
 <file path=word/document.xml><?xml version="1.0" encoding="utf-8"?>
-<w:document xmlns:ve="http://schemas.openxmlformats.org/markup-compatibility/2006" xmlns:o="urn:schemas-microsoft-com:office:office" xmlns:r="http://schemas.openxmlformats.org/officeDocument/2006/relationships" xmlns:m="http://schemas.openxmlformats.org/officeDocument/2006/math" xmlns:v="urn:schemas-microsoft-com:vml" xmlns:wp="http://schemas.openxmlformats.org/drawingml/2006/wordprocessingDrawing" xmlns:w10="urn:schemas-microsoft-com:office:word" xmlns:w="http://schemas.openxmlformats.org/wordprocessingml/2006/main" xmlns:wne="http://schemas.microsoft.com/office/word/2006/wordml">
+<w:document xmlns:wpc="http://schemas.microsoft.com/office/word/2010/wordprocessingCanvas" xmlns:cx="http://schemas.microsoft.com/office/drawing/2014/chartex" xmlns:cx1="http://schemas.microsoft.com/office/drawing/2015/9/8/chartex" xmlns:cx2="http://schemas.microsoft.com/office/drawing/2015/10/21/chartex" xmlns:cx3="http://schemas.microsoft.com/office/drawing/2016/5/9/chartex" xmlns:cx4="http://schemas.microsoft.com/office/drawing/2016/5/10/chartex" xmlns:cx5="http://schemas.microsoft.com/office/drawing/2016/5/11/chartex" xmlns:cx6="http://schemas.microsoft.com/office/drawing/2016/5/12/chartex" xmlns:cx7="http://schemas.microsoft.com/office/drawing/2016/5/13/chartex" xmlns:cx8="http://schemas.microsoft.com/office/drawing/2016/5/14/chartex" xmlns:mc="http://schemas.openxmlformats.org/markup-compatibility/2006" xmlns:aink="http://schemas.microsoft.com/office/drawing/2016/ink" xmlns:am3d="http://schemas.microsoft.com/office/drawing/2017/model3d" xmlns:o="urn:schemas-microsoft-com:office:office" xmlns:oel="http://schemas.microsoft.com/office/2019/extlst" xmlns:r="http://schemas.openxmlformats.org/officeDocument/2006/relationships" xmlns:m="http://schemas.openxmlformats.org/officeDocument/2006/math" xmlns:v="urn:schemas-microsoft-com:vml" xmlns:wp14="http://schemas.microsoft.com/office/word/2010/wordprocessingDrawing" xmlns:wp="http://schemas.openxmlformats.org/drawingml/2006/wordprocessingDrawing" xmlns:w10="urn:schemas-microsoft-com:office:word" xmlns:w="http://schemas.openxmlformats.org/wordprocessingml/2006/main" xmlns:w14="http://schemas.microsoft.com/office/word/2010/wordml" xmlns:w15="http://schemas.microsoft.com/office/word/2012/wordml" xmlns:w16cex="http://schemas.microsoft.com/office/word/2018/wordml/cex" xmlns:w16cid="http://schemas.microsoft.com/office/word/2016/wordml/cid" xmlns:w16="http://schemas.microsoft.com/office/word/2018/wordml" xmlns:w16sdtdh="http://schemas.microsoft.com/office/word/2020/wordml/sdtdatahash" xmlns:w16se="http://schemas.microsoft.com/office/word/2015/wordml/symex" xmlns:wpg="http://schemas.microsoft.com/office/word/2010/wordprocessingGroup" xmlns:wpi="http://schemas.microsoft.com/office/word/2010/wordprocessingInk" xmlns:wne="http://schemas.microsoft.com/office/word/2006/wordml" xmlns:wps="http://schemas.microsoft.com/office/word/2010/wordprocessingShape" mc:Ignorable="w14 w15 w16se w16cid w16 w16cex w16sdtdh wp14">
   <w:body>
     <w:p>
       <w:pPr>
@@ -14,9 +14,6 @@
           <w:lang w:val="fr-FR"/>
         </w:rPr>
       </w:pPr>
-      <w:r>
-        <w:t/>
-      </w:r>
     </w:p>
     <w:p>
       <w:pPr>
@@ -30,9 +27,6 @@
           <w:lang w:val="fr-FR"/>
         </w:rPr>
       </w:pPr>
-      <w:r>
-        <w:t/>
-      </w:r>
     </w:p>
     <w:p>
       <w:pPr>
@@ -46,9 +40,6 @@
           <w:lang w:val="fr-FR"/>
         </w:rPr>
       </w:pPr>
-      <w:r>
-        <w:t/>
-      </w:r>
     </w:p>
     <w:p>
       <w:pPr>
@@ -62,9 +53,6 @@
           <w:lang w:val="fr-FR"/>
         </w:rPr>
       </w:pPr>
-      <w:r>
-        <w:t/>
-      </w:r>
     </w:p>
     <w:p>
       <w:pPr>
@@ -84,7 +72,7 @@
           <w:szCs w:val="48"/>
           <w:lang w:val="fr-FR"/>
         </w:rPr>
-        <w:t xml:space="preserve">{m:nomProjet}</w:t>
+        <w:t>{m:nomProjet}</w:t>
       </w:r>
     </w:p>
     <w:p>
@@ -96,9 +84,6 @@
           <w:szCs w:val="20"/>
         </w:rPr>
       </w:pPr>
-      <w:r>
-        <w:t/>
-      </w:r>
     </w:p>
     <w:p>
       <w:pPr>
@@ -109,9 +94,6 @@
           <w:szCs w:val="20"/>
         </w:rPr>
       </w:pPr>
-      <w:r>
-        <w:t/>
-      </w:r>
     </w:p>
     <w:p>
       <w:pPr>
@@ -122,9 +104,6 @@
           <w:szCs w:val="20"/>
         </w:rPr>
       </w:pPr>
-      <w:r>
-        <w:t/>
-      </w:r>
     </w:p>
     <w:p>
       <w:pPr>
@@ -165,9 +144,6 @@
           <w:lang w:eastAsia="fr-FR"/>
         </w:rPr>
       </w:pPr>
-      <w:r>
-        <w:t/>
-      </w:r>
     </w:p>
     <w:p>
       <w:pPr>
@@ -191,9 +167,6 @@
           <w:szCs w:val="20"/>
         </w:rPr>
       </w:pPr>
-      <w:r>
-        <w:t/>
-      </w:r>
     </w:p>
     <w:p>
       <w:pPr>
@@ -204,9 +177,6 @@
           <w:szCs w:val="20"/>
         </w:rPr>
       </w:pPr>
-      <w:r>
-        <w:t/>
-      </w:r>
     </w:p>
     <w:p>
       <w:pPr>
@@ -217,9 +187,6 @@
           <w:szCs w:val="20"/>
         </w:rPr>
       </w:pPr>
-      <w:r>
-        <w:t/>
-      </w:r>
     </w:p>
     <w:p>
       <w:r>
@@ -253,7 +220,7 @@
         <w:rPr>
           <w:highlight w:val="green"/>
         </w:rPr>
-        <w:t xml:space="preserve">'}</w:t>
+        <w:t>'}</w:t>
       </w:r>
     </w:p>
     <w:tbl>
@@ -272,7 +239,7 @@
           <w:left w:w="70" w:type="dxa"/>
           <w:right w:w="70" w:type="dxa"/>
         </w:tblCellMar>
-        <w:tblLook w:val="0000"/>
+        <w:tblLook w:val="0000" w:firstRow="0" w:lastRow="0" w:firstColumn="0" w:lastColumn="0" w:noHBand="0" w:noVBand="0"/>
       </w:tblPr>
       <w:tblGrid>
         <w:gridCol w:w="1283"/>
@@ -375,44 +342,28 @@
             <w:tcW w:w="2410" w:type="dxa"/>
             <w:vAlign w:val="center"/>
           </w:tcPr>
-          <w:p>
-            <w:r>
-              <w:t/>
-            </w:r>
-          </w:p>
+          <w:p/>
         </w:tc>
         <w:tc>
           <w:tcPr>
             <w:tcW w:w="2977" w:type="dxa"/>
             <w:vAlign w:val="center"/>
           </w:tcPr>
-          <w:p>
-            <w:r>
-              <w:t/>
-            </w:r>
-          </w:p>
+          <w:p/>
         </w:tc>
         <w:tc>
           <w:tcPr>
             <w:tcW w:w="1185" w:type="dxa"/>
             <w:vAlign w:val="center"/>
           </w:tcPr>
-          <w:p>
-            <w:r>
-              <w:t/>
-            </w:r>
-          </w:p>
+          <w:p/>
         </w:tc>
         <w:tc>
           <w:tcPr>
             <w:tcW w:w="1791" w:type="dxa"/>
             <w:vAlign w:val="center"/>
           </w:tcPr>
-          <w:p>
-            <w:r>
-              <w:t/>
-            </w:r>
-          </w:p>
+          <w:p/>
         </w:tc>
       </w:tr>
       <w:tr>
@@ -436,44 +387,28 @@
             <w:tcW w:w="2410" w:type="dxa"/>
             <w:vAlign w:val="center"/>
           </w:tcPr>
-          <w:p>
-            <w:r>
-              <w:t/>
-            </w:r>
-          </w:p>
+          <w:p/>
         </w:tc>
         <w:tc>
           <w:tcPr>
             <w:tcW w:w="2977" w:type="dxa"/>
             <w:vAlign w:val="center"/>
           </w:tcPr>
-          <w:p>
-            <w:r>
-              <w:t/>
-            </w:r>
-          </w:p>
+          <w:p/>
         </w:tc>
         <w:tc>
           <w:tcPr>
             <w:tcW w:w="1185" w:type="dxa"/>
             <w:vAlign w:val="center"/>
           </w:tcPr>
-          <w:p>
-            <w:r>
-              <w:t/>
-            </w:r>
-          </w:p>
+          <w:p/>
         </w:tc>
         <w:tc>
           <w:tcPr>
             <w:tcW w:w="1791" w:type="dxa"/>
             <w:vAlign w:val="center"/>
           </w:tcPr>
-          <w:p>
-            <w:r>
-              <w:t/>
-            </w:r>
-          </w:p>
+          <w:p/>
         </w:tc>
       </w:tr>
       <w:tr>
@@ -497,44 +432,28 @@
             <w:tcW w:w="2410" w:type="dxa"/>
             <w:vAlign w:val="center"/>
           </w:tcPr>
-          <w:p>
-            <w:r>
-              <w:t/>
-            </w:r>
-          </w:p>
+          <w:p/>
         </w:tc>
         <w:tc>
           <w:tcPr>
             <w:tcW w:w="2977" w:type="dxa"/>
             <w:vAlign w:val="center"/>
           </w:tcPr>
-          <w:p>
-            <w:r>
-              <w:t/>
-            </w:r>
-          </w:p>
+          <w:p/>
         </w:tc>
         <w:tc>
           <w:tcPr>
             <w:tcW w:w="1185" w:type="dxa"/>
             <w:vAlign w:val="center"/>
           </w:tcPr>
-          <w:p>
-            <w:r>
-              <w:t/>
-            </w:r>
-          </w:p>
+          <w:p/>
         </w:tc>
         <w:tc>
           <w:tcPr>
             <w:tcW w:w="1791" w:type="dxa"/>
             <w:vAlign w:val="center"/>
           </w:tcPr>
-          <w:p>
-            <w:r>
-              <w:t/>
-            </w:r>
-          </w:p>
+          <w:p/>
         </w:tc>
       </w:tr>
       <w:tr>
@@ -558,72 +477,40 @@
             <w:tcW w:w="2410" w:type="dxa"/>
             <w:vAlign w:val="center"/>
           </w:tcPr>
-          <w:p>
-            <w:r>
-              <w:t/>
-            </w:r>
-          </w:p>
+          <w:p/>
         </w:tc>
         <w:tc>
           <w:tcPr>
             <w:tcW w:w="2977" w:type="dxa"/>
             <w:vAlign w:val="center"/>
           </w:tcPr>
-          <w:p>
-            <w:r>
-              <w:t/>
-            </w:r>
-          </w:p>
+          <w:p/>
         </w:tc>
         <w:tc>
           <w:tcPr>
             <w:tcW w:w="1185" w:type="dxa"/>
             <w:vAlign w:val="center"/>
           </w:tcPr>
-          <w:p>
-            <w:r>
-              <w:t/>
-            </w:r>
-          </w:p>
+          <w:p/>
         </w:tc>
         <w:tc>
           <w:tcPr>
             <w:tcW w:w="1791" w:type="dxa"/>
             <w:vAlign w:val="center"/>
           </w:tcPr>
-          <w:p>
-            <w:r>
-              <w:t/>
-            </w:r>
-          </w:p>
+          <w:p/>
         </w:tc>
       </w:tr>
     </w:tbl>
-    <w:p>
-      <w:r>
-        <w:t/>
-      </w:r>
-    </w:p>
-    <w:p>
-      <w:r>
-        <w:t/>
-      </w:r>
-    </w:p>
-    <w:p>
-      <w:r>
-        <w:t/>
-      </w:r>
-    </w:p>
+    <w:p/>
+    <w:p/>
+    <w:p/>
     <w:p>
       <w:r>
         <w:t>Historique des versions du document</w:t>
       </w:r>
     </w:p>
-    <w:p>
-      <w:r>
-        <w:t/>
-      </w:r>
-    </w:p>
+    <w:p/>
     <w:tbl>
       <w:tblPr>
         <w:tblW w:w="9072" w:type="dxa"/>
@@ -641,7 +528,7 @@
           <w:left w:w="70" w:type="dxa"/>
           <w:right w:w="70" w:type="dxa"/>
         </w:tblCellMar>
-        <w:tblLook w:val="0000"/>
+        <w:tblLook w:val="0000" w:firstRow="0" w:lastRow="0" w:firstColumn="0" w:lastColumn="0" w:noHBand="0" w:noVBand="0"/>
       </w:tblPr>
       <w:tblGrid>
         <w:gridCol w:w="1134"/>
@@ -750,41 +637,25 @@
           <w:tcPr>
             <w:tcW w:w="1134" w:type="dxa"/>
           </w:tcPr>
-          <w:p>
-            <w:r>
-              <w:t/>
-            </w:r>
-          </w:p>
+          <w:p/>
         </w:tc>
         <w:tc>
           <w:tcPr>
             <w:tcW w:w="1418" w:type="dxa"/>
           </w:tcPr>
-          <w:p>
-            <w:r>
-              <w:t/>
-            </w:r>
-          </w:p>
+          <w:p/>
         </w:tc>
         <w:tc>
           <w:tcPr>
             <w:tcW w:w="3969" w:type="dxa"/>
           </w:tcPr>
-          <w:p>
-            <w:r>
-              <w:t/>
-            </w:r>
-          </w:p>
+          <w:p/>
         </w:tc>
         <w:tc>
           <w:tcPr>
             <w:tcW w:w="2551" w:type="dxa"/>
           </w:tcPr>
-          <w:p>
-            <w:r>
-              <w:t/>
-            </w:r>
-          </w:p>
+          <w:p/>
         </w:tc>
       </w:tr>
       <w:tr>
@@ -792,41 +663,25 @@
           <w:tcPr>
             <w:tcW w:w="1134" w:type="dxa"/>
           </w:tcPr>
-          <w:p>
-            <w:r>
-              <w:t/>
-            </w:r>
-          </w:p>
+          <w:p/>
         </w:tc>
         <w:tc>
           <w:tcPr>
             <w:tcW w:w="1418" w:type="dxa"/>
           </w:tcPr>
-          <w:p>
-            <w:r>
-              <w:t/>
-            </w:r>
-          </w:p>
+          <w:p/>
         </w:tc>
         <w:tc>
           <w:tcPr>
             <w:tcW w:w="3969" w:type="dxa"/>
           </w:tcPr>
-          <w:p>
-            <w:r>
-              <w:t/>
-            </w:r>
-          </w:p>
+          <w:p/>
         </w:tc>
         <w:tc>
           <w:tcPr>
             <w:tcW w:w="2551" w:type="dxa"/>
           </w:tcPr>
-          <w:p>
-            <w:r>
-              <w:t/>
-            </w:r>
-          </w:p>
+          <w:p/>
         </w:tc>
       </w:tr>
       <w:tr>
@@ -834,41 +689,25 @@
           <w:tcPr>
             <w:tcW w:w="1134" w:type="dxa"/>
           </w:tcPr>
-          <w:p>
-            <w:r>
-              <w:t/>
-            </w:r>
-          </w:p>
+          <w:p/>
         </w:tc>
         <w:tc>
           <w:tcPr>
             <w:tcW w:w="1418" w:type="dxa"/>
           </w:tcPr>
-          <w:p>
-            <w:r>
-              <w:t/>
-            </w:r>
-          </w:p>
+          <w:p/>
         </w:tc>
         <w:tc>
           <w:tcPr>
             <w:tcW w:w="3969" w:type="dxa"/>
           </w:tcPr>
-          <w:p>
-            <w:r>
-              <w:t/>
-            </w:r>
-          </w:p>
+          <w:p/>
         </w:tc>
         <w:tc>
           <w:tcPr>
             <w:tcW w:w="2551" w:type="dxa"/>
           </w:tcPr>
-          <w:p>
-            <w:r>
-              <w:t/>
-            </w:r>
-          </w:p>
+          <w:p/>
         </w:tc>
       </w:tr>
     </w:tbl>
@@ -879,7 +718,7 @@
           <w:highlight w:val="green"/>
           <w:lang w:eastAsia="fr-FR"/>
         </w:rPr>
-        <w:t xml:space="preserve">{m:enduserdoc}</w:t>
+        <w:t>{m:enduserdoc}</w:t>
       </w:r>
       <w:r>
         <w:br w:type="page"/>
@@ -2216,9 +2055,6 @@
       <w:pPr>
         <w:pStyle w:val="BodyText"/>
       </w:pPr>
-      <w:r>
-        <w:t/>
-      </w:r>
     </w:p>
     <w:p>
       <w:pPr>
@@ -2270,9 +2106,6 @@
           <w:lang w:eastAsia="fr-FR"/>
         </w:rPr>
       </w:pPr>
-      <w:r>
-        <w:t/>
-      </w:r>
     </w:p>
     <w:p>
       <w:pPr>
@@ -2612,7 +2445,7 @@
           <w:insideH w:val="single" w:sz="4" w:space="0" w:color="auto"/>
           <w:insideV w:val="single" w:sz="4" w:space="0" w:color="auto"/>
         </w:tblBorders>
-        <w:tblLook w:val="04A0"/>
+        <w:tblLook w:val="04A0" w:firstRow="1" w:lastRow="0" w:firstColumn="1" w:lastColumn="0" w:noHBand="0" w:noVBand="1"/>
       </w:tblPr>
       <w:tblGrid>
         <w:gridCol w:w="1241"/>
@@ -2903,14 +2736,14 @@
           <w:insideH w:val="single" w:sz="4" w:space="0" w:color="auto"/>
           <w:insideV w:val="single" w:sz="4" w:space="0" w:color="auto"/>
         </w:tblBorders>
-        <w:tblLook w:val="04A0"/>
+        <w:tblLook w:val="04A0" w:firstRow="1" w:lastRow="0" w:firstColumn="1" w:lastColumn="0" w:noHBand="0" w:noVBand="1"/>
       </w:tblPr>
       <w:tblGrid>
-        <w:gridCol w:w="1241"/>
-        <w:gridCol w:w="1669"/>
-        <w:gridCol w:w="3451"/>
-        <w:gridCol w:w="1532"/>
-        <w:gridCol w:w="1169"/>
+        <w:gridCol w:w="1045"/>
+        <w:gridCol w:w="1359"/>
+        <w:gridCol w:w="1745"/>
+        <w:gridCol w:w="3643"/>
+        <w:gridCol w:w="1496"/>
       </w:tblGrid>
       <w:tr>
         <w:tc>
@@ -3002,28 +2835,14 @@
                 <w:sz w:val="24"/>
                 <w:szCs w:val="24"/>
               </w:rPr>
-              <w:t>{m:if req.status=null or req.status=''}</w:t>
+              <w:t>{m:if req.status=null or req.status=''}Non renseigné{m:else}</w:t>
             </w:r>
             <w:r>
               <w:rPr>
                 <w:sz w:val="24"/>
                 <w:szCs w:val="24"/>
               </w:rPr>
-              <w:t>Non renseigné</w:t>
-            </w:r>
-            <w:r>
-              <w:rPr>
-                <w:sz w:val="24"/>
-                <w:szCs w:val="24"/>
-              </w:rPr>
-              <w:t>{m:else}</w:t>
-            </w:r>
-            <w:r>
-              <w:rPr>
-                <w:sz w:val="24"/>
-                <w:szCs w:val="24"/>
-              </w:rPr>
-              <w:t xml:space="preserve">{m:req.status}</w:t>
+              <w:t>{m:req.status}</w:t>
             </w:r>
             <w:r>
               <w:rPr>
@@ -3139,7 +2958,7 @@
         <w:rPr>
           <w:highlight w:val="green"/>
         </w:rPr>
-        <w:t xml:space="preserve">{m:enduserdoc}</w:t>
+        <w:t>{m:enduserdoc}</w:t>
       </w:r>
     </w:p>
     <w:p>
@@ -3168,7 +2987,7 @@
         <w:rPr>
           <w:highlight w:val="green"/>
         </w:rPr>
-        <w:t xml:space="preserve">{m:userdoc 'EXIGENCES_METIER'}</w:t>
+        <w:t>{m:userdoc 'EXIGENCES_METIER'}</w:t>
       </w:r>
     </w:p>
     <w:tbl>
@@ -3179,7 +2998,7 @@
           <w:left w:w="0" w:type="dxa"/>
           <w:right w:w="0" w:type="dxa"/>
         </w:tblCellMar>
-        <w:tblLook w:val="04A0"/>
+        <w:tblLook w:val="04A0" w:firstRow="1" w:lastRow="0" w:firstColumn="1" w:lastColumn="0" w:noHBand="0" w:noVBand="1"/>
       </w:tblPr>
       <w:tblGrid>
         <w:gridCol w:w="1851"/>
@@ -3274,9 +3093,6 @@
                 <w:szCs w:val="20"/>
               </w:rPr>
             </w:pPr>
-            <w:r>
-              <w:t/>
-            </w:r>
           </w:p>
         </w:tc>
         <w:tc>
@@ -3296,9 +3112,6 @@
                 <w:szCs w:val="20"/>
               </w:rPr>
             </w:pPr>
-            <w:r>
-              <w:t/>
-            </w:r>
           </w:p>
         </w:tc>
       </w:tr>
@@ -3320,7 +3133,7 @@
         <w:rPr>
           <w:highlight w:val="green"/>
         </w:rPr>
-        <w:t xml:space="preserve">{m:enduserdoc}</w:t>
+        <w:t>{m:enduserdoc}</w:t>
       </w:r>
     </w:p>
     <w:p>
@@ -3331,6 +3144,7 @@
       <w:bookmarkStart w:id="12" w:name="_Toc465952529"/>
       <w:bookmarkEnd w:id="11"/>
       <w:r>
+        <w:lastRenderedPageBreak/>
         <w:t>Exigences techniques</w:t>
       </w:r>
       <w:bookmarkEnd w:id="12"/>
@@ -3366,7 +3180,7 @@
           <w:left w:w="0" w:type="dxa"/>
           <w:right w:w="0" w:type="dxa"/>
         </w:tblCellMar>
-        <w:tblLook w:val="04A0"/>
+        <w:tblLook w:val="04A0" w:firstRow="1" w:lastRow="0" w:firstColumn="1" w:lastColumn="0" w:noHBand="0" w:noVBand="1"/>
       </w:tblPr>
       <w:tblGrid>
         <w:gridCol w:w="1853"/>
@@ -3440,9 +3254,6 @@
             <w:pPr>
               <w:pStyle w:val="western1"/>
             </w:pPr>
-            <w:r>
-              <w:t/>
-            </w:r>
           </w:p>
         </w:tc>
         <w:tc>
@@ -3454,9 +3265,6 @@
             <w:pPr>
               <w:pStyle w:val="western1"/>
             </w:pPr>
-            <w:r>
-              <w:t/>
-            </w:r>
           </w:p>
         </w:tc>
       </w:tr>
@@ -3467,7 +3275,7 @@
         <w:spacing w:after="240"/>
       </w:pPr>
       <w:r>
-        <w:t xml:space="preserve">{m:enduserdoc}</w:t>
+        <w:t>{m:enduserdoc}</w:t>
       </w:r>
     </w:p>
     <w:p>
@@ -3480,9 +3288,6 @@
           <w:lang w:eastAsia="fr-FR"/>
         </w:rPr>
       </w:pPr>
-      <w:r>
-        <w:t/>
-      </w:r>
     </w:p>
     <w:p>
       <w:pPr>
@@ -3576,7 +3381,7 @@
           <w:i/>
           <w:sz w:val="22"/>
         </w:rPr>
-        <w:t xml:space="preserve">{m:for uc | system.useCases-&gt;sortedBy(u|u.name)}</w:t>
+        <w:t>{m:for uc | system.useCases-&gt;sortedBy(u|u.name)}</w:t>
       </w:r>
     </w:p>
     <w:p>
@@ -3704,28 +3509,7 @@
           <w:sz w:val="24"/>
           <w:szCs w:val="24"/>
         </w:rPr>
-        <w:t>{m:if uc.name.startsWith('MQT -')}</w:t>
-      </w:r>
-      <w:r>
-        <w:rPr>
-          <w:sz w:val="24"/>
-          <w:szCs w:val="24"/>
-        </w:rPr>
-        <w:t xml:space="preserve">{m:uc.name.substring(6)}</w:t>
-      </w:r>
-      <w:r>
-        <w:rPr>
-          <w:sz w:val="24"/>
-          <w:szCs w:val="24"/>
-        </w:rPr>
-        <w:t xml:space="preserve">{m:else}</w:t>
-      </w:r>
-      <w:r>
-        <w:rPr>
-          <w:sz w:val="24"/>
-          <w:szCs w:val="24"/>
-        </w:rPr>
-        <w:t>{m:uc.name}</w:t>
+        <w:t>{m:if uc.name.startsWith('MQT -')}{m:uc.name.substring(6)}{m:else}{m:uc.name}</w:t>
       </w:r>
       <w:r>
         <w:rPr>
@@ -4080,8 +3864,6 @@
         <w:t>uc.name}</w:t>
       </w:r>
     </w:p>
-    <w:bookmarkStart w:id="18" w:name="_GoBack"/>
-    <w:bookmarkEnd w:id="18"/>
     <w:p>
       <w:pPr>
         <w:rPr>
@@ -4115,16 +3897,13 @@
           <w:szCs w:val="24"/>
         </w:rPr>
       </w:pPr>
-      <w:r>
-        <w:t/>
-      </w:r>
     </w:p>
     <w:p>
       <w:pPr>
         <w:pStyle w:val="Titre3"/>
       </w:pPr>
-      <w:bookmarkStart w:id="19" w:name="__RefHeading__9585_2056016558"/>
-      <w:bookmarkEnd w:id="19"/>
+      <w:bookmarkStart w:id="18" w:name="__RefHeading__9585_2056016558"/>
+      <w:bookmarkEnd w:id="18"/>
       <w:r>
         <w:t>C</w:t>
       </w:r>
@@ -4140,7 +3919,7 @@
         <w:t>{m:if uc.domainClasses-&gt;</w:t>
       </w:r>
       <w:r>
-        <w:t xml:space="preserve">size()&gt;0}</w:t>
+        <w:t>size()&gt;0}</w:t>
       </w:r>
     </w:p>
     <w:tbl>
@@ -4154,7 +3933,7 @@
           <w:insideH w:val="single" w:sz="4" w:space="0" w:color="auto"/>
           <w:insideV w:val="single" w:sz="4" w:space="0" w:color="auto"/>
         </w:tblBorders>
-        <w:tblLook w:val="04A0"/>
+        <w:tblLook w:val="04A0" w:firstRow="1" w:lastRow="0" w:firstColumn="1" w:lastColumn="0" w:noHBand="0" w:noVBand="1"/>
       </w:tblPr>
       <w:tblGrid>
         <w:gridCol w:w="2095"/>
@@ -4308,6 +4087,7 @@
           <w:sz w:val="24"/>
           <w:szCs w:val="24"/>
         </w:rPr>
+        <w:lastRenderedPageBreak/>
         <w:t xml:space="preserve">{m:for </w:t>
       </w:r>
       <w:r>
@@ -4381,7 +4161,7 @@
           <w:sz w:val="24"/>
           <w:szCs w:val="24"/>
         </w:rPr>
-        <w:t xml:space="preserve">tr | cl.attributes}</w:t>
+        <w:t>tr | cl.attributes}</w:t>
       </w:r>
     </w:p>
     <w:tbl>
@@ -4395,14 +4175,14 @@
           <w:insideH w:val="single" w:sz="4" w:space="0" w:color="auto"/>
           <w:insideV w:val="single" w:sz="4" w:space="0" w:color="auto"/>
         </w:tblBorders>
-        <w:tblLook w:val="04A0"/>
+        <w:tblLook w:val="04A0" w:firstRow="1" w:lastRow="0" w:firstColumn="1" w:lastColumn="0" w:noHBand="0" w:noVBand="1"/>
       </w:tblPr>
       <w:tblGrid>
-        <w:gridCol w:w="2095"/>
-        <w:gridCol w:w="1716"/>
-        <w:gridCol w:w="1776"/>
-        <w:gridCol w:w="1727"/>
-        <w:gridCol w:w="1748"/>
+        <w:gridCol w:w="1468"/>
+        <w:gridCol w:w="1812"/>
+        <w:gridCol w:w="1886"/>
+        <w:gridCol w:w="1954"/>
+        <w:gridCol w:w="2168"/>
       </w:tblGrid>
       <w:tr>
         <w:tc>
@@ -4736,14 +4516,6 @@
           <w:sz w:val="24"/>
           <w:szCs w:val="24"/>
         </w:rPr>
-        <w:t xml:space="preserve">{m:endfor}</w:t>
-      </w:r>
-      <w:r>
-        <w:rPr>
-          <w:i/>
-          <w:sz w:val="24"/>
-          <w:szCs w:val="24"/>
-        </w:rPr>
         <w:t>{m:endfor}</w:t>
       </w:r>
       <w:r>
@@ -4752,7 +4524,15 @@
           <w:sz w:val="24"/>
           <w:szCs w:val="24"/>
         </w:rPr>
-        <w:t xml:space="preserve">{m:endif}</w:t>
+        <w:t>{m:endfor}</w:t>
+      </w:r>
+      <w:r>
+        <w:rPr>
+          <w:i/>
+          <w:sz w:val="24"/>
+          <w:szCs w:val="24"/>
+        </w:rPr>
+        <w:t>{m:endif}</w:t>
       </w:r>
     </w:p>
     <w:p>
@@ -4776,10 +4556,9 @@
       <w:pPr>
         <w:pStyle w:val="Titre3"/>
       </w:pPr>
-      <w:bookmarkStart w:id="20" w:name="__RefHeading__9587_2056016558"/>
-      <w:bookmarkEnd w:id="20"/>
-      <w:r>
-        <w:lastRenderedPageBreak/>
+      <w:bookmarkStart w:id="19" w:name="__RefHeading__9587_2056016558"/>
+      <w:bookmarkEnd w:id="19"/>
+      <w:r>
         <w:t>CMMI</w:t>
       </w:r>
     </w:p>
@@ -4794,7 +4573,7 @@
           <w:insideH w:val="single" w:sz="4" w:space="0" w:color="auto"/>
           <w:insideV w:val="single" w:sz="4" w:space="0" w:color="auto"/>
         </w:tblBorders>
-        <w:tblLook w:val="04A0"/>
+        <w:tblLook w:val="04A0" w:firstRow="1" w:lastRow="0" w:firstColumn="1" w:lastColumn="0" w:noHBand="0" w:noVBand="1"/>
       </w:tblPr>
       <w:tblGrid>
         <w:gridCol w:w="4530"/>
@@ -4899,11 +4678,11 @@
           <w:insideH w:val="single" w:sz="4" w:space="0" w:color="auto"/>
           <w:insideV w:val="single" w:sz="4" w:space="0" w:color="auto"/>
         </w:tblBorders>
-        <w:tblLook w:val="04A0"/>
+        <w:tblLook w:val="04A0" w:firstRow="1" w:lastRow="0" w:firstColumn="1" w:lastColumn="0" w:noHBand="0" w:noVBand="1"/>
       </w:tblPr>
       <w:tblGrid>
-        <w:gridCol w:w="4530"/>
-        <w:gridCol w:w="4532"/>
+        <w:gridCol w:w="4480"/>
+        <w:gridCol w:w="4808"/>
       </w:tblGrid>
       <w:tr>
         <w:tc>
@@ -4925,93 +4704,29 @@
                 <w:sz w:val="24"/>
                 <w:szCs w:val="24"/>
               </w:rPr>
-              <w:t xml:space="preserve">{m:if a.title.size()&gt;25}</w:t>
-            </w:r>
-            <w:r>
+              <w:t>{m:if a.title.size()&gt;25}{m:a.title.substring(1,25)}{m:else}{m:a.title}{m:endif}</w:t>
+            </w:r>
+          </w:p>
+        </w:tc>
+        <w:tc>
+          <w:tcPr>
+            <w:tcW w:w="4532" w:type="dxa"/>
+          </w:tcPr>
+          <w:p>
+            <w:pPr>
               <w:rPr>
                 <w:i/>
                 <w:sz w:val="24"/>
                 <w:szCs w:val="24"/>
               </w:rPr>
-              <w:t xml:space="preserve">{m:a.title.substring(1,25)}</w:t>
-            </w:r>
+            </w:pPr>
             <w:r>
               <w:rPr>
                 <w:i/>
                 <w:sz w:val="24"/>
                 <w:szCs w:val="24"/>
               </w:rPr>
-              <w:t xml:space="preserve">{m:else}</w:t>
-            </w:r>
-            <w:r>
-              <w:rPr>
-                <w:i/>
-                <w:sz w:val="24"/>
-                <w:szCs w:val="24"/>
-              </w:rPr>
-              <w:t xml:space="preserve">{m:a.title}</w:t>
-            </w:r>
-            <w:r>
-              <w:rPr>
-                <w:i/>
-                <w:sz w:val="24"/>
-                <w:szCs w:val="24"/>
-              </w:rPr>
-              <w:t xml:space="preserve">{m:endif}</w:t>
-            </w:r>
-          </w:p>
-        </w:tc>
-        <w:tc>
-          <w:tcPr>
-            <w:tcW w:w="4532" w:type="dxa"/>
-          </w:tcPr>
-          <w:p>
-            <w:pPr>
-              <w:rPr>
-                <w:i/>
-                <w:sz w:val="24"/>
-                <w:szCs w:val="24"/>
-              </w:rPr>
-            </w:pPr>
-            <w:r>
-              <w:rPr>
-                <w:i/>
-                <w:sz w:val="24"/>
-                <w:szCs w:val="24"/>
-              </w:rPr>
-              <w:t xml:space="preserve">{m:if a.body.size()&gt;100}</w:t>
-            </w:r>
-            <w:r>
-              <w:rPr>
-                <w:i/>
-                <w:sz w:val="24"/>
-                <w:szCs w:val="24"/>
-              </w:rPr>
-              <w:t xml:space="preserve">{m:a.body.substring(1,100)}</w:t>
-            </w:r>
-            <w:r>
-              <w:rPr>
-                <w:i/>
-                <w:sz w:val="24"/>
-                <w:szCs w:val="24"/>
-              </w:rPr>
-              <w:t xml:space="preserve">{m:else}</w:t>
-            </w:r>
-            <w:r>
-              <w:rPr>
-                <w:i/>
-                <w:sz w:val="24"/>
-                <w:szCs w:val="24"/>
-              </w:rPr>
-              <w:t xml:space="preserve">{m:a.body}</w:t>
-            </w:r>
-            <w:r>
-              <w:rPr>
-                <w:i/>
-                <w:sz w:val="24"/>
-                <w:szCs w:val="24"/>
-              </w:rPr>
-              <w:t xml:space="preserve">{m:endif}</w:t>
+              <w:t>{m:if a.body.size()&gt;100}{m:a.body.substring(1,100)}{m:else}{m:a.body}{m:endif}</w:t>
             </w:r>
           </w:p>
         </w:tc>
@@ -5115,97 +4830,237 @@
       <w:pPr>
         <w:pStyle w:val="Titre4"/>
       </w:pPr>
-      <w:bookmarkStart w:id="21" w:name="__RefHeading__9589_2056016558"/>
+      <w:bookmarkStart w:id="20" w:name="__RefHeading__9589_2056016558"/>
+      <w:bookmarkEnd w:id="20"/>
+      <w:r>
+        <w:t>Description</w:t>
+      </w:r>
+    </w:p>
+    <w:p>
+      <w:pPr>
+        <w:rPr>
+          <w:sz w:val="24"/>
+          <w:szCs w:val="24"/>
+        </w:rPr>
+      </w:pPr>
+      <w:r>
+        <w:rPr>
+          <w:sz w:val="24"/>
+          <w:szCs w:val="24"/>
+        </w:rPr>
+        <w:t>{m:task.description}</w:t>
+      </w:r>
+    </w:p>
+    <w:p>
+      <w:pPr>
+        <w:pStyle w:val="Titre4"/>
+      </w:pPr>
+      <w:bookmarkStart w:id="21" w:name="__RefHeading__9591_2056016558"/>
       <w:bookmarkEnd w:id="21"/>
       <w:r>
-        <w:t>Description</w:t>
-      </w:r>
-    </w:p>
-    <w:p>
-      <w:pPr>
-        <w:rPr>
-          <w:sz w:val="24"/>
-          <w:szCs w:val="24"/>
-        </w:rPr>
-      </w:pPr>
-      <w:r>
-        <w:rPr>
-          <w:sz w:val="24"/>
-          <w:szCs w:val="24"/>
-        </w:rPr>
-        <w:t>{m:task.description}</w:t>
+        <w:t>Plan d'actions</w:t>
+      </w:r>
+    </w:p>
+    <w:p>
+      <w:r>
+        <w:t>{</w:t>
+      </w:r>
+      <w:proofErr w:type="spellStart"/>
+      <w:proofErr w:type="gramStart"/>
+      <w:r>
+        <w:t>m:if</w:t>
+      </w:r>
+      <w:proofErr w:type="spellEnd"/>
+      <w:proofErr w:type="gramEnd"/>
+      <w:r>
+        <w:t xml:space="preserve"> </w:t>
+      </w:r>
+      <w:proofErr w:type="spellStart"/>
+      <w:r>
+        <w:t>task.</w:t>
+      </w:r>
+      <w:r>
+        <w:t>isRepresentationDescriptionName</w:t>
+      </w:r>
+      <w:proofErr w:type="spellEnd"/>
+      <w:r>
+        <w:t>('Actions Plan')</w:t>
+      </w:r>
+      <w:r>
+        <w:t xml:space="preserve"> and </w:t>
+      </w:r>
+      <w:proofErr w:type="spellStart"/>
+      <w:r>
+        <w:t>task.asImageByRepresentationDescriptionName</w:t>
+      </w:r>
+      <w:proofErr w:type="spellEnd"/>
+      <w:r>
+        <w:t>('Actions Plan')</w:t>
+      </w:r>
+      <w:r>
+        <w:t xml:space="preserve"> &lt;&gt; </w:t>
+      </w:r>
+      <w:proofErr w:type="spellStart"/>
+      <w:r>
+        <w:t>null</w:t>
+      </w:r>
+      <w:proofErr w:type="spellEnd"/>
+      <w:r>
+        <w:t>}</w:t>
+      </w:r>
+    </w:p>
+    <w:p>
+      <w:r>
+        <w:t>{m:</w:t>
+      </w:r>
+      <w:r>
+        <w:t>task.asImageByRepresentationDescriptionName('Actions Plan').</w:t>
+      </w:r>
+      <w:r>
+        <w:t xml:space="preserve"> setConserveRatio </w:t>
+      </w:r>
+      <w:r>
+        <w:t>(</w:t>
+      </w:r>
+      <w:r>
+        <w:t>true</w:t>
+      </w:r>
+      <w:r>
+        <w:t>).set</w:t>
+      </w:r>
+      <w:r>
+        <w:t>Width</w:t>
+      </w:r>
+      <w:r>
+        <w:t>(</w:t>
+      </w:r>
+      <w:r>
+        <w:t>45</w:t>
+      </w:r>
+      <w:r>
+        <w:t>0)}</w:t>
+      </w:r>
+    </w:p>
+    <w:p>
+      <w:pPr>
+        <w:rPr>
+          <w:sz w:val="24"/>
+        </w:rPr>
+      </w:pPr>
+      <w:r>
+        <w:t>{m:else}</w:t>
+      </w:r>
+      <w:r>
+        <w:rPr>
+          <w:sz w:val="24"/>
+        </w:rPr>
+        <w:t xml:space="preserve">Il n’y a pas de </w:t>
+      </w:r>
+      <w:r>
+        <w:rPr>
+          <w:sz w:val="24"/>
+        </w:rPr>
+        <w:t>plan d’action pour cette tâche.{m:endif}</w:t>
       </w:r>
     </w:p>
     <w:p>
       <w:pPr>
         <w:pStyle w:val="Titre4"/>
       </w:pPr>
-      <w:bookmarkStart w:id="22" w:name="__RefHeading__9591_2056016558"/>
+      <w:bookmarkStart w:id="22" w:name="__RefHeading__9593_2056016558"/>
       <w:bookmarkEnd w:id="22"/>
       <w:r>
-        <w:t>Plan d'actions</w:t>
-      </w:r>
-    </w:p>
-    <w:p>
-      <w:r>
-        <w:t>{m:if task.</w:t>
-      </w:r>
-      <w:r>
-        <w:t>isRepresentationDescriptionName('Actions Plan')}</w:t>
-      </w:r>
-    </w:p>
-    <w:p>
-      <w:r>
-        <w:t>{m:</w:t>
-      </w:r>
-      <w:r>
-        <w:t>task.asImageByRepresentationDescriptionName('Actions Plan').</w:t>
-      </w:r>
-      <w:r>
-        <w:t xml:space="preserve"> setConserveRatio </w:t>
-      </w:r>
-      <w:r>
-        <w:t>(</w:t>
-      </w:r>
-      <w:r>
-        <w:t>true</w:t>
-      </w:r>
-      <w:r>
-        <w:t>).set</w:t>
-      </w:r>
-      <w:r>
-        <w:t>Width</w:t>
-      </w:r>
-      <w:r>
-        <w:t>(</w:t>
-      </w:r>
-      <w:r>
-        <w:t>45</w:t>
-      </w:r>
-      <w:r>
-        <w:t>0)}</w:t>
-      </w:r>
-    </w:p>
-    <w:p>
-      <w:pPr>
-        <w:rPr>
-          <w:sz w:val="24"/>
-        </w:rPr>
-      </w:pPr>
-      <w:r>
-        <w:t xml:space="preserve">{m:else}</w:t>
-      </w:r>
-      <w:r>
-        <w:rPr>
-          <w:sz w:val="24"/>
-        </w:rPr>
-        <w:t xml:space="preserve">Il n’y a pas de </w:t>
-      </w:r>
-      <w:r>
-        <w:rPr>
-          <w:sz w:val="24"/>
-        </w:rPr>
-        <w:t>plan d’action pour cette tâche.</w:t>
+        <w:t>Pré-conditions</w:t>
+      </w:r>
+    </w:p>
+    <w:p>
+      <w:pPr>
+        <w:rPr>
+          <w:sz w:val="24"/>
+        </w:rPr>
+      </w:pPr>
+      <w:r>
+        <w:rPr>
+          <w:sz w:val="24"/>
+        </w:rPr>
+        <w:t>{m:if task.precondit</w:t>
+      </w:r>
+      <w:r>
+        <w:rPr>
+          <w:sz w:val="24"/>
+        </w:rPr>
+        <w:t>ions=null or task.preconditions-&gt;isEmpty()}</w:t>
+      </w:r>
+      <w:r>
+        <w:rPr>
+          <w:sz w:val="24"/>
+        </w:rPr>
+        <w:t>Pré conditions non renseignées</w:t>
+      </w:r>
+      <w:r>
+        <w:rPr>
+          <w:sz w:val="24"/>
+        </w:rPr>
+        <w:t>.</w:t>
+      </w:r>
+      <w:r>
+        <w:rPr>
+          <w:sz w:val="24"/>
+        </w:rPr>
+        <w:t>{m:else}{m:task.preconditions}{m:endif}</w:t>
+      </w:r>
+    </w:p>
+    <w:p>
+      <w:pPr>
+        <w:pStyle w:val="Titre4"/>
+      </w:pPr>
+      <w:bookmarkStart w:id="23" w:name="__RefHeading__9595_2056016558"/>
+      <w:bookmarkEnd w:id="23"/>
+      <w:r>
+        <w:t>Post-conditions</w:t>
+      </w:r>
+    </w:p>
+    <w:p>
+      <w:pPr>
+        <w:rPr>
+          <w:sz w:val="24"/>
+        </w:rPr>
+      </w:pPr>
+      <w:r>
+        <w:rPr>
+          <w:sz w:val="24"/>
+        </w:rPr>
+        <w:t>{m:if task.postconditions=null or task.postconditions</w:t>
+      </w:r>
+      <w:r>
+        <w:rPr>
+          <w:sz w:val="24"/>
+        </w:rPr>
+        <w:t>-&gt;isEmpty()}</w:t>
+      </w:r>
+      <w:r>
+        <w:rPr>
+          <w:sz w:val="24"/>
+        </w:rPr>
+        <w:t>Post conditions non renseignées</w:t>
+      </w:r>
+      <w:r>
+        <w:rPr>
+          <w:sz w:val="24"/>
+        </w:rPr>
+        <w:t>.</w:t>
+      </w:r>
+      <w:r>
+        <w:rPr>
+          <w:sz w:val="24"/>
+        </w:rPr>
+        <w:t>{m:else}{m:task.</w:t>
+      </w:r>
+      <w:r>
+        <w:rPr>
+          <w:sz w:val="24"/>
+        </w:rPr>
+        <w:t>postconditions}</w:t>
       </w:r>
       <w:r>
         <w:rPr>
@@ -5216,137 +5071,10 @@
     </w:p>
     <w:p>
       <w:pPr>
-        <w:pStyle w:val="Titre4"/>
-      </w:pPr>
-      <w:bookmarkStart w:id="23" w:name="__RefHeading__9593_2056016558"/>
-      <w:bookmarkEnd w:id="23"/>
-      <w:r>
-        <w:t>Pré-conditions</w:t>
-      </w:r>
-    </w:p>
-    <w:p>
-      <w:pPr>
-        <w:rPr>
-          <w:sz w:val="24"/>
-        </w:rPr>
-      </w:pPr>
-      <w:r>
-        <w:rPr>
-          <w:sz w:val="24"/>
-        </w:rPr>
-        <w:t>{m:if task.precondit</w:t>
-      </w:r>
-      <w:r>
-        <w:rPr>
-          <w:sz w:val="24"/>
-        </w:rPr>
-        <w:t>ions=null or task.preconditions-&gt;isEmpty()}</w:t>
-      </w:r>
-      <w:r>
-        <w:rPr>
-          <w:sz w:val="24"/>
-        </w:rPr>
-        <w:t>Pré conditions non renseignées</w:t>
-      </w:r>
-      <w:r>
-        <w:rPr>
-          <w:sz w:val="24"/>
-        </w:rPr>
-        <w:t>.</w:t>
-      </w:r>
-      <w:r>
-        <w:rPr>
-          <w:sz w:val="24"/>
-        </w:rPr>
-        <w:t xml:space="preserve">{m:else}</w:t>
-      </w:r>
-      <w:r>
-        <w:rPr>
-          <w:sz w:val="24"/>
-        </w:rPr>
-        <w:t xml:space="preserve">{m:task.preconditions}</w:t>
-      </w:r>
-      <w:r>
-        <w:rPr>
-          <w:sz w:val="24"/>
-        </w:rPr>
-        <w:t xml:space="preserve">{m:endif}</w:t>
-      </w:r>
-    </w:p>
-    <w:p>
-      <w:pPr>
-        <w:pStyle w:val="Titre4"/>
-      </w:pPr>
-      <w:bookmarkStart w:id="24" w:name="__RefHeading__9595_2056016558"/>
-      <w:bookmarkEnd w:id="24"/>
-      <w:r>
-        <w:t>Post-conditions</w:t>
-      </w:r>
-    </w:p>
-    <w:p>
-      <w:pPr>
-        <w:rPr>
-          <w:sz w:val="24"/>
-        </w:rPr>
-      </w:pPr>
-      <w:r>
-        <w:rPr>
-          <w:sz w:val="24"/>
-        </w:rPr>
-        <w:t>{m:if task.postconditions=null or task.postconditions</w:t>
-      </w:r>
-      <w:r>
-        <w:rPr>
-          <w:sz w:val="24"/>
-        </w:rPr>
-        <w:t>-&gt;isEmpty()}</w:t>
-      </w:r>
-      <w:r>
-        <w:rPr>
-          <w:sz w:val="24"/>
-        </w:rPr>
-        <w:t>Post conditions non renseignées</w:t>
-      </w:r>
-      <w:r>
-        <w:rPr>
-          <w:sz w:val="24"/>
-        </w:rPr>
-        <w:t>.</w:t>
-      </w:r>
-      <w:r>
-        <w:rPr>
-          <w:sz w:val="24"/>
-        </w:rPr>
-        <w:t>{m:else}</w:t>
-      </w:r>
-      <w:r>
-        <w:rPr>
-          <w:sz w:val="24"/>
-        </w:rPr>
-        <w:t>{m:task.</w:t>
-      </w:r>
-      <w:r>
-        <w:rPr>
-          <w:sz w:val="24"/>
-        </w:rPr>
-        <w:t>postconditions}</w:t>
-      </w:r>
-      <w:r>
-        <w:rPr>
-          <w:sz w:val="24"/>
-        </w:rPr>
-        <w:t xml:space="preserve">{m:endif}</w:t>
-      </w:r>
-    </w:p>
-    <w:p>
-      <w:pPr>
-        <w:rPr>
-          <w:sz w:val="24"/>
-        </w:rPr>
-      </w:pPr>
-      <w:r>
-        <w:t/>
-      </w:r>
+        <w:rPr>
+          <w:sz w:val="24"/>
+        </w:rPr>
+      </w:pPr>
     </w:p>
     <w:p>
       <w:pPr>
@@ -5367,7 +5095,7 @@
           <w:insideH w:val="single" w:sz="4" w:space="0" w:color="auto"/>
           <w:insideV w:val="single" w:sz="4" w:space="0" w:color="auto"/>
         </w:tblBorders>
-        <w:tblLook w:val="04A0"/>
+        <w:tblLook w:val="04A0" w:firstRow="1" w:lastRow="0" w:firstColumn="1" w:lastColumn="0" w:noHBand="0" w:noVBand="1"/>
       </w:tblPr>
       <w:tblGrid>
         <w:gridCol w:w="1930"/>
@@ -5465,10 +5193,10 @@
           <w:insideH w:val="single" w:sz="4" w:space="0" w:color="auto"/>
           <w:insideV w:val="single" w:sz="4" w:space="0" w:color="auto"/>
         </w:tblBorders>
-        <w:tblLook w:val="04A0"/>
+        <w:tblLook w:val="04A0" w:firstRow="1" w:lastRow="0" w:firstColumn="1" w:lastColumn="0" w:noHBand="0" w:noVBand="1"/>
       </w:tblPr>
       <w:tblGrid>
-        <w:gridCol w:w="1930"/>
+        <w:gridCol w:w="1958"/>
         <w:gridCol w:w="7132"/>
       </w:tblGrid>
       <w:tr>
@@ -5535,8 +5263,8 @@
       <w:pPr>
         <w:pStyle w:val="Titre4"/>
       </w:pPr>
-      <w:bookmarkStart w:id="25" w:name="__RefHeading__9597_2056016558"/>
-      <w:bookmarkEnd w:id="25"/>
+      <w:bookmarkStart w:id="24" w:name="__RefHeading__9597_2056016558"/>
+      <w:bookmarkEnd w:id="24"/>
       <w:r>
         <w:t>Exigences</w:t>
       </w:r>
@@ -5558,7 +5286,7 @@
           <w:left w:w="0" w:type="dxa"/>
           <w:right w:w="0" w:type="dxa"/>
         </w:tblCellMar>
-        <w:tblLook w:val="04A0"/>
+        <w:tblLook w:val="04A0" w:firstRow="1" w:lastRow="0" w:firstColumn="1" w:lastColumn="0" w:noHBand="0" w:noVBand="1"/>
       </w:tblPr>
       <w:tblGrid>
         <w:gridCol w:w="2850"/>
@@ -5656,6 +5384,7 @@
     </w:tbl>
     <w:p>
       <w:r>
+        <w:lastRenderedPageBreak/>
         <w:t>{m:for req | task.</w:t>
       </w:r>
       <w:r>
@@ -5709,7 +5438,7 @@
           <w:left w:w="0" w:type="dxa"/>
           <w:right w:w="0" w:type="dxa"/>
         </w:tblCellMar>
-        <w:tblLook w:val="04A0"/>
+        <w:tblLook w:val="04A0" w:firstRow="1" w:lastRow="0" w:firstColumn="1" w:lastColumn="0" w:noHBand="0" w:noVBand="1"/>
       </w:tblPr>
       <w:tblGrid>
         <w:gridCol w:w="2850"/>
@@ -5731,7 +5460,7 @@
           </w:tcPr>
           <w:p>
             <w:r>
-              <w:t xml:space="preserve">{m:req.id}</w:t>
+              <w:t>{m:req.id}</w:t>
             </w:r>
           </w:p>
         </w:tc>
@@ -5777,35 +5506,7 @@
                 <w:sz w:val="24"/>
                 <w:szCs w:val="24"/>
               </w:rPr>
-              <w:t>{m:if req.status=null or req.status=''}</w:t>
-            </w:r>
-            <w:r>
-              <w:rPr>
-                <w:sz w:val="24"/>
-                <w:szCs w:val="24"/>
-              </w:rPr>
-              <w:t>Non renseigné</w:t>
-            </w:r>
-            <w:r>
-              <w:rPr>
-                <w:sz w:val="24"/>
-                <w:szCs w:val="24"/>
-              </w:rPr>
-              <w:t>{m:else}</w:t>
-            </w:r>
-            <w:r>
-              <w:rPr>
-                <w:sz w:val="24"/>
-                <w:szCs w:val="24"/>
-              </w:rPr>
-              <w:t xml:space="preserve">{m:req.status}</w:t>
-            </w:r>
-            <w:r>
-              <w:rPr>
-                <w:sz w:val="24"/>
-                <w:szCs w:val="24"/>
-              </w:rPr>
-              <w:t>{m:endif}</w:t>
+              <w:t>{m:if req.status=null or req.status=''}Non renseigné{m:else}{m:req.status}{m:endif}</w:t>
             </w:r>
           </w:p>
         </w:tc>
@@ -5858,7 +5559,7 @@
           <w:left w:w="0" w:type="dxa"/>
           <w:right w:w="0" w:type="dxa"/>
         </w:tblCellMar>
-        <w:tblLook w:val="04A0"/>
+        <w:tblLook w:val="04A0" w:firstRow="1" w:lastRow="0" w:firstColumn="1" w:lastColumn="0" w:noHBand="0" w:noVBand="1"/>
       </w:tblPr>
       <w:tblGrid>
         <w:gridCol w:w="2850"/>
@@ -6021,7 +5722,7 @@
           <w:left w:w="0" w:type="dxa"/>
           <w:right w:w="0" w:type="dxa"/>
         </w:tblCellMar>
-        <w:tblLook w:val="04A0"/>
+        <w:tblLook w:val="04A0" w:firstRow="1" w:lastRow="0" w:firstColumn="1" w:lastColumn="0" w:noHBand="0" w:noVBand="1"/>
       </w:tblPr>
       <w:tblGrid>
         <w:gridCol w:w="2850"/>
@@ -6043,7 +5744,7 @@
           </w:tcPr>
           <w:p>
             <w:r>
-              <w:t xml:space="preserve">{m:req.id}</w:t>
+              <w:t>{m:req.id}</w:t>
             </w:r>
           </w:p>
         </w:tc>
@@ -6089,35 +5790,7 @@
                 <w:sz w:val="24"/>
                 <w:szCs w:val="24"/>
               </w:rPr>
-              <w:t>{m:if req.status=null or req.status=''}</w:t>
-            </w:r>
-            <w:r>
-              <w:rPr>
-                <w:sz w:val="24"/>
-                <w:szCs w:val="24"/>
-              </w:rPr>
-              <w:t>Non renseigné</w:t>
-            </w:r>
-            <w:r>
-              <w:rPr>
-                <w:sz w:val="24"/>
-                <w:szCs w:val="24"/>
-              </w:rPr>
-              <w:t>{m:else}</w:t>
-            </w:r>
-            <w:r>
-              <w:rPr>
-                <w:sz w:val="24"/>
-                <w:szCs w:val="24"/>
-              </w:rPr>
-              <w:t xml:space="preserve">{m:req.status}</w:t>
-            </w:r>
-            <w:r>
-              <w:rPr>
-                <w:sz w:val="24"/>
-                <w:szCs w:val="24"/>
-              </w:rPr>
-              <w:t>{m:endif}</w:t>
+              <w:t>{m:if req.status=null or req.status=''}Non renseigné{m:else}{m:req.status}{m:endif}</w:t>
             </w:r>
           </w:p>
         </w:tc>
@@ -6157,16 +5830,12 @@
       <w:pPr>
         <w:pStyle w:val="western"/>
       </w:pPr>
-      <w:r>
-        <w:t/>
-      </w:r>
     </w:p>
     <w:p>
       <w:pPr>
         <w:pStyle w:val="Titre4"/>
       </w:pPr>
       <w:r>
-        <w:lastRenderedPageBreak/>
         <w:t>Messages des traces</w:t>
       </w:r>
     </w:p>
@@ -6179,7 +5848,7 @@
           <w:left w:w="0" w:type="dxa"/>
           <w:right w:w="0" w:type="dxa"/>
         </w:tblCellMar>
-        <w:tblLook w:val="04A0"/>
+        <w:tblLook w:val="04A0" w:firstRow="1" w:lastRow="0" w:firstColumn="1" w:lastColumn="0" w:noHBand="0" w:noVBand="1"/>
       </w:tblPr>
       <w:tblGrid>
         <w:gridCol w:w="2850"/>
@@ -6342,7 +6011,7 @@
           <w:left w:w="0" w:type="dxa"/>
           <w:right w:w="0" w:type="dxa"/>
         </w:tblCellMar>
-        <w:tblLook w:val="04A0"/>
+        <w:tblLook w:val="04A0" w:firstRow="1" w:lastRow="0" w:firstColumn="1" w:lastColumn="0" w:noHBand="0" w:noVBand="1"/>
       </w:tblPr>
       <w:tblGrid>
         <w:gridCol w:w="2850"/>
@@ -6364,7 +6033,7 @@
           </w:tcPr>
           <w:p>
             <w:r>
-              <w:t xml:space="preserve">{m:req.id}</w:t>
+              <w:t>{m:req.id}</w:t>
             </w:r>
           </w:p>
         </w:tc>
@@ -6410,35 +6079,15 @@
                 <w:sz w:val="24"/>
                 <w:szCs w:val="24"/>
               </w:rPr>
-              <w:t>{m:if req.status=null or req.status=''}</w:t>
+              <w:t>{m:if req.status=null or req.status=''}Non renseigné{m:else}{m:req.status}{m:en</w:t>
             </w:r>
             <w:r>
               <w:rPr>
                 <w:sz w:val="24"/>
                 <w:szCs w:val="24"/>
               </w:rPr>
-              <w:t>Non renseigné</w:t>
-            </w:r>
-            <w:r>
-              <w:rPr>
-                <w:sz w:val="24"/>
-                <w:szCs w:val="24"/>
-              </w:rPr>
-              <w:t>{m:else}</w:t>
-            </w:r>
-            <w:r>
-              <w:rPr>
-                <w:sz w:val="24"/>
-                <w:szCs w:val="24"/>
-              </w:rPr>
-              <w:t xml:space="preserve">{m:req.status}</w:t>
-            </w:r>
-            <w:r>
-              <w:rPr>
-                <w:sz w:val="24"/>
-                <w:szCs w:val="24"/>
-              </w:rPr>
-              <w:t>{m:endif}</w:t>
+              <w:lastRenderedPageBreak/>
+              <w:t>dif}</w:t>
             </w:r>
           </w:p>
         </w:tc>
@@ -6453,6 +6102,7 @@
               <w:jc w:val="center"/>
             </w:pPr>
             <w:r>
+              <w:lastRenderedPageBreak/>
               <w:t>{m:req.version}</w:t>
             </w:r>
           </w:p>
@@ -6500,11 +6150,7 @@
         <w:t>{m:for us | system.userStories-&gt;select(u |u.elements-&gt;includes(task))}</w:t>
       </w:r>
     </w:p>
-    <w:p>
-      <w:r>
-        <w:t/>
-      </w:r>
-    </w:p>
+    <w:p/>
     <w:p>
       <w:pPr>
         <w:pStyle w:val="Titre4"/>
@@ -6516,11 +6162,7 @@
         <w:t>{m:us.name}</w:t>
       </w:r>
     </w:p>
-    <w:p>
-      <w:r>
-        <w:t/>
-      </w:r>
-    </w:p>
+    <w:p/>
     <w:p>
       <w:pPr>
         <w:rPr>
@@ -6547,9 +6189,6 @@
           <w:sz w:val="28"/>
         </w:rPr>
       </w:pPr>
-      <w:r>
-        <w:t/>
-      </w:r>
     </w:p>
     <w:p>
       <w:pPr>
@@ -6604,14 +6243,7 @@
           <w:i/>
           <w:sz w:val="24"/>
         </w:rPr>
-        <w:t>Task)-&gt;size()}</w:t>
-      </w:r>
-      <w:r>
-        <w:rPr>
-          <w:i/>
-          <w:sz w:val="24"/>
-        </w:rPr>
-        <w:t xml:space="preserve"> tâches</w:t>
+        <w:t>Task)-&gt;size()} tâches</w:t>
       </w:r>
     </w:p>
     <w:p>
@@ -6631,14 +6263,39 @@
           <w:i/>
           <w:sz w:val="24"/>
         </w:rPr>
-        <w:t>{m: us.elements-&gt;filter(graal::Node)-&gt;size()}</w:t>
-      </w:r>
-      <w:r>
-        <w:rPr>
-          <w:i/>
-          <w:sz w:val="24"/>
-        </w:rPr>
-        <w:t xml:space="preserve"> </w:t>
+        <w:t xml:space="preserve">{m: </w:t>
+      </w:r>
+      <w:proofErr w:type="spellStart"/>
+      <w:r>
+        <w:rPr>
+          <w:i/>
+          <w:sz w:val="24"/>
+        </w:rPr>
+        <w:t>us.elements</w:t>
+      </w:r>
+      <w:proofErr w:type="spellEnd"/>
+      <w:r>
+        <w:rPr>
+          <w:i/>
+          <w:sz w:val="24"/>
+        </w:rPr>
+        <w:t>-&gt;</w:t>
+      </w:r>
+      <w:proofErr w:type="spellStart"/>
+      <w:r>
+        <w:rPr>
+          <w:i/>
+          <w:sz w:val="24"/>
+        </w:rPr>
+        <w:t>filter</w:t>
+      </w:r>
+      <w:proofErr w:type="spellEnd"/>
+      <w:r>
+        <w:rPr>
+          <w:i/>
+          <w:sz w:val="24"/>
+        </w:rPr>
+        <w:t xml:space="preserve">(graal::Node)-&gt;size()} </w:t>
       </w:r>
       <w:proofErr w:type="spellStart"/>
       <w:r>
@@ -6667,26 +6324,16 @@
           <w:i/>
           <w:sz w:val="24"/>
         </w:rPr>
-        <w:t>{m: us.elements-&gt;filter(graal::Transition)-&gt;size()}</w:t>
-      </w:r>
-      <w:r>
-        <w:rPr>
-          <w:i/>
-          <w:sz w:val="24"/>
-        </w:rPr>
-        <w:t xml:space="preserve"> transitions</w:t>
-      </w:r>
-    </w:p>
-    <w:p>
-      <w:pPr>
-        <w:rPr>
-          <w:i/>
-          <w:sz w:val="24"/>
-        </w:rPr>
-      </w:pPr>
-      <w:r>
-        <w:t/>
-      </w:r>
+        <w:t>{m: us.elements-&gt;filter(graal::Transition)-&gt;size()} transitions</w:t>
+      </w:r>
+    </w:p>
+    <w:p>
+      <w:pPr>
+        <w:rPr>
+          <w:i/>
+          <w:sz w:val="24"/>
+        </w:rPr>
+      </w:pPr>
     </w:p>
     <w:p>
       <w:pPr>
@@ -6724,7 +6371,7 @@
           <w:insideH w:val="single" w:sz="4" w:space="0" w:color="auto"/>
           <w:insideV w:val="single" w:sz="4" w:space="0" w:color="auto"/>
         </w:tblBorders>
-        <w:tblLook w:val="04A0"/>
+        <w:tblLook w:val="04A0" w:firstRow="1" w:lastRow="0" w:firstColumn="1" w:lastColumn="0" w:noHBand="0" w:noVBand="1"/>
       </w:tblPr>
       <w:tblGrid>
         <w:gridCol w:w="4530"/>
@@ -6837,11 +6484,11 @@
           <w:insideH w:val="single" w:sz="4" w:space="0" w:color="auto"/>
           <w:insideV w:val="single" w:sz="4" w:space="0" w:color="auto"/>
         </w:tblBorders>
-        <w:tblLook w:val="04A0"/>
+        <w:tblLook w:val="04A0" w:firstRow="1" w:lastRow="0" w:firstColumn="1" w:lastColumn="0" w:noHBand="0" w:noVBand="1"/>
       </w:tblPr>
       <w:tblGrid>
-        <w:gridCol w:w="4530"/>
-        <w:gridCol w:w="4532"/>
+        <w:gridCol w:w="4480"/>
+        <w:gridCol w:w="4808"/>
       </w:tblGrid>
       <w:tr>
         <w:tc>
@@ -6863,93 +6510,29 @@
                 <w:sz w:val="24"/>
                 <w:szCs w:val="24"/>
               </w:rPr>
-              <w:t xml:space="preserve">{m:if a.title.size()&gt;25}</w:t>
-            </w:r>
-            <w:r>
+              <w:t>{m:if a.title.size()&gt;25}{m:a.title.substring(1,25)}{m:else}{m:a.title}{m:endif}</w:t>
+            </w:r>
+          </w:p>
+        </w:tc>
+        <w:tc>
+          <w:tcPr>
+            <w:tcW w:w="4532" w:type="dxa"/>
+          </w:tcPr>
+          <w:p>
+            <w:pPr>
               <w:rPr>
                 <w:i/>
                 <w:sz w:val="24"/>
                 <w:szCs w:val="24"/>
               </w:rPr>
-              <w:t xml:space="preserve">{m:a.title.substring(1,25)}</w:t>
-            </w:r>
+            </w:pPr>
             <w:r>
               <w:rPr>
                 <w:i/>
                 <w:sz w:val="24"/>
                 <w:szCs w:val="24"/>
               </w:rPr>
-              <w:t xml:space="preserve">{m:else}</w:t>
-            </w:r>
-            <w:r>
-              <w:rPr>
-                <w:i/>
-                <w:sz w:val="24"/>
-                <w:szCs w:val="24"/>
-              </w:rPr>
-              <w:t xml:space="preserve">{m:a.title}</w:t>
-            </w:r>
-            <w:r>
-              <w:rPr>
-                <w:i/>
-                <w:sz w:val="24"/>
-                <w:szCs w:val="24"/>
-              </w:rPr>
-              <w:t xml:space="preserve">{m:endif}</w:t>
-            </w:r>
-          </w:p>
-        </w:tc>
-        <w:tc>
-          <w:tcPr>
-            <w:tcW w:w="4532" w:type="dxa"/>
-          </w:tcPr>
-          <w:p>
-            <w:pPr>
-              <w:rPr>
-                <w:i/>
-                <w:sz w:val="24"/>
-                <w:szCs w:val="24"/>
-              </w:rPr>
-            </w:pPr>
-            <w:r>
-              <w:rPr>
-                <w:i/>
-                <w:sz w:val="24"/>
-                <w:szCs w:val="24"/>
-              </w:rPr>
-              <w:t xml:space="preserve">{m:if a.body.size()&gt;100}</w:t>
-            </w:r>
-            <w:r>
-              <w:rPr>
-                <w:i/>
-                <w:sz w:val="24"/>
-                <w:szCs w:val="24"/>
-              </w:rPr>
-              <w:t xml:space="preserve">{m:a.body.substring(1,100)}</w:t>
-            </w:r>
-            <w:r>
-              <w:rPr>
-                <w:i/>
-                <w:sz w:val="24"/>
-                <w:szCs w:val="24"/>
-              </w:rPr>
-              <w:t xml:space="preserve">{m:else}</w:t>
-            </w:r>
-            <w:r>
-              <w:rPr>
-                <w:i/>
-                <w:sz w:val="24"/>
-                <w:szCs w:val="24"/>
-              </w:rPr>
-              <w:t xml:space="preserve">{m:a.body}</w:t>
-            </w:r>
-            <w:r>
-              <w:rPr>
-                <w:i/>
-                <w:sz w:val="24"/>
-                <w:szCs w:val="24"/>
-              </w:rPr>
-              <w:t xml:space="preserve">{m:endif}</w:t>
+              <w:t>{m:if a.body.size()&gt;100}{m:a.body.substring(1,100)}{m:else}{m:a.body}{m:endif}</w:t>
             </w:r>
           </w:p>
         </w:tc>
@@ -7088,7 +6671,7 @@
           <w:i/>
           <w:sz w:val="24"/>
         </w:rPr>
-        <w:t xml:space="preserve">{m:endif}</w:t>
+        <w:t>{m:endif}</w:t>
       </w:r>
     </w:p>
     <w:p>
@@ -7131,15 +6714,13 @@
           <w:sz w:val="24"/>
         </w:rPr>
       </w:pPr>
-      <w:r>
-        <w:t/>
-      </w:r>
     </w:p>
     <w:p>
       <w:pPr>
         <w:pStyle w:val="Titre3"/>
       </w:pPr>
       <w:r>
+        <w:lastRenderedPageBreak/>
         <w:t>Diagramme de séquence</w:t>
       </w:r>
     </w:p>
@@ -7177,19 +6758,16 @@
           <w:i/>
           <w:sz w:val="24"/>
         </w:rPr>
-        <w:t xml:space="preserve">{m:endif}</w:t>
-      </w:r>
-    </w:p>
-    <w:p>
-      <w:pPr>
-        <w:rPr>
-          <w:i/>
-          <w:sz w:val="24"/>
-        </w:rPr>
-      </w:pPr>
-      <w:r>
-        <w:t/>
-      </w:r>
+        <w:t>{m:endif}</w:t>
+      </w:r>
+    </w:p>
+    <w:p>
+      <w:pPr>
+        <w:rPr>
+          <w:i/>
+          <w:sz w:val="24"/>
+        </w:rPr>
+      </w:pPr>
     </w:p>
     <w:p>
       <w:pPr>
@@ -7244,32 +6822,32 @@
       <w:pPr>
         <w:pStyle w:val="Titre1"/>
       </w:pPr>
-      <w:bookmarkStart w:id="26" w:name="_Toc465952534"/>
+      <w:bookmarkStart w:id="25" w:name="_Toc465952534"/>
       <w:r>
         <w:lastRenderedPageBreak/>
         <w:t>Annexes</w:t>
       </w:r>
+      <w:bookmarkEnd w:id="25"/>
+    </w:p>
+    <w:p>
+      <w:pPr>
+        <w:pStyle w:val="Titre2"/>
+      </w:pPr>
+      <w:bookmarkStart w:id="26" w:name="_Toc465952535"/>
+      <w:r>
+        <w:t xml:space="preserve">Les </w:t>
+      </w:r>
+      <w:proofErr w:type="spellStart"/>
+      <w:r>
+        <w:t>Users</w:t>
+      </w:r>
+      <w:proofErr w:type="spellEnd"/>
+      <w:r>
+        <w:t xml:space="preserve"> Story</w:t>
+      </w:r>
       <w:bookmarkEnd w:id="26"/>
     </w:p>
     <w:p>
-      <w:pPr>
-        <w:pStyle w:val="Titre2"/>
-      </w:pPr>
-      <w:bookmarkStart w:id="27" w:name="_Toc465952535"/>
-      <w:r>
-        <w:t xml:space="preserve">Les </w:t>
-      </w:r>
-      <w:proofErr w:type="spellStart"/>
-      <w:r>
-        <w:t>Users</w:t>
-      </w:r>
-      <w:proofErr w:type="spellEnd"/>
-      <w:r>
-        <w:t xml:space="preserve"> Story</w:t>
-      </w:r>
-      <w:bookmarkEnd w:id="27"/>
-    </w:p>
-    <w:p>
       <w:r>
         <w:t>{m:for us | system.userStories-&gt;sortedBy(u |u.name)}</w:t>
       </w:r>
@@ -7305,47 +6883,16 @@
           <w:i/>
           <w:sz w:val="24"/>
         </w:rPr>
-        <w:t>{m:if us.description=null or us.description=''}</w:t>
-      </w:r>
-      <w:r>
-        <w:rPr>
-          <w:i/>
-          <w:sz w:val="24"/>
-        </w:rPr>
-        <w:t>Non Renseignée</w:t>
-      </w:r>
-      <w:r>
-        <w:rPr>
-          <w:i/>
-          <w:sz w:val="24"/>
-        </w:rPr>
-        <w:t>{m:else}</w:t>
-      </w:r>
-      <w:r>
-        <w:rPr>
-          <w:i/>
-          <w:sz w:val="24"/>
-        </w:rPr>
-        <w:t>{m:us.description}</w:t>
-      </w:r>
-      <w:r>
-        <w:rPr>
-          <w:i/>
-          <w:sz w:val="24"/>
-        </w:rPr>
-        <w:t>{m:endif}</w:t>
-      </w:r>
-    </w:p>
-    <w:p>
-      <w:pPr>
-        <w:rPr>
-          <w:i/>
-          <w:sz w:val="24"/>
-        </w:rPr>
-      </w:pPr>
-      <w:r>
-        <w:t/>
-      </w:r>
+        <w:t>{m:if us.description=null or us.description=''}Non Renseignée{m:else}{m:us.description}{m:endif}</w:t>
+      </w:r>
+    </w:p>
+    <w:p>
+      <w:pPr>
+        <w:rPr>
+          <w:i/>
+          <w:sz w:val="24"/>
+        </w:rPr>
+      </w:pPr>
     </w:p>
     <w:p>
       <w:pPr>
@@ -7366,7 +6913,7 @@
           <w:insideH w:val="single" w:sz="4" w:space="0" w:color="auto"/>
           <w:insideV w:val="single" w:sz="4" w:space="0" w:color="auto"/>
         </w:tblBorders>
-        <w:tblLook w:val="04A0"/>
+        <w:tblLook w:val="04A0" w:firstRow="1" w:lastRow="0" w:firstColumn="1" w:lastColumn="0" w:noHBand="0" w:noVBand="1"/>
       </w:tblPr>
       <w:tblGrid>
         <w:gridCol w:w="7347"/>
@@ -7471,11 +7018,11 @@
           <w:insideH w:val="single" w:sz="4" w:space="0" w:color="auto"/>
           <w:insideV w:val="single" w:sz="4" w:space="0" w:color="auto"/>
         </w:tblBorders>
-        <w:tblLook w:val="04A0"/>
+        <w:tblLook w:val="04A0" w:firstRow="1" w:lastRow="0" w:firstColumn="1" w:lastColumn="0" w:noHBand="0" w:noVBand="1"/>
       </w:tblPr>
       <w:tblGrid>
-        <w:gridCol w:w="7347"/>
-        <w:gridCol w:w="1715"/>
+        <w:gridCol w:w="6993"/>
+        <w:gridCol w:w="2295"/>
       </w:tblGrid>
       <w:tr>
         <w:tc>
@@ -7524,41 +7071,64 @@
     </w:tbl>
     <w:p>
       <w:r>
-        <w:t xml:space="preserve">{m:endfor}</w:t>
+        <w:t>{m:endfor}</w:t>
       </w:r>
     </w:p>
     <w:p>
       <w:pPr>
         <w:pStyle w:val="Titre2"/>
       </w:pPr>
-      <w:bookmarkStart w:id="28" w:name="__RefHeading__9603_2056016558"/>
-      <w:bookmarkStart w:id="29" w:name="_Toc465952536"/>
+      <w:bookmarkStart w:id="27" w:name="__RefHeading__9603_2056016558"/>
+      <w:bookmarkStart w:id="28" w:name="_Toc465952536"/>
+      <w:bookmarkEnd w:id="27"/>
+      <w:r>
+        <w:t>Les classes participantes</w:t>
+      </w:r>
       <w:bookmarkEnd w:id="28"/>
-      <w:r>
-        <w:t>Les classes participantes</w:t>
-      </w:r>
-      <w:bookmarkEnd w:id="29"/>
-    </w:p>
-    <w:p>
-      <w:r>
-        <w:t xml:space="preserve">{m:if </w:t>
-      </w:r>
-      <w:r>
-        <w:t>system.namespaces-&gt;isEmpty()}</w:t>
-      </w:r>
-      <w:r>
-        <w:t xml:space="preserve">Pas de </w:t>
+    </w:p>
+    <w:p>
+      <w:r>
+        <w:t>{</w:t>
       </w:r>
       <w:proofErr w:type="spellStart"/>
       <w:r>
+        <w:t>m:if</w:t>
+      </w:r>
+      <w:proofErr w:type="spellEnd"/>
+      <w:r>
+        <w:t xml:space="preserve"> </w:t>
+      </w:r>
+      <w:proofErr w:type="spellStart"/>
+      <w:r>
+        <w:t>system.namespaces</w:t>
+      </w:r>
+      <w:proofErr w:type="spellEnd"/>
+      <w:r>
+        <w:t>-&gt;</w:t>
+      </w:r>
+      <w:proofErr w:type="spellStart"/>
+      <w:r>
+        <w:t>isEmpty</w:t>
+      </w:r>
+      <w:proofErr w:type="spellEnd"/>
+      <w:r>
+        <w:t xml:space="preserve">()}Pas de </w:t>
+      </w:r>
+      <w:proofErr w:type="spellStart"/>
+      <w:r>
         <w:t>namespaces</w:t>
       </w:r>
       <w:proofErr w:type="spellEnd"/>
       <w:r>
-        <w:t xml:space="preserve"> définis.</w:t>
-      </w:r>
-      <w:r>
-        <w:t>{m:else}</w:t>
+        <w:t xml:space="preserve"> définis.{</w:t>
+      </w:r>
+      <w:proofErr w:type="spellStart"/>
+      <w:r>
+        <w:t>m:else</w:t>
+      </w:r>
+      <w:proofErr w:type="spellEnd"/>
+      <w:r>
+        <w:t>}</w:t>
       </w:r>
     </w:p>
     <w:p>
@@ -7629,7 +7199,7 @@
           <w:sz w:val="24"/>
           <w:szCs w:val="24"/>
         </w:rPr>
-        <w:t xml:space="preserve">{m:system.description}</w:t>
+        <w:t>{m:system.description}</w:t>
       </w:r>
     </w:p>
     <w:p>
@@ -7686,20 +7256,17 @@
           <w:sz w:val="24"/>
           <w:szCs w:val="24"/>
         </w:rPr>
-        <w:t xml:space="preserve">-&gt;sortedBy(n|n.name)}</w:t>
-      </w:r>
-    </w:p>
-    <w:p>
-      <w:pPr>
-        <w:rPr>
-          <w:i/>
-          <w:sz w:val="24"/>
-          <w:szCs w:val="24"/>
-        </w:rPr>
-      </w:pPr>
-      <w:r>
-        <w:t/>
-      </w:r>
+        <w:t>-&gt;sortedBy(n|n.name)}</w:t>
+      </w:r>
+    </w:p>
+    <w:p>
+      <w:pPr>
+        <w:rPr>
+          <w:i/>
+          <w:sz w:val="24"/>
+          <w:szCs w:val="24"/>
+        </w:rPr>
+      </w:pPr>
     </w:p>
     <w:p>
       <w:pPr>
@@ -7714,7 +7281,15 @@
         <w:t xml:space="preserve"> : </w:t>
       </w:r>
       <w:r>
-        <w:t xml:space="preserve">{m:namespace.name}</w:t>
+        <w:t>{</w:t>
+      </w:r>
+      <w:proofErr w:type="spellStart"/>
+      <w:r>
+        <w:t>m:namespace.name</w:t>
+      </w:r>
+      <w:proofErr w:type="spellEnd"/>
+      <w:r>
+        <w:t>}</w:t>
       </w:r>
     </w:p>
     <w:p>
@@ -7796,7 +7371,7 @@
           <w:sz w:val="24"/>
           <w:szCs w:val="24"/>
         </w:rPr>
-        <w:t xml:space="preserve">{m:namespace.name}</w:t>
+        <w:t>{m:namespace.name}</w:t>
       </w:r>
     </w:p>
     <w:p>
@@ -7918,15 +7493,15 @@
 </file>
 
 <file path=word/endnotes.xml><?xml version="1.0" encoding="utf-8"?>
-<w:endnotes xmlns:ve="http://schemas.openxmlformats.org/markup-compatibility/2006" xmlns:o="urn:schemas-microsoft-com:office:office" xmlns:r="http://schemas.openxmlformats.org/officeDocument/2006/relationships" xmlns:m="http://schemas.openxmlformats.org/officeDocument/2006/math" xmlns:v="urn:schemas-microsoft-com:vml" xmlns:wp="http://schemas.openxmlformats.org/drawingml/2006/wordprocessingDrawing" xmlns:w10="urn:schemas-microsoft-com:office:word" xmlns:w="http://schemas.openxmlformats.org/wordprocessingml/2006/main" xmlns:wne="http://schemas.microsoft.com/office/word/2006/wordml">
-  <w:endnote w:type="separator" w:id="0">
+<w:endnotes xmlns:wpc="http://schemas.microsoft.com/office/word/2010/wordprocessingCanvas" xmlns:cx="http://schemas.microsoft.com/office/drawing/2014/chartex" xmlns:cx1="http://schemas.microsoft.com/office/drawing/2015/9/8/chartex" xmlns:cx2="http://schemas.microsoft.com/office/drawing/2015/10/21/chartex" xmlns:cx3="http://schemas.microsoft.com/office/drawing/2016/5/9/chartex" xmlns:cx4="http://schemas.microsoft.com/office/drawing/2016/5/10/chartex" xmlns:cx5="http://schemas.microsoft.com/office/drawing/2016/5/11/chartex" xmlns:cx6="http://schemas.microsoft.com/office/drawing/2016/5/12/chartex" xmlns:cx7="http://schemas.microsoft.com/office/drawing/2016/5/13/chartex" xmlns:cx8="http://schemas.microsoft.com/office/drawing/2016/5/14/chartex" xmlns:mc="http://schemas.openxmlformats.org/markup-compatibility/2006" xmlns:aink="http://schemas.microsoft.com/office/drawing/2016/ink" xmlns:am3d="http://schemas.microsoft.com/office/drawing/2017/model3d" xmlns:o="urn:schemas-microsoft-com:office:office" xmlns:oel="http://schemas.microsoft.com/office/2019/extlst" xmlns:r="http://schemas.openxmlformats.org/officeDocument/2006/relationships" xmlns:m="http://schemas.openxmlformats.org/officeDocument/2006/math" xmlns:v="urn:schemas-microsoft-com:vml" xmlns:wp14="http://schemas.microsoft.com/office/word/2010/wordprocessingDrawing" xmlns:wp="http://schemas.openxmlformats.org/drawingml/2006/wordprocessingDrawing" xmlns:w10="urn:schemas-microsoft-com:office:word" xmlns:w="http://schemas.openxmlformats.org/wordprocessingml/2006/main" xmlns:w14="http://schemas.microsoft.com/office/word/2010/wordml" xmlns:w15="http://schemas.microsoft.com/office/word/2012/wordml" xmlns:w16cex="http://schemas.microsoft.com/office/word/2018/wordml/cex" xmlns:w16cid="http://schemas.microsoft.com/office/word/2016/wordml/cid" xmlns:w16="http://schemas.microsoft.com/office/word/2018/wordml" xmlns:w16sdtdh="http://schemas.microsoft.com/office/word/2020/wordml/sdtdatahash" xmlns:w16se="http://schemas.microsoft.com/office/word/2015/wordml/symex" xmlns:wpg="http://schemas.microsoft.com/office/word/2010/wordprocessingGroup" xmlns:wpi="http://schemas.microsoft.com/office/word/2010/wordprocessingInk" xmlns:wne="http://schemas.microsoft.com/office/word/2006/wordml" xmlns:wps="http://schemas.microsoft.com/office/word/2010/wordprocessingShape" mc:Ignorable="w14 w15 w16se w16cid w16 w16cex w16sdtdh wp14">
+  <w:endnote w:type="separator" w:id="-1">
     <w:p>
       <w:r>
         <w:separator/>
       </w:r>
     </w:p>
   </w:endnote>
-  <w:endnote w:type="continuationSeparator" w:id="1">
+  <w:endnote w:type="continuationSeparator" w:id="0">
     <w:p>
       <w:r>
         <w:continuationSeparator/>
@@ -7937,16 +7512,13 @@
 </file>
 
 <file path=word/footer1.xml><?xml version="1.0" encoding="utf-8"?>
-<w:ftr xmlns:ve="http://schemas.openxmlformats.org/markup-compatibility/2006" xmlns:o="urn:schemas-microsoft-com:office:office" xmlns:r="http://schemas.openxmlformats.org/officeDocument/2006/relationships" xmlns:m="http://schemas.openxmlformats.org/officeDocument/2006/math" xmlns:v="urn:schemas-microsoft-com:vml" xmlns:wp="http://schemas.openxmlformats.org/drawingml/2006/wordprocessingDrawing" xmlns:w10="urn:schemas-microsoft-com:office:word" xmlns:w="http://schemas.openxmlformats.org/wordprocessingml/2006/main" xmlns:wne="http://schemas.microsoft.com/office/word/2006/wordml">
+<w:ftr xmlns:wpc="http://schemas.microsoft.com/office/word/2010/wordprocessingCanvas" xmlns:cx="http://schemas.microsoft.com/office/drawing/2014/chartex" xmlns:cx1="http://schemas.microsoft.com/office/drawing/2015/9/8/chartex" xmlns:cx2="http://schemas.microsoft.com/office/drawing/2015/10/21/chartex" xmlns:cx3="http://schemas.microsoft.com/office/drawing/2016/5/9/chartex" xmlns:cx4="http://schemas.microsoft.com/office/drawing/2016/5/10/chartex" xmlns:cx5="http://schemas.microsoft.com/office/drawing/2016/5/11/chartex" xmlns:cx6="http://schemas.microsoft.com/office/drawing/2016/5/12/chartex" xmlns:cx7="http://schemas.microsoft.com/office/drawing/2016/5/13/chartex" xmlns:cx8="http://schemas.microsoft.com/office/drawing/2016/5/14/chartex" xmlns:mc="http://schemas.openxmlformats.org/markup-compatibility/2006" xmlns:aink="http://schemas.microsoft.com/office/drawing/2016/ink" xmlns:am3d="http://schemas.microsoft.com/office/drawing/2017/model3d" xmlns:o="urn:schemas-microsoft-com:office:office" xmlns:oel="http://schemas.microsoft.com/office/2019/extlst" xmlns:r="http://schemas.openxmlformats.org/officeDocument/2006/relationships" xmlns:m="http://schemas.openxmlformats.org/officeDocument/2006/math" xmlns:v="urn:schemas-microsoft-com:vml" xmlns:wp14="http://schemas.microsoft.com/office/word/2010/wordprocessingDrawing" xmlns:wp="http://schemas.openxmlformats.org/drawingml/2006/wordprocessingDrawing" xmlns:w10="urn:schemas-microsoft-com:office:word" xmlns:w="http://schemas.openxmlformats.org/wordprocessingml/2006/main" xmlns:w14="http://schemas.microsoft.com/office/word/2010/wordml" xmlns:w15="http://schemas.microsoft.com/office/word/2012/wordml" xmlns:w16cex="http://schemas.microsoft.com/office/word/2018/wordml/cex" xmlns:w16cid="http://schemas.microsoft.com/office/word/2016/wordml/cid" xmlns:w16="http://schemas.microsoft.com/office/word/2018/wordml" xmlns:w16sdtdh="http://schemas.microsoft.com/office/word/2020/wordml/sdtdatahash" xmlns:w16se="http://schemas.microsoft.com/office/word/2015/wordml/symex" xmlns:wpg="http://schemas.microsoft.com/office/word/2010/wordprocessingGroup" xmlns:wpi="http://schemas.microsoft.com/office/word/2010/wordprocessingInk" xmlns:wne="http://schemas.microsoft.com/office/word/2006/wordml" xmlns:wps="http://schemas.microsoft.com/office/word/2010/wordprocessingShape" mc:Ignorable="w14 w15 w16se w16cid w16 w16cex w16sdtdh wp14">
   <w:p>
     <w:pPr>
       <w:pStyle w:val="Pieddepage"/>
     </w:pPr>
     <w:r>
-      <w:t>{m:nomProjet}</w:t>
-    </w:r>
-    <w:r>
-      <w:t>–Spécifications fonctionnelles</w:t>
+      <w:t>{m:nomProjet}–Spécifications fonctionnelles</w:t>
     </w:r>
     <w:r>
       <w:tab/>
@@ -7976,24 +7548,20 @@
       <w:fldChar w:fldCharType="end"/>
     </w:r>
   </w:p>
-  <w:p>
-    <w:r>
-      <w:t/>
-    </w:r>
-  </w:p>
+  <w:p/>
 </w:ftr>
 </file>
 
 <file path=word/footnotes.xml><?xml version="1.0" encoding="utf-8"?>
-<w:footnotes xmlns:ve="http://schemas.openxmlformats.org/markup-compatibility/2006" xmlns:o="urn:schemas-microsoft-com:office:office" xmlns:r="http://schemas.openxmlformats.org/officeDocument/2006/relationships" xmlns:m="http://schemas.openxmlformats.org/officeDocument/2006/math" xmlns:v="urn:schemas-microsoft-com:vml" xmlns:wp="http://schemas.openxmlformats.org/drawingml/2006/wordprocessingDrawing" xmlns:w10="urn:schemas-microsoft-com:office:word" xmlns:w="http://schemas.openxmlformats.org/wordprocessingml/2006/main" xmlns:wne="http://schemas.microsoft.com/office/word/2006/wordml">
-  <w:footnote w:type="separator" w:id="0">
+<w:footnotes xmlns:wpc="http://schemas.microsoft.com/office/word/2010/wordprocessingCanvas" xmlns:cx="http://schemas.microsoft.com/office/drawing/2014/chartex" xmlns:cx1="http://schemas.microsoft.com/office/drawing/2015/9/8/chartex" xmlns:cx2="http://schemas.microsoft.com/office/drawing/2015/10/21/chartex" xmlns:cx3="http://schemas.microsoft.com/office/drawing/2016/5/9/chartex" xmlns:cx4="http://schemas.microsoft.com/office/drawing/2016/5/10/chartex" xmlns:cx5="http://schemas.microsoft.com/office/drawing/2016/5/11/chartex" xmlns:cx6="http://schemas.microsoft.com/office/drawing/2016/5/12/chartex" xmlns:cx7="http://schemas.microsoft.com/office/drawing/2016/5/13/chartex" xmlns:cx8="http://schemas.microsoft.com/office/drawing/2016/5/14/chartex" xmlns:mc="http://schemas.openxmlformats.org/markup-compatibility/2006" xmlns:aink="http://schemas.microsoft.com/office/drawing/2016/ink" xmlns:am3d="http://schemas.microsoft.com/office/drawing/2017/model3d" xmlns:o="urn:schemas-microsoft-com:office:office" xmlns:oel="http://schemas.microsoft.com/office/2019/extlst" xmlns:r="http://schemas.openxmlformats.org/officeDocument/2006/relationships" xmlns:m="http://schemas.openxmlformats.org/officeDocument/2006/math" xmlns:v="urn:schemas-microsoft-com:vml" xmlns:wp14="http://schemas.microsoft.com/office/word/2010/wordprocessingDrawing" xmlns:wp="http://schemas.openxmlformats.org/drawingml/2006/wordprocessingDrawing" xmlns:w10="urn:schemas-microsoft-com:office:word" xmlns:w="http://schemas.openxmlformats.org/wordprocessingml/2006/main" xmlns:w14="http://schemas.microsoft.com/office/word/2010/wordml" xmlns:w15="http://schemas.microsoft.com/office/word/2012/wordml" xmlns:w16cex="http://schemas.microsoft.com/office/word/2018/wordml/cex" xmlns:w16cid="http://schemas.microsoft.com/office/word/2016/wordml/cid" xmlns:w16="http://schemas.microsoft.com/office/word/2018/wordml" xmlns:w16sdtdh="http://schemas.microsoft.com/office/word/2020/wordml/sdtdatahash" xmlns:w16se="http://schemas.microsoft.com/office/word/2015/wordml/symex" xmlns:wpg="http://schemas.microsoft.com/office/word/2010/wordprocessingGroup" xmlns:wpi="http://schemas.microsoft.com/office/word/2010/wordprocessingInk" xmlns:wne="http://schemas.microsoft.com/office/word/2006/wordml" xmlns:wps="http://schemas.microsoft.com/office/word/2010/wordprocessingShape" mc:Ignorable="w14 w15 w16se w16cid w16 w16cex w16sdtdh wp14">
+  <w:footnote w:type="separator" w:id="-1">
     <w:p>
       <w:r>
         <w:separator/>
       </w:r>
     </w:p>
   </w:footnote>
-  <w:footnote w:type="continuationSeparator" w:id="1">
+  <w:footnote w:type="continuationSeparator" w:id="0">
     <w:p>
       <w:r>
         <w:continuationSeparator/>
@@ -8004,7 +7572,7 @@
 </file>
 
 <file path=word/header1.xml><?xml version="1.0" encoding="utf-8"?>
-<w:hdr xmlns:ve="http://schemas.openxmlformats.org/markup-compatibility/2006" xmlns:o="urn:schemas-microsoft-com:office:office" xmlns:r="http://schemas.openxmlformats.org/officeDocument/2006/relationships" xmlns:m="http://schemas.openxmlformats.org/officeDocument/2006/math" xmlns:v="urn:schemas-microsoft-com:vml" xmlns:wp="http://schemas.openxmlformats.org/drawingml/2006/wordprocessingDrawing" xmlns:w10="urn:schemas-microsoft-com:office:word" xmlns:w="http://schemas.openxmlformats.org/wordprocessingml/2006/main" xmlns:wne="http://schemas.microsoft.com/office/word/2006/wordml">
+<w:hdr xmlns:wpc="http://schemas.microsoft.com/office/word/2010/wordprocessingCanvas" xmlns:cx="http://schemas.microsoft.com/office/drawing/2014/chartex" xmlns:cx1="http://schemas.microsoft.com/office/drawing/2015/9/8/chartex" xmlns:cx2="http://schemas.microsoft.com/office/drawing/2015/10/21/chartex" xmlns:cx3="http://schemas.microsoft.com/office/drawing/2016/5/9/chartex" xmlns:cx4="http://schemas.microsoft.com/office/drawing/2016/5/10/chartex" xmlns:cx5="http://schemas.microsoft.com/office/drawing/2016/5/11/chartex" xmlns:cx6="http://schemas.microsoft.com/office/drawing/2016/5/12/chartex" xmlns:cx7="http://schemas.microsoft.com/office/drawing/2016/5/13/chartex" xmlns:cx8="http://schemas.microsoft.com/office/drawing/2016/5/14/chartex" xmlns:mc="http://schemas.openxmlformats.org/markup-compatibility/2006" xmlns:aink="http://schemas.microsoft.com/office/drawing/2016/ink" xmlns:am3d="http://schemas.microsoft.com/office/drawing/2017/model3d" xmlns:o="urn:schemas-microsoft-com:office:office" xmlns:oel="http://schemas.microsoft.com/office/2019/extlst" xmlns:r="http://schemas.openxmlformats.org/officeDocument/2006/relationships" xmlns:m="http://schemas.openxmlformats.org/officeDocument/2006/math" xmlns:v="urn:schemas-microsoft-com:vml" xmlns:wp14="http://schemas.microsoft.com/office/word/2010/wordprocessingDrawing" xmlns:wp="http://schemas.openxmlformats.org/drawingml/2006/wordprocessingDrawing" xmlns:w10="urn:schemas-microsoft-com:office:word" xmlns:w="http://schemas.openxmlformats.org/wordprocessingml/2006/main" xmlns:w14="http://schemas.microsoft.com/office/word/2010/wordml" xmlns:w15="http://schemas.microsoft.com/office/word/2012/wordml" xmlns:w16cex="http://schemas.microsoft.com/office/word/2018/wordml/cex" xmlns:w16cid="http://schemas.microsoft.com/office/word/2016/wordml/cid" xmlns:w16="http://schemas.microsoft.com/office/word/2018/wordml" xmlns:w16sdtdh="http://schemas.microsoft.com/office/word/2020/wordml/sdtdatahash" xmlns:w16se="http://schemas.microsoft.com/office/word/2015/wordml/symex" xmlns:wpg="http://schemas.microsoft.com/office/word/2010/wordprocessingGroup" xmlns:wpi="http://schemas.microsoft.com/office/word/2010/wordprocessingInk" xmlns:wne="http://schemas.microsoft.com/office/word/2006/wordml" xmlns:wps="http://schemas.microsoft.com/office/word/2010/wordprocessingShape" mc:Ignorable="w14 w15 w16se w16cid w16 w16cex w16sdtdh wp14">
   <w:p>
     <w:r>
       <w:t>{m:</w:t>
@@ -8041,8 +7609,8 @@
 </file>
 
 <file path=word/numbering.xml><?xml version="1.0" encoding="utf-8"?>
-<w:numbering xmlns:ve="http://schemas.openxmlformats.org/markup-compatibility/2006" xmlns:o="urn:schemas-microsoft-com:office:office" xmlns:r="http://schemas.openxmlformats.org/officeDocument/2006/relationships" xmlns:m="http://schemas.openxmlformats.org/officeDocument/2006/math" xmlns:v="urn:schemas-microsoft-com:vml" xmlns:wp="http://schemas.openxmlformats.org/drawingml/2006/wordprocessingDrawing" xmlns:w10="urn:schemas-microsoft-com:office:word" xmlns:w="http://schemas.openxmlformats.org/wordprocessingml/2006/main" xmlns:wne="http://schemas.microsoft.com/office/word/2006/wordml">
-  <w:abstractNum w:abstractNumId="0">
+<w:numbering xmlns:wpc="http://schemas.microsoft.com/office/word/2010/wordprocessingCanvas" xmlns:cx="http://schemas.microsoft.com/office/drawing/2014/chartex" xmlns:cx1="http://schemas.microsoft.com/office/drawing/2015/9/8/chartex" xmlns:cx2="http://schemas.microsoft.com/office/drawing/2015/10/21/chartex" xmlns:cx3="http://schemas.microsoft.com/office/drawing/2016/5/9/chartex" xmlns:cx4="http://schemas.microsoft.com/office/drawing/2016/5/10/chartex" xmlns:cx5="http://schemas.microsoft.com/office/drawing/2016/5/11/chartex" xmlns:cx6="http://schemas.microsoft.com/office/drawing/2016/5/12/chartex" xmlns:cx7="http://schemas.microsoft.com/office/drawing/2016/5/13/chartex" xmlns:cx8="http://schemas.microsoft.com/office/drawing/2016/5/14/chartex" xmlns:mc="http://schemas.openxmlformats.org/markup-compatibility/2006" xmlns:aink="http://schemas.microsoft.com/office/drawing/2016/ink" xmlns:am3d="http://schemas.microsoft.com/office/drawing/2017/model3d" xmlns:o="urn:schemas-microsoft-com:office:office" xmlns:oel="http://schemas.microsoft.com/office/2019/extlst" xmlns:r="http://schemas.openxmlformats.org/officeDocument/2006/relationships" xmlns:m="http://schemas.openxmlformats.org/officeDocument/2006/math" xmlns:v="urn:schemas-microsoft-com:vml" xmlns:wp14="http://schemas.microsoft.com/office/word/2010/wordprocessingDrawing" xmlns:wp="http://schemas.openxmlformats.org/drawingml/2006/wordprocessingDrawing" xmlns:w10="urn:schemas-microsoft-com:office:word" xmlns:w="http://schemas.openxmlformats.org/wordprocessingml/2006/main" xmlns:w14="http://schemas.microsoft.com/office/word/2010/wordml" xmlns:w15="http://schemas.microsoft.com/office/word/2012/wordml" xmlns:w16cex="http://schemas.microsoft.com/office/word/2018/wordml/cex" xmlns:w16cid="http://schemas.microsoft.com/office/word/2016/wordml/cid" xmlns:w16="http://schemas.microsoft.com/office/word/2018/wordml" xmlns:w16sdtdh="http://schemas.microsoft.com/office/word/2020/wordml/sdtdatahash" xmlns:w16se="http://schemas.microsoft.com/office/word/2015/wordml/symex" xmlns:wpg="http://schemas.microsoft.com/office/word/2010/wordprocessingGroup" xmlns:wpi="http://schemas.microsoft.com/office/word/2010/wordprocessingInk" xmlns:wne="http://schemas.microsoft.com/office/word/2006/wordml" xmlns:wps="http://schemas.microsoft.com/office/word/2010/wordprocessingShape" mc:Ignorable="w14 w15 w16se w16cid w16 w16cex w16sdtdh wp14">
+  <w:abstractNum w:abstractNumId="0" w15:restartNumberingAfterBreak="0">
     <w:nsid w:val="053E57DC"/>
     <w:multiLevelType w:val="hybridMultilevel"/>
     <w:tmpl w:val="96EED7C0"/>
@@ -8155,7 +7723,7 @@
       </w:rPr>
     </w:lvl>
   </w:abstractNum>
-  <w:abstractNum w:abstractNumId="1">
+  <w:abstractNum w:abstractNumId="1" w15:restartNumberingAfterBreak="0">
     <w:nsid w:val="08387AB7"/>
     <w:multiLevelType w:val="hybridMultilevel"/>
     <w:tmpl w:val="41E4379E"/>
@@ -8268,7 +7836,7 @@
       </w:rPr>
     </w:lvl>
   </w:abstractNum>
-  <w:abstractNum w:abstractNumId="2">
+  <w:abstractNum w:abstractNumId="2" w15:restartNumberingAfterBreak="0">
     <w:nsid w:val="390F2B56"/>
     <w:multiLevelType w:val="hybridMultilevel"/>
     <w:tmpl w:val="87D8E714"/>
@@ -8381,7 +7949,7 @@
       </w:rPr>
     </w:lvl>
   </w:abstractNum>
-  <w:abstractNum w:abstractNumId="3">
+  <w:abstractNum w:abstractNumId="3" w15:restartNumberingAfterBreak="0">
     <w:nsid w:val="54E06892"/>
     <w:multiLevelType w:val="multilevel"/>
     <w:tmpl w:val="74462420"/>
@@ -8476,7 +8044,7 @@
       </w:pPr>
     </w:lvl>
   </w:abstractNum>
-  <w:abstractNum w:abstractNumId="4">
+  <w:abstractNum w:abstractNumId="4" w15:restartNumberingAfterBreak="0">
     <w:nsid w:val="557F20BA"/>
     <w:multiLevelType w:val="hybridMultilevel"/>
     <w:tmpl w:val="6CF0B416"/>
@@ -8589,7 +8157,7 @@
       </w:rPr>
     </w:lvl>
   </w:abstractNum>
-  <w:abstractNum w:abstractNumId="5">
+  <w:abstractNum w:abstractNumId="5" w15:restartNumberingAfterBreak="0">
     <w:nsid w:val="6BB83B22"/>
     <w:multiLevelType w:val="hybridMultilevel"/>
     <w:tmpl w:val="8702DBDC"/>
@@ -8702,7 +8270,7 @@
       </w:rPr>
     </w:lvl>
   </w:abstractNum>
-  <w:abstractNum w:abstractNumId="6">
+  <w:abstractNum w:abstractNumId="6" w15:restartNumberingAfterBreak="0">
     <w:nsid w:val="6CFF47E9"/>
     <w:multiLevelType w:val="multilevel"/>
     <w:tmpl w:val="F920DDA0"/>
@@ -8851,7 +8419,7 @@
       </w:rPr>
     </w:lvl>
   </w:abstractNum>
-  <w:abstractNum w:abstractNumId="7">
+  <w:abstractNum w:abstractNumId="7" w15:restartNumberingAfterBreak="0">
     <w:nsid w:val="6E4B1278"/>
     <w:multiLevelType w:val="hybridMultilevel"/>
     <w:tmpl w:val="9278AC34"/>
@@ -8964,7 +8532,7 @@
       </w:rPr>
     </w:lvl>
   </w:abstractNum>
-  <w:abstractNum w:abstractNumId="8">
+  <w:abstractNum w:abstractNumId="8" w15:restartNumberingAfterBreak="0">
     <w:nsid w:val="6FA55063"/>
     <w:multiLevelType w:val="hybridMultilevel"/>
     <w:tmpl w:val="78BE94F6"/>
@@ -9077,7 +8645,7 @@
       </w:rPr>
     </w:lvl>
   </w:abstractNum>
-  <w:abstractNum w:abstractNumId="9">
+  <w:abstractNum w:abstractNumId="9" w15:restartNumberingAfterBreak="0">
     <w:nsid w:val="7C6175EB"/>
     <w:multiLevelType w:val="multilevel"/>
     <w:tmpl w:val="462C678E"/>
@@ -9190,7 +8758,7 @@
       </w:pPr>
     </w:lvl>
   </w:abstractNum>
-  <w:num w:numId="1">
+  <w:num w:numId="1" w16cid:durableId="596714899">
     <w:abstractNumId w:val="9"/>
     <w:lvlOverride w:ilvl="0">
       <w:startOverride w:val="1"/>
@@ -9220,38 +8788,38 @@
       <w:startOverride w:val="1"/>
     </w:lvlOverride>
   </w:num>
-  <w:num w:numId="2">
+  <w:num w:numId="2" w16cid:durableId="1483767263">
     <w:abstractNumId w:val="6"/>
   </w:num>
-  <w:num w:numId="3">
+  <w:num w:numId="3" w16cid:durableId="540284624">
     <w:abstractNumId w:val="3"/>
   </w:num>
-  <w:num w:numId="4">
+  <w:num w:numId="4" w16cid:durableId="1450708709">
     <w:abstractNumId w:val="0"/>
   </w:num>
-  <w:num w:numId="5">
+  <w:num w:numId="5" w16cid:durableId="1681858984">
     <w:abstractNumId w:val="1"/>
   </w:num>
-  <w:num w:numId="6">
+  <w:num w:numId="6" w16cid:durableId="1655646542">
     <w:abstractNumId w:val="5"/>
   </w:num>
-  <w:num w:numId="7">
+  <w:num w:numId="7" w16cid:durableId="1063528844">
     <w:abstractNumId w:val="7"/>
   </w:num>
-  <w:num w:numId="8">
+  <w:num w:numId="8" w16cid:durableId="552697044">
     <w:abstractNumId w:val="8"/>
   </w:num>
-  <w:num w:numId="9">
+  <w:num w:numId="9" w16cid:durableId="348265169">
     <w:abstractNumId w:val="4"/>
   </w:num>
-  <w:num w:numId="10">
+  <w:num w:numId="10" w16cid:durableId="492378632">
     <w:abstractNumId w:val="2"/>
   </w:num>
 </w:numbering>
 </file>
 
 <file path=word/styles.xml><?xml version="1.0" encoding="utf-8"?>
-<w:styles xmlns:r="http://schemas.openxmlformats.org/officeDocument/2006/relationships" xmlns:w="http://schemas.openxmlformats.org/wordprocessingml/2006/main">
+<w:styles xmlns:mc="http://schemas.openxmlformats.org/markup-compatibility/2006" xmlns:r="http://schemas.openxmlformats.org/officeDocument/2006/relationships" xmlns:w="http://schemas.openxmlformats.org/wordprocessingml/2006/main" xmlns:w14="http://schemas.microsoft.com/office/word/2010/wordml" xmlns:w15="http://schemas.microsoft.com/office/word/2012/wordml" xmlns:w16cex="http://schemas.microsoft.com/office/word/2018/wordml/cex" xmlns:w16cid="http://schemas.microsoft.com/office/word/2016/wordml/cid" xmlns:w16="http://schemas.microsoft.com/office/word/2018/wordml" xmlns:w16sdtdh="http://schemas.microsoft.com/office/word/2020/wordml/sdtdatahash" xmlns:w16se="http://schemas.microsoft.com/office/word/2015/wordml/symex" mc:Ignorable="w14 w15 w16se w16cid w16 w16cex w16sdtdh">
   <w:docDefaults>
     <w:rPrDefault>
       <w:rPr>
@@ -9261,146 +8829,383 @@
     </w:rPrDefault>
     <w:pPrDefault/>
   </w:docDefaults>
-  <w:latentStyles w:defLockedState="0" w:defUIPriority="99" w:defSemiHidden="1" w:defUnhideWhenUsed="1" w:defQFormat="0" w:count="267">
-    <w:lsdException w:name="Normal" w:semiHidden="0" w:uiPriority="0" w:unhideWhenUsed="0" w:qFormat="1"/>
-    <w:lsdException w:name="heading 1" w:semiHidden="0" w:uiPriority="9" w:unhideWhenUsed="0" w:qFormat="1"/>
-    <w:lsdException w:name="heading 2" w:uiPriority="9" w:qFormat="1"/>
-    <w:lsdException w:name="heading 3" w:uiPriority="9" w:qFormat="1"/>
-    <w:lsdException w:name="heading 4" w:uiPriority="9" w:qFormat="1"/>
-    <w:lsdException w:name="heading 5" w:uiPriority="9" w:qFormat="1"/>
-    <w:lsdException w:name="heading 6" w:uiPriority="9" w:qFormat="1"/>
-    <w:lsdException w:name="heading 7" w:uiPriority="9" w:qFormat="1"/>
-    <w:lsdException w:name="heading 8" w:uiPriority="9" w:qFormat="1"/>
-    <w:lsdException w:name="heading 9" w:uiPriority="9" w:qFormat="1"/>
-    <w:lsdException w:name="toc 1" w:uiPriority="39"/>
-    <w:lsdException w:name="toc 2" w:uiPriority="39"/>
-    <w:lsdException w:name="toc 3" w:uiPriority="39"/>
-    <w:lsdException w:name="toc 4" w:uiPriority="39"/>
-    <w:lsdException w:name="toc 5" w:uiPriority="39"/>
-    <w:lsdException w:name="toc 6" w:uiPriority="39"/>
-    <w:lsdException w:name="toc 7" w:uiPriority="39"/>
-    <w:lsdException w:name="toc 8" w:uiPriority="39"/>
-    <w:lsdException w:name="toc 9" w:uiPriority="39"/>
-    <w:lsdException w:name="header" w:uiPriority="0"/>
-    <w:lsdException w:name="footer" w:uiPriority="0"/>
-    <w:lsdException w:name="caption" w:uiPriority="35" w:qFormat="1"/>
-    <w:lsdException w:name="Title" w:semiHidden="0" w:uiPriority="10" w:unhideWhenUsed="0" w:qFormat="1"/>
-    <w:lsdException w:name="Default Paragraph Font" w:uiPriority="1"/>
-    <w:lsdException w:name="Subtitle" w:semiHidden="0" w:uiPriority="11" w:unhideWhenUsed="0" w:qFormat="1"/>
-    <w:lsdException w:name="Strong" w:semiHidden="0" w:uiPriority="22" w:unhideWhenUsed="0" w:qFormat="1"/>
-    <w:lsdException w:name="Emphasis" w:semiHidden="0" w:uiPriority="20" w:unhideWhenUsed="0" w:qFormat="1"/>
-    <w:lsdException w:name="Table Grid" w:semiHidden="0" w:uiPriority="59" w:unhideWhenUsed="0"/>
-    <w:lsdException w:name="Placeholder Text" w:unhideWhenUsed="0"/>
-    <w:lsdException w:name="No Spacing" w:semiHidden="0" w:uiPriority="1" w:unhideWhenUsed="0" w:qFormat="1"/>
-    <w:lsdException w:name="Light Shading" w:semiHidden="0" w:uiPriority="60" w:unhideWhenUsed="0"/>
-    <w:lsdException w:name="Light List" w:semiHidden="0" w:uiPriority="61" w:unhideWhenUsed="0"/>
-    <w:lsdException w:name="Light Grid" w:semiHidden="0" w:uiPriority="62" w:unhideWhenUsed="0"/>
-    <w:lsdException w:name="Medium Shading 1" w:semiHidden="0" w:uiPriority="63" w:unhideWhenUsed="0"/>
-    <w:lsdException w:name="Medium Shading 2" w:semiHidden="0" w:uiPriority="64" w:unhideWhenUsed="0"/>
-    <w:lsdException w:name="Medium List 1" w:semiHidden="0" w:uiPriority="65" w:unhideWhenUsed="0"/>
-    <w:lsdException w:name="Medium List 2" w:semiHidden="0" w:uiPriority="66" w:unhideWhenUsed="0"/>
-    <w:lsdException w:name="Medium Grid 1" w:semiHidden="0" w:uiPriority="67" w:unhideWhenUsed="0"/>
-    <w:lsdException w:name="Medium Grid 2" w:semiHidden="0" w:uiPriority="68" w:unhideWhenUsed="0"/>
-    <w:lsdException w:name="Medium Grid 3" w:semiHidden="0" w:uiPriority="69" w:unhideWhenUsed="0"/>
-    <w:lsdException w:name="Dark List" w:semiHidden="0" w:uiPriority="70" w:unhideWhenUsed="0"/>
-    <w:lsdException w:name="Colorful Shading" w:semiHidden="0" w:uiPriority="71" w:unhideWhenUsed="0"/>
-    <w:lsdException w:name="Colorful List" w:semiHidden="0" w:uiPriority="72" w:unhideWhenUsed="0"/>
-    <w:lsdException w:name="Colorful Grid" w:semiHidden="0" w:uiPriority="73" w:unhideWhenUsed="0"/>
-    <w:lsdException w:name="Light Shading Accent 1" w:semiHidden="0" w:uiPriority="60" w:unhideWhenUsed="0"/>
-    <w:lsdException w:name="Light List Accent 1" w:semiHidden="0" w:uiPriority="61" w:unhideWhenUsed="0"/>
-    <w:lsdException w:name="Light Grid Accent 1" w:semiHidden="0" w:uiPriority="62" w:unhideWhenUsed="0"/>
-    <w:lsdException w:name="Medium Shading 1 Accent 1" w:semiHidden="0" w:uiPriority="63" w:unhideWhenUsed="0"/>
-    <w:lsdException w:name="Medium Shading 2 Accent 1" w:semiHidden="0" w:uiPriority="64" w:unhideWhenUsed="0"/>
-    <w:lsdException w:name="Medium List 1 Accent 1" w:semiHidden="0" w:uiPriority="65" w:unhideWhenUsed="0"/>
-    <w:lsdException w:name="Revision" w:unhideWhenUsed="0"/>
-    <w:lsdException w:name="List Paragraph" w:semiHidden="0" w:uiPriority="34" w:unhideWhenUsed="0" w:qFormat="1"/>
-    <w:lsdException w:name="Quote" w:semiHidden="0" w:uiPriority="29" w:unhideWhenUsed="0" w:qFormat="1"/>
-    <w:lsdException w:name="Intense Quote" w:semiHidden="0" w:uiPriority="30" w:unhideWhenUsed="0" w:qFormat="1"/>
-    <w:lsdException w:name="Medium List 2 Accent 1" w:semiHidden="0" w:uiPriority="66" w:unhideWhenUsed="0"/>
-    <w:lsdException w:name="Medium Grid 1 Accent 1" w:semiHidden="0" w:uiPriority="67" w:unhideWhenUsed="0"/>
-    <w:lsdException w:name="Medium Grid 2 Accent 1" w:semiHidden="0" w:uiPriority="68" w:unhideWhenUsed="0"/>
-    <w:lsdException w:name="Medium Grid 3 Accent 1" w:semiHidden="0" w:uiPriority="69" w:unhideWhenUsed="0"/>
-    <w:lsdException w:name="Dark List Accent 1" w:semiHidden="0" w:uiPriority="70" w:unhideWhenUsed="0"/>
-    <w:lsdException w:name="Colorful Shading Accent 1" w:semiHidden="0" w:uiPriority="71" w:unhideWhenUsed="0"/>
-    <w:lsdException w:name="Colorful List Accent 1" w:semiHidden="0" w:uiPriority="72" w:unhideWhenUsed="0"/>
-    <w:lsdException w:name="Colorful Grid Accent 1" w:semiHidden="0" w:uiPriority="73" w:unhideWhenUsed="0"/>
-    <w:lsdException w:name="Light Shading Accent 2" w:semiHidden="0" w:uiPriority="60" w:unhideWhenUsed="0"/>
-    <w:lsdException w:name="Light List Accent 2" w:semiHidden="0" w:uiPriority="61" w:unhideWhenUsed="0"/>
-    <w:lsdException w:name="Light Grid Accent 2" w:semiHidden="0" w:uiPriority="62" w:unhideWhenUsed="0"/>
-    <w:lsdException w:name="Medium Shading 1 Accent 2" w:semiHidden="0" w:uiPriority="63" w:unhideWhenUsed="0"/>
-    <w:lsdException w:name="Medium Shading 2 Accent 2" w:semiHidden="0" w:uiPriority="64" w:unhideWhenUsed="0"/>
-    <w:lsdException w:name="Medium List 1 Accent 2" w:semiHidden="0" w:uiPriority="65" w:unhideWhenUsed="0"/>
-    <w:lsdException w:name="Medium List 2 Accent 2" w:semiHidden="0" w:uiPriority="66" w:unhideWhenUsed="0"/>
-    <w:lsdException w:name="Medium Grid 1 Accent 2" w:semiHidden="0" w:uiPriority="67" w:unhideWhenUsed="0"/>
-    <w:lsdException w:name="Medium Grid 2 Accent 2" w:semiHidden="0" w:uiPriority="68" w:unhideWhenUsed="0"/>
-    <w:lsdException w:name="Medium Grid 3 Accent 2" w:semiHidden="0" w:uiPriority="69" w:unhideWhenUsed="0"/>
-    <w:lsdException w:name="Dark List Accent 2" w:semiHidden="0" w:uiPriority="70" w:unhideWhenUsed="0"/>
-    <w:lsdException w:name="Colorful Shading Accent 2" w:semiHidden="0" w:uiPriority="71" w:unhideWhenUsed="0"/>
-    <w:lsdException w:name="Colorful List Accent 2" w:semiHidden="0" w:uiPriority="72" w:unhideWhenUsed="0"/>
-    <w:lsdException w:name="Colorful Grid Accent 2" w:semiHidden="0" w:uiPriority="73" w:unhideWhenUsed="0"/>
-    <w:lsdException w:name="Light Shading Accent 3" w:semiHidden="0" w:uiPriority="60" w:unhideWhenUsed="0"/>
-    <w:lsdException w:name="Light List Accent 3" w:semiHidden="0" w:uiPriority="61" w:unhideWhenUsed="0"/>
-    <w:lsdException w:name="Light Grid Accent 3" w:semiHidden="0" w:uiPriority="62" w:unhideWhenUsed="0"/>
-    <w:lsdException w:name="Medium Shading 1 Accent 3" w:semiHidden="0" w:uiPriority="63" w:unhideWhenUsed="0"/>
-    <w:lsdException w:name="Medium Shading 2 Accent 3" w:semiHidden="0" w:uiPriority="64" w:unhideWhenUsed="0"/>
-    <w:lsdException w:name="Medium List 1 Accent 3" w:semiHidden="0" w:uiPriority="65" w:unhideWhenUsed="0"/>
-    <w:lsdException w:name="Medium List 2 Accent 3" w:semiHidden="0" w:uiPriority="66" w:unhideWhenUsed="0"/>
-    <w:lsdException w:name="Medium Grid 1 Accent 3" w:semiHidden="0" w:uiPriority="67" w:unhideWhenUsed="0"/>
-    <w:lsdException w:name="Medium Grid 2 Accent 3" w:semiHidden="0" w:uiPriority="68" w:unhideWhenUsed="0"/>
-    <w:lsdException w:name="Medium Grid 3 Accent 3" w:semiHidden="0" w:uiPriority="69" w:unhideWhenUsed="0"/>
-    <w:lsdException w:name="Dark List Accent 3" w:semiHidden="0" w:uiPriority="70" w:unhideWhenUsed="0"/>
-    <w:lsdException w:name="Colorful Shading Accent 3" w:semiHidden="0" w:uiPriority="71" w:unhideWhenUsed="0"/>
-    <w:lsdException w:name="Colorful List Accent 3" w:semiHidden="0" w:uiPriority="72" w:unhideWhenUsed="0"/>
-    <w:lsdException w:name="Colorful Grid Accent 3" w:semiHidden="0" w:uiPriority="73" w:unhideWhenUsed="0"/>
-    <w:lsdException w:name="Light Shading Accent 4" w:semiHidden="0" w:uiPriority="60" w:unhideWhenUsed="0"/>
-    <w:lsdException w:name="Light List Accent 4" w:semiHidden="0" w:uiPriority="61" w:unhideWhenUsed="0"/>
-    <w:lsdException w:name="Light Grid Accent 4" w:semiHidden="0" w:uiPriority="62" w:unhideWhenUsed="0"/>
-    <w:lsdException w:name="Medium Shading 1 Accent 4" w:semiHidden="0" w:uiPriority="63" w:unhideWhenUsed="0"/>
-    <w:lsdException w:name="Medium Shading 2 Accent 4" w:semiHidden="0" w:uiPriority="64" w:unhideWhenUsed="0"/>
-    <w:lsdException w:name="Medium List 1 Accent 4" w:semiHidden="0" w:uiPriority="65" w:unhideWhenUsed="0"/>
-    <w:lsdException w:name="Medium List 2 Accent 4" w:semiHidden="0" w:uiPriority="66" w:unhideWhenUsed="0"/>
-    <w:lsdException w:name="Medium Grid 1 Accent 4" w:semiHidden="0" w:uiPriority="67" w:unhideWhenUsed="0"/>
-    <w:lsdException w:name="Medium Grid 2 Accent 4" w:semiHidden="0" w:uiPriority="68" w:unhideWhenUsed="0"/>
-    <w:lsdException w:name="Medium Grid 3 Accent 4" w:semiHidden="0" w:uiPriority="69" w:unhideWhenUsed="0"/>
-    <w:lsdException w:name="Dark List Accent 4" w:semiHidden="0" w:uiPriority="70" w:unhideWhenUsed="0"/>
-    <w:lsdException w:name="Colorful Shading Accent 4" w:semiHidden="0" w:uiPriority="71" w:unhideWhenUsed="0"/>
-    <w:lsdException w:name="Colorful List Accent 4" w:semiHidden="0" w:uiPriority="72" w:unhideWhenUsed="0"/>
-    <w:lsdException w:name="Colorful Grid Accent 4" w:semiHidden="0" w:uiPriority="73" w:unhideWhenUsed="0"/>
-    <w:lsdException w:name="Light Shading Accent 5" w:semiHidden="0" w:uiPriority="60" w:unhideWhenUsed="0"/>
-    <w:lsdException w:name="Light List Accent 5" w:semiHidden="0" w:uiPriority="61" w:unhideWhenUsed="0"/>
-    <w:lsdException w:name="Light Grid Accent 5" w:semiHidden="0" w:uiPriority="62" w:unhideWhenUsed="0"/>
-    <w:lsdException w:name="Medium Shading 1 Accent 5" w:semiHidden="0" w:uiPriority="63" w:unhideWhenUsed="0"/>
-    <w:lsdException w:name="Medium Shading 2 Accent 5" w:semiHidden="0" w:uiPriority="64" w:unhideWhenUsed="0"/>
-    <w:lsdException w:name="Medium List 1 Accent 5" w:semiHidden="0" w:uiPriority="65" w:unhideWhenUsed="0"/>
-    <w:lsdException w:name="Medium List 2 Accent 5" w:semiHidden="0" w:uiPriority="66" w:unhideWhenUsed="0"/>
-    <w:lsdException w:name="Medium Grid 1 Accent 5" w:semiHidden="0" w:uiPriority="67" w:unhideWhenUsed="0"/>
-    <w:lsdException w:name="Medium Grid 2 Accent 5" w:semiHidden="0" w:uiPriority="68" w:unhideWhenUsed="0"/>
-    <w:lsdException w:name="Medium Grid 3 Accent 5" w:semiHidden="0" w:uiPriority="69" w:unhideWhenUsed="0"/>
-    <w:lsdException w:name="Dark List Accent 5" w:semiHidden="0" w:uiPriority="70" w:unhideWhenUsed="0"/>
-    <w:lsdException w:name="Colorful Shading Accent 5" w:semiHidden="0" w:uiPriority="71" w:unhideWhenUsed="0"/>
-    <w:lsdException w:name="Colorful List Accent 5" w:semiHidden="0" w:uiPriority="72" w:unhideWhenUsed="0"/>
-    <w:lsdException w:name="Colorful Grid Accent 5" w:semiHidden="0" w:uiPriority="73" w:unhideWhenUsed="0"/>
-    <w:lsdException w:name="Light Shading Accent 6" w:semiHidden="0" w:uiPriority="60" w:unhideWhenUsed="0"/>
-    <w:lsdException w:name="Light List Accent 6" w:semiHidden="0" w:uiPriority="61" w:unhideWhenUsed="0"/>
-    <w:lsdException w:name="Light Grid Accent 6" w:semiHidden="0" w:uiPriority="62" w:unhideWhenUsed="0"/>
-    <w:lsdException w:name="Medium Shading 1 Accent 6" w:semiHidden="0" w:uiPriority="63" w:unhideWhenUsed="0"/>
-    <w:lsdException w:name="Medium Shading 2 Accent 6" w:semiHidden="0" w:uiPriority="64" w:unhideWhenUsed="0"/>
-    <w:lsdException w:name="Medium List 1 Accent 6" w:semiHidden="0" w:uiPriority="65" w:unhideWhenUsed="0"/>
-    <w:lsdException w:name="Medium List 2 Accent 6" w:semiHidden="0" w:uiPriority="66" w:unhideWhenUsed="0"/>
-    <w:lsdException w:name="Medium Grid 1 Accent 6" w:semiHidden="0" w:uiPriority="67" w:unhideWhenUsed="0"/>
-    <w:lsdException w:name="Medium Grid 2 Accent 6" w:semiHidden="0" w:uiPriority="68" w:unhideWhenUsed="0"/>
-    <w:lsdException w:name="Medium Grid 3 Accent 6" w:semiHidden="0" w:uiPriority="69" w:unhideWhenUsed="0"/>
-    <w:lsdException w:name="Dark List Accent 6" w:semiHidden="0" w:uiPriority="70" w:unhideWhenUsed="0"/>
-    <w:lsdException w:name="Colorful Shading Accent 6" w:semiHidden="0" w:uiPriority="71" w:unhideWhenUsed="0"/>
-    <w:lsdException w:name="Colorful List Accent 6" w:semiHidden="0" w:uiPriority="72" w:unhideWhenUsed="0"/>
-    <w:lsdException w:name="Colorful Grid Accent 6" w:semiHidden="0" w:uiPriority="73" w:unhideWhenUsed="0"/>
-    <w:lsdException w:name="Subtle Emphasis" w:semiHidden="0" w:uiPriority="19" w:unhideWhenUsed="0" w:qFormat="1"/>
-    <w:lsdException w:name="Intense Emphasis" w:semiHidden="0" w:uiPriority="21" w:unhideWhenUsed="0" w:qFormat="1"/>
-    <w:lsdException w:name="Subtle Reference" w:semiHidden="0" w:uiPriority="31" w:unhideWhenUsed="0" w:qFormat="1"/>
-    <w:lsdException w:name="Intense Reference" w:semiHidden="0" w:uiPriority="32" w:unhideWhenUsed="0" w:qFormat="1"/>
-    <w:lsdException w:name="Book Title" w:semiHidden="0" w:uiPriority="33" w:unhideWhenUsed="0" w:qFormat="1"/>
-    <w:lsdException w:name="Bibliography" w:uiPriority="37"/>
-    <w:lsdException w:name="TOC Heading" w:uiPriority="39" w:qFormat="1"/>
+  <w:latentStyles w:defLockedState="0" w:defUIPriority="99" w:defSemiHidden="0" w:defUnhideWhenUsed="0" w:defQFormat="0" w:count="376">
+    <w:lsdException w:name="Normal" w:uiPriority="0" w:qFormat="1"/>
+    <w:lsdException w:name="heading 1" w:uiPriority="9" w:qFormat="1"/>
+    <w:lsdException w:name="heading 2" w:semiHidden="1" w:uiPriority="9" w:unhideWhenUsed="1" w:qFormat="1"/>
+    <w:lsdException w:name="heading 3" w:semiHidden="1" w:uiPriority="9" w:unhideWhenUsed="1" w:qFormat="1"/>
+    <w:lsdException w:name="heading 4" w:semiHidden="1" w:uiPriority="9" w:unhideWhenUsed="1" w:qFormat="1"/>
+    <w:lsdException w:name="heading 5" w:semiHidden="1" w:uiPriority="9" w:unhideWhenUsed="1" w:qFormat="1"/>
+    <w:lsdException w:name="heading 6" w:semiHidden="1" w:uiPriority="9" w:unhideWhenUsed="1" w:qFormat="1"/>
+    <w:lsdException w:name="heading 7" w:semiHidden="1" w:uiPriority="9" w:unhideWhenUsed="1" w:qFormat="1"/>
+    <w:lsdException w:name="heading 8" w:semiHidden="1" w:uiPriority="9" w:unhideWhenUsed="1" w:qFormat="1"/>
+    <w:lsdException w:name="heading 9" w:semiHidden="1" w:uiPriority="9" w:unhideWhenUsed="1" w:qFormat="1"/>
+    <w:lsdException w:name="index 1" w:semiHidden="1" w:unhideWhenUsed="1"/>
+    <w:lsdException w:name="index 2" w:semiHidden="1" w:unhideWhenUsed="1"/>
+    <w:lsdException w:name="index 3" w:semiHidden="1" w:unhideWhenUsed="1"/>
+    <w:lsdException w:name="index 4" w:semiHidden="1" w:unhideWhenUsed="1"/>
+    <w:lsdException w:name="index 5" w:semiHidden="1" w:unhideWhenUsed="1"/>
+    <w:lsdException w:name="index 6" w:semiHidden="1" w:unhideWhenUsed="1"/>
+    <w:lsdException w:name="index 7" w:semiHidden="1" w:unhideWhenUsed="1"/>
+    <w:lsdException w:name="index 8" w:semiHidden="1" w:unhideWhenUsed="1"/>
+    <w:lsdException w:name="index 9" w:semiHidden="1" w:unhideWhenUsed="1"/>
+    <w:lsdException w:name="toc 1" w:semiHidden="1" w:uiPriority="39" w:unhideWhenUsed="1"/>
+    <w:lsdException w:name="toc 2" w:semiHidden="1" w:uiPriority="39" w:unhideWhenUsed="1"/>
+    <w:lsdException w:name="toc 3" w:semiHidden="1" w:uiPriority="39" w:unhideWhenUsed="1"/>
+    <w:lsdException w:name="toc 4" w:semiHidden="1" w:uiPriority="39" w:unhideWhenUsed="1"/>
+    <w:lsdException w:name="toc 5" w:semiHidden="1" w:uiPriority="39" w:unhideWhenUsed="1"/>
+    <w:lsdException w:name="toc 6" w:semiHidden="1" w:uiPriority="39" w:unhideWhenUsed="1"/>
+    <w:lsdException w:name="toc 7" w:semiHidden="1" w:uiPriority="39" w:unhideWhenUsed="1"/>
+    <w:lsdException w:name="toc 8" w:semiHidden="1" w:uiPriority="39" w:unhideWhenUsed="1"/>
+    <w:lsdException w:name="toc 9" w:semiHidden="1" w:uiPriority="39" w:unhideWhenUsed="1"/>
+    <w:lsdException w:name="Normal Indent" w:semiHidden="1" w:unhideWhenUsed="1"/>
+    <w:lsdException w:name="footnote text" w:semiHidden="1" w:unhideWhenUsed="1"/>
+    <w:lsdException w:name="annotation text" w:semiHidden="1" w:unhideWhenUsed="1"/>
+    <w:lsdException w:name="header" w:semiHidden="1" w:uiPriority="0" w:unhideWhenUsed="1"/>
+    <w:lsdException w:name="footer" w:semiHidden="1" w:uiPriority="0" w:unhideWhenUsed="1"/>
+    <w:lsdException w:name="index heading" w:semiHidden="1" w:unhideWhenUsed="1"/>
+    <w:lsdException w:name="caption" w:semiHidden="1" w:uiPriority="35" w:unhideWhenUsed="1" w:qFormat="1"/>
+    <w:lsdException w:name="table of figures" w:semiHidden="1" w:unhideWhenUsed="1"/>
+    <w:lsdException w:name="envelope address" w:semiHidden="1" w:unhideWhenUsed="1"/>
+    <w:lsdException w:name="envelope return" w:semiHidden="1" w:unhideWhenUsed="1"/>
+    <w:lsdException w:name="footnote reference" w:semiHidden="1" w:unhideWhenUsed="1"/>
+    <w:lsdException w:name="annotation reference" w:semiHidden="1" w:unhideWhenUsed="1"/>
+    <w:lsdException w:name="line number" w:semiHidden="1" w:unhideWhenUsed="1"/>
+    <w:lsdException w:name="page number" w:semiHidden="1" w:unhideWhenUsed="1"/>
+    <w:lsdException w:name="endnote reference" w:semiHidden="1" w:unhideWhenUsed="1"/>
+    <w:lsdException w:name="endnote text" w:semiHidden="1" w:unhideWhenUsed="1"/>
+    <w:lsdException w:name="table of authorities" w:semiHidden="1" w:unhideWhenUsed="1"/>
+    <w:lsdException w:name="macro" w:semiHidden="1" w:unhideWhenUsed="1"/>
+    <w:lsdException w:name="toa heading" w:semiHidden="1" w:unhideWhenUsed="1"/>
+    <w:lsdException w:name="List" w:semiHidden="1" w:unhideWhenUsed="1"/>
+    <w:lsdException w:name="List Bullet" w:semiHidden="1" w:unhideWhenUsed="1"/>
+    <w:lsdException w:name="List Number" w:semiHidden="1" w:unhideWhenUsed="1"/>
+    <w:lsdException w:name="List 2" w:semiHidden="1" w:unhideWhenUsed="1"/>
+    <w:lsdException w:name="List 3" w:semiHidden="1" w:unhideWhenUsed="1"/>
+    <w:lsdException w:name="List 4" w:semiHidden="1" w:unhideWhenUsed="1"/>
+    <w:lsdException w:name="List 5" w:semiHidden="1" w:unhideWhenUsed="1"/>
+    <w:lsdException w:name="List Bullet 2" w:semiHidden="1" w:unhideWhenUsed="1"/>
+    <w:lsdException w:name="List Bullet 3" w:semiHidden="1" w:unhideWhenUsed="1"/>
+    <w:lsdException w:name="List Bullet 4" w:semiHidden="1" w:unhideWhenUsed="1"/>
+    <w:lsdException w:name="List Bullet 5" w:semiHidden="1" w:unhideWhenUsed="1"/>
+    <w:lsdException w:name="List Number 2" w:semiHidden="1" w:unhideWhenUsed="1"/>
+    <w:lsdException w:name="List Number 3" w:semiHidden="1" w:unhideWhenUsed="1"/>
+    <w:lsdException w:name="List Number 4" w:semiHidden="1" w:unhideWhenUsed="1"/>
+    <w:lsdException w:name="List Number 5" w:semiHidden="1" w:unhideWhenUsed="1"/>
+    <w:lsdException w:name="Title" w:uiPriority="10" w:qFormat="1"/>
+    <w:lsdException w:name="Closing" w:semiHidden="1" w:unhideWhenUsed="1"/>
+    <w:lsdException w:name="Signature" w:semiHidden="1" w:unhideWhenUsed="1"/>
+    <w:lsdException w:name="Default Paragraph Font" w:semiHidden="1" w:uiPriority="1" w:unhideWhenUsed="1"/>
+    <w:lsdException w:name="Body Text" w:semiHidden="1" w:unhideWhenUsed="1"/>
+    <w:lsdException w:name="Body Text Indent" w:semiHidden="1" w:unhideWhenUsed="1"/>
+    <w:lsdException w:name="List Continue" w:semiHidden="1" w:unhideWhenUsed="1"/>
+    <w:lsdException w:name="List Continue 2" w:semiHidden="1" w:unhideWhenUsed="1"/>
+    <w:lsdException w:name="List Continue 3" w:semiHidden="1" w:unhideWhenUsed="1"/>
+    <w:lsdException w:name="List Continue 4" w:semiHidden="1" w:unhideWhenUsed="1"/>
+    <w:lsdException w:name="List Continue 5" w:semiHidden="1" w:unhideWhenUsed="1"/>
+    <w:lsdException w:name="Message Header" w:semiHidden="1" w:unhideWhenUsed="1"/>
+    <w:lsdException w:name="Subtitle" w:uiPriority="11" w:qFormat="1"/>
+    <w:lsdException w:name="Salutation" w:semiHidden="1" w:unhideWhenUsed="1"/>
+    <w:lsdException w:name="Date" w:semiHidden="1" w:unhideWhenUsed="1"/>
+    <w:lsdException w:name="Body Text First Indent" w:semiHidden="1" w:unhideWhenUsed="1"/>
+    <w:lsdException w:name="Body Text First Indent 2" w:semiHidden="1" w:unhideWhenUsed="1"/>
+    <w:lsdException w:name="Note Heading" w:semiHidden="1" w:unhideWhenUsed="1"/>
+    <w:lsdException w:name="Body Text 2" w:semiHidden="1" w:unhideWhenUsed="1"/>
+    <w:lsdException w:name="Body Text 3" w:semiHidden="1" w:unhideWhenUsed="1"/>
+    <w:lsdException w:name="Body Text Indent 2" w:semiHidden="1" w:unhideWhenUsed="1"/>
+    <w:lsdException w:name="Body Text Indent 3" w:semiHidden="1" w:unhideWhenUsed="1"/>
+    <w:lsdException w:name="Block Text" w:semiHidden="1" w:unhideWhenUsed="1"/>
+    <w:lsdException w:name="Hyperlink" w:semiHidden="1" w:unhideWhenUsed="1"/>
+    <w:lsdException w:name="FollowedHyperlink" w:semiHidden="1" w:unhideWhenUsed="1"/>
+    <w:lsdException w:name="Strong" w:uiPriority="22" w:qFormat="1"/>
+    <w:lsdException w:name="Emphasis" w:uiPriority="20" w:qFormat="1"/>
+    <w:lsdException w:name="Document Map" w:semiHidden="1" w:unhideWhenUsed="1"/>
+    <w:lsdException w:name="Plain Text" w:semiHidden="1" w:unhideWhenUsed="1"/>
+    <w:lsdException w:name="E-mail Signature" w:semiHidden="1" w:unhideWhenUsed="1"/>
+    <w:lsdException w:name="HTML Top of Form" w:semiHidden="1" w:unhideWhenUsed="1"/>
+    <w:lsdException w:name="HTML Bottom of Form" w:semiHidden="1" w:unhideWhenUsed="1"/>
+    <w:lsdException w:name="Normal (Web)" w:semiHidden="1" w:unhideWhenUsed="1"/>
+    <w:lsdException w:name="HTML Acronym" w:semiHidden="1" w:unhideWhenUsed="1"/>
+    <w:lsdException w:name="HTML Address" w:semiHidden="1" w:unhideWhenUsed="1"/>
+    <w:lsdException w:name="HTML Cite" w:semiHidden="1" w:unhideWhenUsed="1"/>
+    <w:lsdException w:name="HTML Code" w:semiHidden="1" w:unhideWhenUsed="1"/>
+    <w:lsdException w:name="HTML Definition" w:semiHidden="1" w:unhideWhenUsed="1"/>
+    <w:lsdException w:name="HTML Keyboard" w:semiHidden="1" w:unhideWhenUsed="1"/>
+    <w:lsdException w:name="HTML Preformatted" w:semiHidden="1" w:unhideWhenUsed="1"/>
+    <w:lsdException w:name="HTML Sample" w:semiHidden="1" w:unhideWhenUsed="1"/>
+    <w:lsdException w:name="HTML Typewriter" w:semiHidden="1" w:unhideWhenUsed="1"/>
+    <w:lsdException w:name="HTML Variable" w:semiHidden="1" w:unhideWhenUsed="1"/>
+    <w:lsdException w:name="Normal Table" w:semiHidden="1" w:unhideWhenUsed="1"/>
+    <w:lsdException w:name="annotation subject" w:semiHidden="1" w:unhideWhenUsed="1"/>
+    <w:lsdException w:name="No List" w:semiHidden="1" w:unhideWhenUsed="1"/>
+    <w:lsdException w:name="Outline List 1" w:semiHidden="1" w:unhideWhenUsed="1"/>
+    <w:lsdException w:name="Outline List 2" w:semiHidden="1" w:unhideWhenUsed="1"/>
+    <w:lsdException w:name="Outline List 3" w:semiHidden="1" w:unhideWhenUsed="1"/>
+    <w:lsdException w:name="Table Simple 1" w:semiHidden="1" w:unhideWhenUsed="1"/>
+    <w:lsdException w:name="Table Simple 2" w:semiHidden="1" w:unhideWhenUsed="1"/>
+    <w:lsdException w:name="Table Simple 3" w:semiHidden="1" w:unhideWhenUsed="1"/>
+    <w:lsdException w:name="Table Classic 1" w:semiHidden="1" w:unhideWhenUsed="1"/>
+    <w:lsdException w:name="Table Classic 2" w:semiHidden="1" w:unhideWhenUsed="1"/>
+    <w:lsdException w:name="Table Classic 3" w:semiHidden="1" w:unhideWhenUsed="1"/>
+    <w:lsdException w:name="Table Classic 4" w:semiHidden="1" w:unhideWhenUsed="1"/>
+    <w:lsdException w:name="Table Colorful 1" w:semiHidden="1" w:unhideWhenUsed="1"/>
+    <w:lsdException w:name="Table Colorful 2" w:semiHidden="1" w:unhideWhenUsed="1"/>
+    <w:lsdException w:name="Table Colorful 3" w:semiHidden="1" w:unhideWhenUsed="1"/>
+    <w:lsdException w:name="Table Columns 1" w:semiHidden="1" w:unhideWhenUsed="1"/>
+    <w:lsdException w:name="Table Columns 2" w:semiHidden="1" w:unhideWhenUsed="1"/>
+    <w:lsdException w:name="Table Columns 3" w:semiHidden="1" w:unhideWhenUsed="1"/>
+    <w:lsdException w:name="Table Columns 4" w:semiHidden="1" w:unhideWhenUsed="1"/>
+    <w:lsdException w:name="Table Columns 5" w:semiHidden="1" w:unhideWhenUsed="1"/>
+    <w:lsdException w:name="Table Grid 1" w:semiHidden="1" w:unhideWhenUsed="1"/>
+    <w:lsdException w:name="Table Grid 2" w:semiHidden="1" w:unhideWhenUsed="1"/>
+    <w:lsdException w:name="Table Grid 3" w:semiHidden="1" w:unhideWhenUsed="1"/>
+    <w:lsdException w:name="Table Grid 4" w:semiHidden="1" w:unhideWhenUsed="1"/>
+    <w:lsdException w:name="Table Grid 5" w:semiHidden="1" w:unhideWhenUsed="1"/>
+    <w:lsdException w:name="Table Grid 6" w:semiHidden="1" w:unhideWhenUsed="1"/>
+    <w:lsdException w:name="Table Grid 7" w:semiHidden="1" w:unhideWhenUsed="1"/>
+    <w:lsdException w:name="Table Grid 8" w:semiHidden="1" w:unhideWhenUsed="1"/>
+    <w:lsdException w:name="Table List 1" w:semiHidden="1" w:unhideWhenUsed="1"/>
+    <w:lsdException w:name="Table List 2" w:semiHidden="1" w:unhideWhenUsed="1"/>
+    <w:lsdException w:name="Table List 3" w:semiHidden="1" w:unhideWhenUsed="1"/>
+    <w:lsdException w:name="Table List 4" w:semiHidden="1" w:unhideWhenUsed="1"/>
+    <w:lsdException w:name="Table List 5" w:semiHidden="1" w:unhideWhenUsed="1"/>
+    <w:lsdException w:name="Table List 6" w:semiHidden="1" w:unhideWhenUsed="1"/>
+    <w:lsdException w:name="Table List 7" w:semiHidden="1" w:unhideWhenUsed="1"/>
+    <w:lsdException w:name="Table List 8" w:semiHidden="1" w:unhideWhenUsed="1"/>
+    <w:lsdException w:name="Table 3D effects 1" w:semiHidden="1" w:unhideWhenUsed="1"/>
+    <w:lsdException w:name="Table 3D effects 2" w:semiHidden="1" w:unhideWhenUsed="1"/>
+    <w:lsdException w:name="Table 3D effects 3" w:semiHidden="1" w:unhideWhenUsed="1"/>
+    <w:lsdException w:name="Table Contemporary" w:semiHidden="1" w:unhideWhenUsed="1"/>
+    <w:lsdException w:name="Table Elegant" w:semiHidden="1" w:unhideWhenUsed="1"/>
+    <w:lsdException w:name="Table Professional" w:semiHidden="1" w:unhideWhenUsed="1"/>
+    <w:lsdException w:name="Table Subtle 1" w:semiHidden="1" w:unhideWhenUsed="1"/>
+    <w:lsdException w:name="Table Subtle 2" w:semiHidden="1" w:unhideWhenUsed="1"/>
+    <w:lsdException w:name="Table Web 1" w:semiHidden="1" w:unhideWhenUsed="1"/>
+    <w:lsdException w:name="Table Web 2" w:semiHidden="1" w:unhideWhenUsed="1"/>
+    <w:lsdException w:name="Table Web 3" w:semiHidden="1" w:unhideWhenUsed="1"/>
+    <w:lsdException w:name="Balloon Text" w:semiHidden="1" w:unhideWhenUsed="1"/>
+    <w:lsdException w:name="Table Grid" w:uiPriority="59"/>
+    <w:lsdException w:name="Table Theme" w:semiHidden="1" w:unhideWhenUsed="1"/>
+    <w:lsdException w:name="Placeholder Text" w:semiHidden="1"/>
+    <w:lsdException w:name="No Spacing" w:uiPriority="1" w:qFormat="1"/>
+    <w:lsdException w:name="Light Shading" w:uiPriority="60"/>
+    <w:lsdException w:name="Light List" w:uiPriority="61"/>
+    <w:lsdException w:name="Light Grid" w:uiPriority="62"/>
+    <w:lsdException w:name="Medium Shading 1" w:uiPriority="63"/>
+    <w:lsdException w:name="Medium Shading 2" w:uiPriority="64"/>
+    <w:lsdException w:name="Medium List 1" w:uiPriority="65"/>
+    <w:lsdException w:name="Medium List 2" w:uiPriority="66"/>
+    <w:lsdException w:name="Medium Grid 1" w:uiPriority="67"/>
+    <w:lsdException w:name="Medium Grid 2" w:uiPriority="68"/>
+    <w:lsdException w:name="Medium Grid 3" w:uiPriority="69"/>
+    <w:lsdException w:name="Dark List" w:uiPriority="70"/>
+    <w:lsdException w:name="Colorful Shading" w:uiPriority="71"/>
+    <w:lsdException w:name="Colorful List" w:uiPriority="72"/>
+    <w:lsdException w:name="Colorful Grid" w:uiPriority="73"/>
+    <w:lsdException w:name="Light Shading Accent 1" w:uiPriority="60"/>
+    <w:lsdException w:name="Light List Accent 1" w:uiPriority="61"/>
+    <w:lsdException w:name="Light Grid Accent 1" w:uiPriority="62"/>
+    <w:lsdException w:name="Medium Shading 1 Accent 1" w:uiPriority="63"/>
+    <w:lsdException w:name="Medium Shading 2 Accent 1" w:uiPriority="64"/>
+    <w:lsdException w:name="Medium List 1 Accent 1" w:uiPriority="65"/>
+    <w:lsdException w:name="Revision" w:semiHidden="1"/>
+    <w:lsdException w:name="List Paragraph" w:uiPriority="34" w:qFormat="1"/>
+    <w:lsdException w:name="Quote" w:uiPriority="29" w:qFormat="1"/>
+    <w:lsdException w:name="Intense Quote" w:uiPriority="30" w:qFormat="1"/>
+    <w:lsdException w:name="Medium List 2 Accent 1" w:uiPriority="66"/>
+    <w:lsdException w:name="Medium Grid 1 Accent 1" w:uiPriority="67"/>
+    <w:lsdException w:name="Medium Grid 2 Accent 1" w:uiPriority="68"/>
+    <w:lsdException w:name="Medium Grid 3 Accent 1" w:uiPriority="69"/>
+    <w:lsdException w:name="Dark List Accent 1" w:uiPriority="70"/>
+    <w:lsdException w:name="Colorful Shading Accent 1" w:uiPriority="71"/>
+    <w:lsdException w:name="Colorful List Accent 1" w:uiPriority="72"/>
+    <w:lsdException w:name="Colorful Grid Accent 1" w:uiPriority="73"/>
+    <w:lsdException w:name="Light Shading Accent 2" w:uiPriority="60"/>
+    <w:lsdException w:name="Light List Accent 2" w:uiPriority="61"/>
+    <w:lsdException w:name="Light Grid Accent 2" w:uiPriority="62"/>
+    <w:lsdException w:name="Medium Shading 1 Accent 2" w:uiPriority="63"/>
+    <w:lsdException w:name="Medium Shading 2 Accent 2" w:uiPriority="64"/>
+    <w:lsdException w:name="Medium List 1 Accent 2" w:uiPriority="65"/>
+    <w:lsdException w:name="Medium List 2 Accent 2" w:uiPriority="66"/>
+    <w:lsdException w:name="Medium Grid 1 Accent 2" w:uiPriority="67"/>
+    <w:lsdException w:name="Medium Grid 2 Accent 2" w:uiPriority="68"/>
+    <w:lsdException w:name="Medium Grid 3 Accent 2" w:uiPriority="69"/>
+    <w:lsdException w:name="Dark List Accent 2" w:uiPriority="70"/>
+    <w:lsdException w:name="Colorful Shading Accent 2" w:uiPriority="71"/>
+    <w:lsdException w:name="Colorful List Accent 2" w:uiPriority="72"/>
+    <w:lsdException w:name="Colorful Grid Accent 2" w:uiPriority="73"/>
+    <w:lsdException w:name="Light Shading Accent 3" w:uiPriority="60"/>
+    <w:lsdException w:name="Light List Accent 3" w:uiPriority="61"/>
+    <w:lsdException w:name="Light Grid Accent 3" w:uiPriority="62"/>
+    <w:lsdException w:name="Medium Shading 1 Accent 3" w:uiPriority="63"/>
+    <w:lsdException w:name="Medium Shading 2 Accent 3" w:uiPriority="64"/>
+    <w:lsdException w:name="Medium List 1 Accent 3" w:uiPriority="65"/>
+    <w:lsdException w:name="Medium List 2 Accent 3" w:uiPriority="66"/>
+    <w:lsdException w:name="Medium Grid 1 Accent 3" w:uiPriority="67"/>
+    <w:lsdException w:name="Medium Grid 2 Accent 3" w:uiPriority="68"/>
+    <w:lsdException w:name="Medium Grid 3 Accent 3" w:uiPriority="69"/>
+    <w:lsdException w:name="Dark List Accent 3" w:uiPriority="70"/>
+    <w:lsdException w:name="Colorful Shading Accent 3" w:uiPriority="71"/>
+    <w:lsdException w:name="Colorful List Accent 3" w:uiPriority="72"/>
+    <w:lsdException w:name="Colorful Grid Accent 3" w:uiPriority="73"/>
+    <w:lsdException w:name="Light Shading Accent 4" w:uiPriority="60"/>
+    <w:lsdException w:name="Light List Accent 4" w:uiPriority="61"/>
+    <w:lsdException w:name="Light Grid Accent 4" w:uiPriority="62"/>
+    <w:lsdException w:name="Medium Shading 1 Accent 4" w:uiPriority="63"/>
+    <w:lsdException w:name="Medium Shading 2 Accent 4" w:uiPriority="64"/>
+    <w:lsdException w:name="Medium List 1 Accent 4" w:uiPriority="65"/>
+    <w:lsdException w:name="Medium List 2 Accent 4" w:uiPriority="66"/>
+    <w:lsdException w:name="Medium Grid 1 Accent 4" w:uiPriority="67"/>
+    <w:lsdException w:name="Medium Grid 2 Accent 4" w:uiPriority="68"/>
+    <w:lsdException w:name="Medium Grid 3 Accent 4" w:uiPriority="69"/>
+    <w:lsdException w:name="Dark List Accent 4" w:uiPriority="70"/>
+    <w:lsdException w:name="Colorful Shading Accent 4" w:uiPriority="71"/>
+    <w:lsdException w:name="Colorful List Accent 4" w:uiPriority="72"/>
+    <w:lsdException w:name="Colorful Grid Accent 4" w:uiPriority="73"/>
+    <w:lsdException w:name="Light Shading Accent 5" w:uiPriority="60"/>
+    <w:lsdException w:name="Light List Accent 5" w:uiPriority="61"/>
+    <w:lsdException w:name="Light Grid Accent 5" w:uiPriority="62"/>
+    <w:lsdException w:name="Medium Shading 1 Accent 5" w:uiPriority="63"/>
+    <w:lsdException w:name="Medium Shading 2 Accent 5" w:uiPriority="64"/>
+    <w:lsdException w:name="Medium List 1 Accent 5" w:uiPriority="65"/>
+    <w:lsdException w:name="Medium List 2 Accent 5" w:uiPriority="66"/>
+    <w:lsdException w:name="Medium Grid 1 Accent 5" w:uiPriority="67"/>
+    <w:lsdException w:name="Medium Grid 2 Accent 5" w:uiPriority="68"/>
+    <w:lsdException w:name="Medium Grid 3 Accent 5" w:uiPriority="69"/>
+    <w:lsdException w:name="Dark List Accent 5" w:uiPriority="70"/>
+    <w:lsdException w:name="Colorful Shading Accent 5" w:uiPriority="71"/>
+    <w:lsdException w:name="Colorful List Accent 5" w:uiPriority="72"/>
+    <w:lsdException w:name="Colorful Grid Accent 5" w:uiPriority="73"/>
+    <w:lsdException w:name="Light Shading Accent 6" w:uiPriority="60"/>
+    <w:lsdException w:name="Light List Accent 6" w:uiPriority="61"/>
+    <w:lsdException w:name="Light Grid Accent 6" w:uiPriority="62"/>
+    <w:lsdException w:name="Medium Shading 1 Accent 6" w:uiPriority="63"/>
+    <w:lsdException w:name="Medium Shading 2 Accent 6" w:uiPriority="64"/>
+    <w:lsdException w:name="Medium List 1 Accent 6" w:uiPriority="65"/>
+    <w:lsdException w:name="Medium List 2 Accent 6" w:uiPriority="66"/>
+    <w:lsdException w:name="Medium Grid 1 Accent 6" w:uiPriority="67"/>
+    <w:lsdException w:name="Medium Grid 2 Accent 6" w:uiPriority="68"/>
+    <w:lsdException w:name="Medium Grid 3 Accent 6" w:uiPriority="69"/>
+    <w:lsdException w:name="Dark List Accent 6" w:uiPriority="70"/>
+    <w:lsdException w:name="Colorful Shading Accent 6" w:uiPriority="71"/>
+    <w:lsdException w:name="Colorful List Accent 6" w:uiPriority="72"/>
+    <w:lsdException w:name="Colorful Grid Accent 6" w:uiPriority="73"/>
+    <w:lsdException w:name="Subtle Emphasis" w:uiPriority="19" w:qFormat="1"/>
+    <w:lsdException w:name="Intense Emphasis" w:uiPriority="21" w:qFormat="1"/>
+    <w:lsdException w:name="Subtle Reference" w:uiPriority="31" w:qFormat="1"/>
+    <w:lsdException w:name="Intense Reference" w:uiPriority="32" w:qFormat="1"/>
+    <w:lsdException w:name="Book Title" w:uiPriority="33" w:qFormat="1"/>
+    <w:lsdException w:name="Bibliography" w:semiHidden="1" w:uiPriority="37" w:unhideWhenUsed="1"/>
+    <w:lsdException w:name="TOC Heading" w:semiHidden="1" w:uiPriority="39" w:unhideWhenUsed="1" w:qFormat="1"/>
+    <w:lsdException w:name="Plain Table 1" w:uiPriority="41"/>
+    <w:lsdException w:name="Plain Table 2" w:uiPriority="42"/>
+    <w:lsdException w:name="Plain Table 3" w:uiPriority="43"/>
+    <w:lsdException w:name="Plain Table 4" w:uiPriority="44"/>
+    <w:lsdException w:name="Plain Table 5" w:uiPriority="45"/>
+    <w:lsdException w:name="Grid Table Light" w:uiPriority="40"/>
+    <w:lsdException w:name="Grid Table 1 Light" w:uiPriority="46"/>
+    <w:lsdException w:name="Grid Table 2" w:uiPriority="47"/>
+    <w:lsdException w:name="Grid Table 3" w:uiPriority="48"/>
+    <w:lsdException w:name="Grid Table 4" w:uiPriority="49"/>
+    <w:lsdException w:name="Grid Table 5 Dark" w:uiPriority="50"/>
+    <w:lsdException w:name="Grid Table 6 Colorful" w:uiPriority="51"/>
+    <w:lsdException w:name="Grid Table 7 Colorful" w:uiPriority="52"/>
+    <w:lsdException w:name="Grid Table 1 Light Accent 1" w:uiPriority="46"/>
+    <w:lsdException w:name="Grid Table 2 Accent 1" w:uiPriority="47"/>
+    <w:lsdException w:name="Grid Table 3 Accent 1" w:uiPriority="48"/>
+    <w:lsdException w:name="Grid Table 4 Accent 1" w:uiPriority="49"/>
+    <w:lsdException w:name="Grid Table 5 Dark Accent 1" w:uiPriority="50"/>
+    <w:lsdException w:name="Grid Table 6 Colorful Accent 1" w:uiPriority="51"/>
+    <w:lsdException w:name="Grid Table 7 Colorful Accent 1" w:uiPriority="52"/>
+    <w:lsdException w:name="Grid Table 1 Light Accent 2" w:uiPriority="46"/>
+    <w:lsdException w:name="Grid Table 2 Accent 2" w:uiPriority="47"/>
+    <w:lsdException w:name="Grid Table 3 Accent 2" w:uiPriority="48"/>
+    <w:lsdException w:name="Grid Table 4 Accent 2" w:uiPriority="49"/>
+    <w:lsdException w:name="Grid Table 5 Dark Accent 2" w:uiPriority="50"/>
+    <w:lsdException w:name="Grid Table 6 Colorful Accent 2" w:uiPriority="51"/>
+    <w:lsdException w:name="Grid Table 7 Colorful Accent 2" w:uiPriority="52"/>
+    <w:lsdException w:name="Grid Table 1 Light Accent 3" w:uiPriority="46"/>
+    <w:lsdException w:name="Grid Table 2 Accent 3" w:uiPriority="47"/>
+    <w:lsdException w:name="Grid Table 3 Accent 3" w:uiPriority="48"/>
+    <w:lsdException w:name="Grid Table 4 Accent 3" w:uiPriority="49"/>
+    <w:lsdException w:name="Grid Table 5 Dark Accent 3" w:uiPriority="50"/>
+    <w:lsdException w:name="Grid Table 6 Colorful Accent 3" w:uiPriority="51"/>
+    <w:lsdException w:name="Grid Table 7 Colorful Accent 3" w:uiPriority="52"/>
+    <w:lsdException w:name="Grid Table 1 Light Accent 4" w:uiPriority="46"/>
+    <w:lsdException w:name="Grid Table 2 Accent 4" w:uiPriority="47"/>
+    <w:lsdException w:name="Grid Table 3 Accent 4" w:uiPriority="48"/>
+    <w:lsdException w:name="Grid Table 4 Accent 4" w:uiPriority="49"/>
+    <w:lsdException w:name="Grid Table 5 Dark Accent 4" w:uiPriority="50"/>
+    <w:lsdException w:name="Grid Table 6 Colorful Accent 4" w:uiPriority="51"/>
+    <w:lsdException w:name="Grid Table 7 Colorful Accent 4" w:uiPriority="52"/>
+    <w:lsdException w:name="Grid Table 1 Light Accent 5" w:uiPriority="46"/>
+    <w:lsdException w:name="Grid Table 2 Accent 5" w:uiPriority="47"/>
+    <w:lsdException w:name="Grid Table 3 Accent 5" w:uiPriority="48"/>
+    <w:lsdException w:name="Grid Table 4 Accent 5" w:uiPriority="49"/>
+    <w:lsdException w:name="Grid Table 5 Dark Accent 5" w:uiPriority="50"/>
+    <w:lsdException w:name="Grid Table 6 Colorful Accent 5" w:uiPriority="51"/>
+    <w:lsdException w:name="Grid Table 7 Colorful Accent 5" w:uiPriority="52"/>
+    <w:lsdException w:name="Grid Table 1 Light Accent 6" w:uiPriority="46"/>
+    <w:lsdException w:name="Grid Table 2 Accent 6" w:uiPriority="47"/>
+    <w:lsdException w:name="Grid Table 3 Accent 6" w:uiPriority="48"/>
+    <w:lsdException w:name="Grid Table 4 Accent 6" w:uiPriority="49"/>
+    <w:lsdException w:name="Grid Table 5 Dark Accent 6" w:uiPriority="50"/>
+    <w:lsdException w:name="Grid Table 6 Colorful Accent 6" w:uiPriority="51"/>
+    <w:lsdException w:name="Grid Table 7 Colorful Accent 6" w:uiPriority="52"/>
+    <w:lsdException w:name="List Table 1 Light" w:uiPriority="46"/>
+    <w:lsdException w:name="List Table 2" w:uiPriority="47"/>
+    <w:lsdException w:name="List Table 3" w:uiPriority="48"/>
+    <w:lsdException w:name="List Table 4" w:uiPriority="49"/>
+    <w:lsdException w:name="List Table 5 Dark" w:uiPriority="50"/>
+    <w:lsdException w:name="List Table 6 Colorful" w:uiPriority="51"/>
+    <w:lsdException w:name="List Table 7 Colorful" w:uiPriority="52"/>
+    <w:lsdException w:name="List Table 1 Light Accent 1" w:uiPriority="46"/>
+    <w:lsdException w:name="List Table 2 Accent 1" w:uiPriority="47"/>
+    <w:lsdException w:name="List Table 3 Accent 1" w:uiPriority="48"/>
+    <w:lsdException w:name="List Table 4 Accent 1" w:uiPriority="49"/>
+    <w:lsdException w:name="List Table 5 Dark Accent 1" w:uiPriority="50"/>
+    <w:lsdException w:name="List Table 6 Colorful Accent 1" w:uiPriority="51"/>
+    <w:lsdException w:name="List Table 7 Colorful Accent 1" w:uiPriority="52"/>
+    <w:lsdException w:name="List Table 1 Light Accent 2" w:uiPriority="46"/>
+    <w:lsdException w:name="List Table 2 Accent 2" w:uiPriority="47"/>
+    <w:lsdException w:name="List Table 3 Accent 2" w:uiPriority="48"/>
+    <w:lsdException w:name="List Table 4 Accent 2" w:uiPriority="49"/>
+    <w:lsdException w:name="List Table 5 Dark Accent 2" w:uiPriority="50"/>
+    <w:lsdException w:name="List Table 6 Colorful Accent 2" w:uiPriority="51"/>
+    <w:lsdException w:name="List Table 7 Colorful Accent 2" w:uiPriority="52"/>
+    <w:lsdException w:name="List Table 1 Light Accent 3" w:uiPriority="46"/>
+    <w:lsdException w:name="List Table 2 Accent 3" w:uiPriority="47"/>
+    <w:lsdException w:name="List Table 3 Accent 3" w:uiPriority="48"/>
+    <w:lsdException w:name="List Table 4 Accent 3" w:uiPriority="49"/>
+    <w:lsdException w:name="List Table 5 Dark Accent 3" w:uiPriority="50"/>
+    <w:lsdException w:name="List Table 6 Colorful Accent 3" w:uiPriority="51"/>
+    <w:lsdException w:name="List Table 7 Colorful Accent 3" w:uiPriority="52"/>
+    <w:lsdException w:name="List Table 1 Light Accent 4" w:uiPriority="46"/>
+    <w:lsdException w:name="List Table 2 Accent 4" w:uiPriority="47"/>
+    <w:lsdException w:name="List Table 3 Accent 4" w:uiPriority="48"/>
+    <w:lsdException w:name="List Table 4 Accent 4" w:uiPriority="49"/>
+    <w:lsdException w:name="List Table 5 Dark Accent 4" w:uiPriority="50"/>
+    <w:lsdException w:name="List Table 6 Colorful Accent 4" w:uiPriority="51"/>
+    <w:lsdException w:name="List Table 7 Colorful Accent 4" w:uiPriority="52"/>
+    <w:lsdException w:name="List Table 1 Light Accent 5" w:uiPriority="46"/>
+    <w:lsdException w:name="List Table 2 Accent 5" w:uiPriority="47"/>
+    <w:lsdException w:name="List Table 3 Accent 5" w:uiPriority="48"/>
+    <w:lsdException w:name="List Table 4 Accent 5" w:uiPriority="49"/>
+    <w:lsdException w:name="List Table 5 Dark Accent 5" w:uiPriority="50"/>
+    <w:lsdException w:name="List Table 6 Colorful Accent 5" w:uiPriority="51"/>
+    <w:lsdException w:name="List Table 7 Colorful Accent 5" w:uiPriority="52"/>
+    <w:lsdException w:name="List Table 1 Light Accent 6" w:uiPriority="46"/>
+    <w:lsdException w:name="List Table 2 Accent 6" w:uiPriority="47"/>
+    <w:lsdException w:name="List Table 3 Accent 6" w:uiPriority="48"/>
+    <w:lsdException w:name="List Table 4 Accent 6" w:uiPriority="49"/>
+    <w:lsdException w:name="List Table 5 Dark Accent 6" w:uiPriority="50"/>
+    <w:lsdException w:name="List Table 6 Colorful Accent 6" w:uiPriority="51"/>
+    <w:lsdException w:name="List Table 7 Colorful Accent 6" w:uiPriority="52"/>
+    <w:lsdException w:name="Mention" w:semiHidden="1" w:unhideWhenUsed="1"/>
+    <w:lsdException w:name="Smart Hyperlink" w:semiHidden="1" w:unhideWhenUsed="1"/>
+    <w:lsdException w:name="Hashtag" w:semiHidden="1" w:unhideWhenUsed="1"/>
+    <w:lsdException w:name="Unresolved Mention" w:semiHidden="1" w:unhideWhenUsed="1"/>
+    <w:lsdException w:name="Smart Link" w:semiHidden="1" w:unhideWhenUsed="1"/>
   </w:latentStyles>
   <w:style w:type="paragraph" w:default="1" w:styleId="Normal">
     <w:name w:val="Normal"/>
@@ -9656,7 +9461,6 @@
     <w:uiPriority w:val="99"/>
     <w:semiHidden/>
     <w:unhideWhenUsed/>
-    <w:qFormat/>
     <w:tblPr>
       <w:tblInd w:w="0" w:type="dxa"/>
       <w:tblCellMar>
@@ -10191,7 +9995,6 @@
     <w:uiPriority w:val="59"/>
     <w:rsid w:val="00D41C85"/>
     <w:tblPr>
-      <w:tblInd w:w="0" w:type="dxa"/>
       <w:tblBorders>
         <w:top w:val="single" w:sz="4" w:space="0" w:color="auto"/>
         <w:left w:val="single" w:sz="4" w:space="0" w:color="auto"/>
@@ -10200,12 +10003,6 @@
         <w:insideH w:val="single" w:sz="4" w:space="0" w:color="auto"/>
         <w:insideV w:val="single" w:sz="4" w:space="0" w:color="auto"/>
       </w:tblBorders>
-      <w:tblCellMar>
-        <w:top w:w="0" w:type="dxa"/>
-        <w:left w:w="108" w:type="dxa"/>
-        <w:bottom w:w="0" w:type="dxa"/>
-        <w:right w:w="108" w:type="dxa"/>
-      </w:tblCellMar>
     </w:tblPr>
   </w:style>
   <w:style w:type="paragraph" w:styleId="Lgende">
@@ -10530,7 +10327,7 @@
   <a:extraClrSchemeLst/>
   <a:extLst>
     <a:ext uri="{05A4C25C-085E-4340-85A3-A5531E510DB2}">
-      <thm15:themeFamily xmlns="" xmlns:thm15="http://schemas.microsoft.com/office/thememl/2012/main" name="Office Theme" id="{62F939B6-93AF-4DB8-9C6B-D6C7DFDC589F}" vid="{4A3C46E8-61CC-4603-A589-7422A47A8E4A}"/>
+      <thm15:themeFamily xmlns:thm15="http://schemas.microsoft.com/office/thememl/2012/main" name="Office Theme" id="{62F939B6-93AF-4DB8-9C6B-D6C7DFDC589F}" vid="{4A3C46E8-61CC-4603-A589-7422A47A8E4A}"/>
     </a:ext>
   </a:extLst>
 </a:theme>

</xml_diff>